<commit_message>
Actualizacion de Marco teorico
</commit_message>
<xml_diff>
--- a/Formato para Trabajo de Suficiencia Profesional (1).docx
+++ b/Formato para Trabajo de Suficiencia Profesional (1).docx
@@ -8,7 +8,7 @@
           <w:noProof/>
         </w:rPr>
         <w:drawing>
-          <wp:anchor distT="0" distB="0" distL="114300" distR="114300" simplePos="0" relativeHeight="251658240" behindDoc="1" locked="0" layoutInCell="1" allowOverlap="1" wp14:anchorId="4B28B7B2" wp14:editId="3A210D60">
+          <wp:anchor distT="0" distB="0" distL="114300" distR="114300" simplePos="0" relativeHeight="251658240" behindDoc="1" locked="0" layoutInCell="1" allowOverlap="1" wp14:anchorId="4B28B7B2" wp14:editId="4F33B23E">
             <wp:simplePos x="0" y="0"/>
             <wp:positionH relativeFrom="margin">
               <wp:posOffset>-654050</wp:posOffset>
@@ -698,8 +698,18 @@
                   <w:b w:val="0"/>
                   <w:bCs/>
                 </w:rPr>
-                <w:t>Fernando Alex Sierra Liñan</w:t>
+                <w:t xml:space="preserve">Fernando Alex Sierra </w:t>
               </w:r>
+              <w:proofErr w:type="spellStart"/>
+              <w:r>
+                <w:rPr>
+                  <w:rStyle w:val="DatosdeportadaCar"/>
+                  <w:b w:val="0"/>
+                  <w:bCs/>
+                </w:rPr>
+                <w:t>Liñan</w:t>
+              </w:r>
+              <w:proofErr w:type="spellEnd"/>
             </w:p>
           </w:sdtContent>
         </w:sdt>
@@ -814,9 +824,9 @@
           <w:lang w:val="es-PE"/>
         </w:rPr>
       </w:pPr>
-      <w:bookmarkStart w:id="0" w:name="_Hlk98508023"/>
-      <w:bookmarkStart w:id="1" w:name="_Toc165296230"/>
-      <w:bookmarkStart w:id="2" w:name="_Toc202719763"/>
+      <w:bookmarkStart w:id="0" w:name="_Toc165296230"/>
+      <w:bookmarkStart w:id="1" w:name="_Toc202719763"/>
+      <w:bookmarkStart w:id="2" w:name="_Hlk98508023"/>
       <w:r>
         <w:rPr>
           <w:lang w:val="es-PE"/>
@@ -824,8 +834,8 @@
         <w:lastRenderedPageBreak/>
         <w:t>Informe de Similitud</w:t>
       </w:r>
+      <w:bookmarkEnd w:id="0"/>
       <w:bookmarkEnd w:id="1"/>
-      <w:bookmarkEnd w:id="2"/>
     </w:p>
     <w:p>
       <w:pPr>
@@ -1132,7 +1142,23 @@
           <w:rFonts w:cs="Times New Roman"/>
           <w:szCs w:val="24"/>
         </w:rPr>
-        <w:t xml:space="preserve"> a mi madre Yesy Garcia, que fue la </w:t>
+        <w:t xml:space="preserve"> a mi madre </w:t>
+      </w:r>
+      <w:proofErr w:type="spellStart"/>
+      <w:r>
+        <w:rPr>
+          <w:rFonts w:cs="Times New Roman"/>
+          <w:szCs w:val="24"/>
+        </w:rPr>
+        <w:t>Yesy</w:t>
+      </w:r>
+      <w:proofErr w:type="spellEnd"/>
+      <w:r>
+        <w:rPr>
+          <w:rFonts w:cs="Times New Roman"/>
+          <w:szCs w:val="24"/>
+        </w:rPr>
+        <w:t xml:space="preserve"> Garcia, que fue la </w:t>
       </w:r>
       <w:r>
         <w:rPr>
@@ -1156,7 +1182,23 @@
           <w:rFonts w:cs="Times New Roman"/>
           <w:szCs w:val="24"/>
         </w:rPr>
-        <w:t>A mi padre, Clever Romero, por enseñarme los valores que me inculcó desde pequeño, los cuales han sido fundamentales en los momentos más difíciles de mi vida.</w:t>
+        <w:t xml:space="preserve">A mi padre, </w:t>
+      </w:r>
+      <w:proofErr w:type="spellStart"/>
+      <w:r>
+        <w:rPr>
+          <w:rFonts w:cs="Times New Roman"/>
+          <w:szCs w:val="24"/>
+        </w:rPr>
+        <w:t>Clever</w:t>
+      </w:r>
+      <w:proofErr w:type="spellEnd"/>
+      <w:r>
+        <w:rPr>
+          <w:rFonts w:cs="Times New Roman"/>
+          <w:szCs w:val="24"/>
+        </w:rPr>
+        <w:t xml:space="preserve"> Romero, por enseñarme los valores que me inculcó desde pequeño, los cuales han sido fundamentales en los momentos más difíciles de mi vida.</w:t>
       </w:r>
     </w:p>
     <w:p>
@@ -1238,7 +1280,7 @@
         <w:br w:type="page"/>
       </w:r>
     </w:p>
-    <w:bookmarkEnd w:id="0" w:displacedByCustomXml="next"/>
+    <w:bookmarkEnd w:id="2" w:displacedByCustomXml="next"/>
     <w:sdt>
       <w:sdtPr>
         <w:rPr>
@@ -4012,9 +4054,9 @@
         </w:rPr>
       </w:pPr>
       <w:bookmarkStart w:id="11" w:name="_Toc43193123"/>
-      <w:bookmarkStart w:id="12" w:name="_Toc448312764"/>
-      <w:bookmarkStart w:id="13" w:name="_Toc482716607"/>
-      <w:bookmarkStart w:id="14" w:name="_Toc202719769"/>
+      <w:bookmarkStart w:id="12" w:name="_Toc202719769"/>
+      <w:bookmarkStart w:id="13" w:name="_Toc448312764"/>
+      <w:bookmarkStart w:id="14" w:name="_Toc482716607"/>
       <w:bookmarkEnd w:id="9"/>
       <w:bookmarkEnd w:id="10"/>
       <w:r>
@@ -4026,7 +4068,7 @@
         <w:t>RESUMEN EJECUTIVO</w:t>
       </w:r>
       <w:bookmarkEnd w:id="11"/>
-      <w:bookmarkEnd w:id="14"/>
+      <w:bookmarkEnd w:id="12"/>
     </w:p>
     <w:p>
       <w:pPr>
@@ -4215,8 +4257,8 @@
         <w:lastRenderedPageBreak/>
         <w:t>CAPÍTULO I. INTRODUCCIÓN</w:t>
       </w:r>
-      <w:bookmarkEnd w:id="12"/>
       <w:bookmarkEnd w:id="13"/>
+      <w:bookmarkEnd w:id="14"/>
       <w:bookmarkEnd w:id="15"/>
       <w:bookmarkEnd w:id="16"/>
     </w:p>
@@ -4258,13 +4300,37 @@
         <w:t>adquirida</w:t>
       </w:r>
       <w:r>
-        <w:t xml:space="preserve"> en la empresa Insalud Corp E.I.R.L., en la práctica de la innovación tecnológica, en </w:t>
+        <w:t xml:space="preserve"> en la empresa </w:t>
+      </w:r>
+      <w:proofErr w:type="spellStart"/>
+      <w:r>
+        <w:t>Insalud</w:t>
+      </w:r>
+      <w:proofErr w:type="spellEnd"/>
+      <w:r>
+        <w:t xml:space="preserve"> </w:t>
+      </w:r>
+      <w:proofErr w:type="spellStart"/>
+      <w:r>
+        <w:t>Corp</w:t>
+      </w:r>
+      <w:proofErr w:type="spellEnd"/>
+      <w:r>
+        <w:t xml:space="preserve"> E.I.R.L., en la práctica de la innovación tecnológica, en </w:t>
       </w:r>
       <w:r>
         <w:t>específico, migración</w:t>
       </w:r>
       <w:r>
-        <w:t xml:space="preserve"> de la aplicación web clínica de Wordpress a una solución a medida construida con React.js y Next.js.</w:t>
+        <w:t xml:space="preserve"> de la aplicación web clínica de </w:t>
+      </w:r>
+      <w:proofErr w:type="spellStart"/>
+      <w:r>
+        <w:t>Wordpress</w:t>
+      </w:r>
+      <w:proofErr w:type="spellEnd"/>
+      <w:r>
+        <w:t xml:space="preserve"> a una solución a medida construida con React.js y Next.js.</w:t>
       </w:r>
     </w:p>
     <w:p>
@@ -4294,7 +4360,15 @@
         <w:t xml:space="preserve"> las cuales incluían,</w:t>
       </w:r>
       <w:r>
-        <w:t xml:space="preserve"> bajo rendimiento, mala configuración, escasa escalabilidad, dependencias de plugins y una </w:t>
+        <w:t xml:space="preserve"> bajo rendimiento, mala configuración, escasa escalabilidad, dependencias de </w:t>
+      </w:r>
+      <w:proofErr w:type="spellStart"/>
+      <w:r>
+        <w:t>plugins</w:t>
+      </w:r>
+      <w:proofErr w:type="spellEnd"/>
+      <w:r>
+        <w:t xml:space="preserve"> y una </w:t>
       </w:r>
       <w:r>
         <w:t>notable</w:t>
@@ -4306,13 +4380,29 @@
         <w:t>deficiencias</w:t>
       </w:r>
       <w:r>
-        <w:t xml:space="preserve"> y debido a ello es que propuse un rediseño integral basado en tecnologías mas modernas y escalables ajustadas a las necesidades </w:t>
+        <w:t xml:space="preserve"> y debido a ello es que propuse un rediseño integral basado en tecnologías </w:t>
+      </w:r>
+      <w:proofErr w:type="spellStart"/>
+      <w:r>
+        <w:t>mas</w:t>
+      </w:r>
+      <w:proofErr w:type="spellEnd"/>
+      <w:r>
+        <w:t xml:space="preserve"> modernas y escalables ajustadas a las necesidades </w:t>
       </w:r>
       <w:r>
         <w:t xml:space="preserve">futuras de la empresa. Esto permitió </w:t>
       </w:r>
       <w:r>
-        <w:t xml:space="preserve">mejorar el rendimiento, seguridad, la comunicación con el Backend y lo más importante, la experiencia </w:t>
+        <w:t xml:space="preserve">mejorar el rendimiento, seguridad, la comunicación con el </w:t>
+      </w:r>
+      <w:proofErr w:type="spellStart"/>
+      <w:r>
+        <w:t>Backend</w:t>
+      </w:r>
+      <w:proofErr w:type="spellEnd"/>
+      <w:r>
+        <w:t xml:space="preserve"> y lo más importante, la experiencia </w:t>
       </w:r>
       <w:r>
         <w:t>del</w:t>
@@ -4327,7 +4417,31 @@
         <w:ind w:left="360"/>
       </w:pPr>
       <w:r>
-        <w:t>La nueva plataforma fue diseñada e implementada utilizando herramientas como React, Next.js, GitHub, Figma, y servicios como Amazon S3 y Vercel. Actualmente, ya se encuentra en etapa de producción y sigue siendo escalada con nuevas funcionalidades y secciones. Esta iniciativa ha contribuido a fortalecer la infraestructura digital de la organización, permitiendo una administración clínica más eficiente, segura</w:t>
+        <w:t xml:space="preserve">La nueva plataforma fue diseñada e implementada utilizando herramientas como </w:t>
+      </w:r>
+      <w:proofErr w:type="spellStart"/>
+      <w:r>
+        <w:t>React</w:t>
+      </w:r>
+      <w:proofErr w:type="spellEnd"/>
+      <w:r>
+        <w:t xml:space="preserve">, Next.js, GitHub, </w:t>
+      </w:r>
+      <w:proofErr w:type="spellStart"/>
+      <w:r>
+        <w:t>Figma</w:t>
+      </w:r>
+      <w:proofErr w:type="spellEnd"/>
+      <w:r>
+        <w:t xml:space="preserve">, y servicios como Amazon S3 y </w:t>
+      </w:r>
+      <w:proofErr w:type="spellStart"/>
+      <w:r>
+        <w:t>Vercel</w:t>
+      </w:r>
+      <w:proofErr w:type="spellEnd"/>
+      <w:r>
+        <w:t>. Actualmente, ya se encuentra en etapa de producción y sigue siendo escalada con nuevas funcionalidades y secciones. Esta iniciativa ha contribuido a fortalecer la infraestructura digital de la organización, permitiendo una administración clínica más eficiente, segura</w:t>
       </w:r>
       <w:r>
         <w:t>, personalizable y</w:t>
@@ -4335,12 +4449,6 @@
       <w:r>
         <w:t xml:space="preserve"> adaptable.</w:t>
       </w:r>
-    </w:p>
-    <w:p>
-      <w:pPr>
-        <w:spacing w:line="480" w:lineRule="auto"/>
-        <w:ind w:left="360"/>
-      </w:pPr>
     </w:p>
     <w:p>
       <w:pPr>
@@ -4357,6 +4465,83 @@
         </w:numPr>
       </w:pPr>
       <w:r>
+        <w:lastRenderedPageBreak/>
+        <w:t>Historia de la empresa</w:t>
+      </w:r>
+    </w:p>
+    <w:p>
+      <w:pPr>
+        <w:spacing w:line="480" w:lineRule="auto"/>
+        <w:ind w:left="360"/>
+      </w:pPr>
+      <w:r>
+        <w:t>INSALUD es una institución de salud privada. Se fundó en el año 2020 en Lima, Perú. Ofrece servicios médicos en urología, ginecología, salud sexual y medicina regenerativa.</w:t>
+      </w:r>
+    </w:p>
+    <w:p>
+      <w:pPr>
+        <w:spacing w:line="480" w:lineRule="auto"/>
+        <w:ind w:left="360"/>
+      </w:pPr>
+      <w:r>
+        <w:t>Desde su comienzo, la empresa ha puesto su atención en la tecnología y la prevención. Estos son pilares para dar una atención médica de calidad que se adapta a lo que los pacientes piden. Su modo de atención no solo trata enfermedades, sino que también mejora la vida de las personas. Utiliza procedimientos modernos, seguros y poco invasivos.</w:t>
+      </w:r>
+    </w:p>
+    <w:p>
+      <w:pPr>
+        <w:spacing w:line="480" w:lineRule="auto"/>
+        <w:ind w:left="360"/>
+      </w:pPr>
+      <w:r>
+        <w:t>INSALUD ha crecido de forma constante. La gente confía en la institución. Por esto, ha podido abrir centros en otros países como Ecuador y Panamá. Su plan de negocio busca llegar a ser un modelo en salud sexual y regenerativa en América Latina. Esto se consigue al mejorar sus servicios sin parar. También, desarrolla proyectos de investigación y usa nuevas formas de trabajo.</w:t>
+      </w:r>
+    </w:p>
+    <w:p>
+      <w:pPr>
+        <w:spacing w:line="480" w:lineRule="auto"/>
+        <w:ind w:left="360"/>
+      </w:pPr>
+    </w:p>
+    <w:p>
+      <w:pPr>
+        <w:spacing w:line="480" w:lineRule="auto"/>
+        <w:ind w:left="360"/>
+      </w:pPr>
+    </w:p>
+    <w:p>
+      <w:pPr>
+        <w:spacing w:line="480" w:lineRule="auto"/>
+        <w:ind w:left="360"/>
+      </w:pPr>
+    </w:p>
+    <w:p>
+      <w:pPr>
+        <w:spacing w:line="480" w:lineRule="auto"/>
+        <w:ind w:left="360"/>
+      </w:pPr>
+    </w:p>
+    <w:p>
+      <w:pPr>
+        <w:spacing w:line="480" w:lineRule="auto"/>
+        <w:ind w:left="360"/>
+      </w:pPr>
+    </w:p>
+    <w:p>
+      <w:pPr>
+        <w:spacing w:line="480" w:lineRule="auto"/>
+        <w:ind w:left="360"/>
+      </w:pPr>
+    </w:p>
+    <w:p>
+      <w:pPr>
+        <w:pStyle w:val="Ttulo2"/>
+        <w:numPr>
+          <w:ilvl w:val="1"/>
+          <w:numId w:val="4"/>
+        </w:numPr>
+      </w:pPr>
+      <w:r>
+        <w:lastRenderedPageBreak/>
         <w:t xml:space="preserve"> </w:t>
       </w:r>
       <w:bookmarkStart w:id="18" w:name="_Toc202719772"/>
@@ -4375,11 +4560,21 @@
       <w:r>
         <w:t xml:space="preserve"> </w:t>
       </w:r>
-      <w:r>
-        <w:t>Insalud Corp E.I.R.L</w:t>
-      </w:r>
-      <w:r>
-        <w:t xml:space="preserve"> según el registro de la </w:t>
+      <w:proofErr w:type="spellStart"/>
+      <w:r>
+        <w:t>Insalud</w:t>
+      </w:r>
+      <w:proofErr w:type="spellEnd"/>
+      <w:r>
+        <w:t xml:space="preserve"> </w:t>
+      </w:r>
+      <w:proofErr w:type="spellStart"/>
+      <w:r>
+        <w:t>Corp</w:t>
+      </w:r>
+      <w:proofErr w:type="spellEnd"/>
+      <w:r>
+        <w:t xml:space="preserve"> E.I.R.L según el registro de la </w:t>
       </w:r>
       <w:r>
         <w:t>Superintendencia Nacional de Administración Tributaria (SUNAT)</w:t>
@@ -4394,6 +4589,9 @@
         <w:ind w:left="360"/>
       </w:pPr>
       <w:r>
+        <w:rPr>
+          <w:noProof/>
+        </w:rPr>
         <w:drawing>
           <wp:inline distT="0" distB="0" distL="0" distR="0" wp14:anchorId="36BFBC56" wp14:editId="55EF501E">
             <wp:extent cx="4832303" cy="4623759"/>
@@ -4532,8 +4730,19 @@
           <w:szCs w:val="18"/>
         </w:rPr>
         <w:tab/>
-        <w:t>Fuente: Sunat</w:t>
-      </w:r>
+        <w:t xml:space="preserve">Fuente: </w:t>
+      </w:r>
+      <w:proofErr w:type="spellStart"/>
+      <w:r>
+        <w:rPr>
+          <w:i/>
+          <w:iCs/>
+          <w:sz w:val="18"/>
+          <w:szCs w:val="18"/>
+        </w:rPr>
+        <w:t>Sunat</w:t>
+      </w:r>
+      <w:proofErr w:type="spellEnd"/>
     </w:p>
     <w:p/>
     <w:p>
@@ -4580,6 +4789,7 @@
         </w:numPr>
       </w:pPr>
       <w:r>
+        <w:lastRenderedPageBreak/>
         <w:t xml:space="preserve"> </w:t>
       </w:r>
       <w:bookmarkStart w:id="25" w:name="_Toc202719773"/>
@@ -4602,19 +4812,7 @@
         <w:rPr>
           <w:lang w:val="es-PE"/>
         </w:rPr>
-        <w:t xml:space="preserve">La empresa se localiza en </w:t>
-      </w:r>
-      <w:r>
-        <w:rPr>
-          <w:lang w:val="es-PE"/>
-        </w:rPr>
-        <w:t>Av. Manuel Olguín 335, Santiago de Surco 15023</w:t>
-      </w:r>
-      <w:r>
-        <w:rPr>
-          <w:lang w:val="es-PE"/>
-        </w:rPr>
-        <w:t>, en el</w:t>
+        <w:t>La empresa se localiza en Av. Manuel Olguín 335, Santiago de Surco 15023, en el</w:t>
       </w:r>
       <w:r>
         <w:rPr>
@@ -4644,6 +4842,7 @@
       </w:pPr>
       <w:r>
         <w:rPr>
+          <w:noProof/>
           <w:lang w:val="es-PE"/>
         </w:rPr>
         <w:drawing>
@@ -4779,8 +4978,9 @@
           <w:color w:val="auto"/>
           <w:szCs w:val="16"/>
         </w:rPr>
-        <w:t>Fuente: Google Maps</w:t>
-      </w:r>
+        <w:t xml:space="preserve">Fuente: Google </w:t>
+      </w:r>
+      <w:proofErr w:type="spellStart"/>
       <w:r>
         <w:rPr>
           <w:i w:val="0"/>
@@ -4788,8 +4988,9 @@
           <w:color w:val="auto"/>
           <w:szCs w:val="16"/>
         </w:rPr>
-        <w:t xml:space="preserve"> </w:t>
-      </w:r>
+        <w:t>Maps</w:t>
+      </w:r>
+      <w:proofErr w:type="spellEnd"/>
       <w:r>
         <w:rPr>
           <w:i w:val="0"/>
@@ -4797,6 +4998,15 @@
           <w:color w:val="auto"/>
           <w:szCs w:val="16"/>
         </w:rPr>
+        <w:t xml:space="preserve"> </w:t>
+      </w:r>
+      <w:r>
+        <w:rPr>
+          <w:i w:val="0"/>
+          <w:iCs w:val="0"/>
+          <w:color w:val="auto"/>
+          <w:szCs w:val="16"/>
+        </w:rPr>
         <w:t>2025</w:t>
       </w:r>
     </w:p>
@@ -4848,6 +5058,7 @@
       <w:r>
         <w:rPr>
           <w:rFonts w:cs="Times New Roman"/>
+          <w:noProof/>
           <w:szCs w:val="24"/>
           <w:lang w:val="es-PE"/>
         </w:rPr>
@@ -4900,11 +5111,11 @@
           <w:color w:val="auto"/>
         </w:rPr>
       </w:pPr>
-      <w:bookmarkStart w:id="31" w:name="_Toc202701639"/>
-      <w:bookmarkStart w:id="32" w:name="_Toc202708168"/>
-      <w:bookmarkStart w:id="33" w:name="_Toc202708269"/>
-      <w:bookmarkStart w:id="34" w:name="_Toc202719662"/>
-      <w:bookmarkStart w:id="35" w:name="_Toc202719744"/>
+      <w:bookmarkStart w:id="31" w:name="_Toc202708269"/>
+      <w:bookmarkStart w:id="32" w:name="_Toc202719662"/>
+      <w:bookmarkStart w:id="33" w:name="_Toc202719744"/>
+      <w:bookmarkStart w:id="34" w:name="_Toc202701639"/>
+      <w:bookmarkStart w:id="35" w:name="_Toc202708168"/>
       <w:r>
         <w:rPr>
           <w:i w:val="0"/>
@@ -4962,9 +5173,9 @@
         </w:rPr>
         <w:t>. Mapa satelital de localización de la empresa.</w:t>
       </w:r>
+      <w:bookmarkEnd w:id="31"/>
+      <w:bookmarkEnd w:id="32"/>
       <w:bookmarkEnd w:id="33"/>
-      <w:bookmarkEnd w:id="34"/>
-      <w:bookmarkEnd w:id="35"/>
     </w:p>
     <w:p>
       <w:pPr>
@@ -4989,8 +5200,8 @@
         </w:rPr>
         <w:br/>
       </w:r>
-      <w:bookmarkEnd w:id="31"/>
-      <w:bookmarkEnd w:id="32"/>
+      <w:bookmarkEnd w:id="34"/>
+      <w:bookmarkEnd w:id="35"/>
     </w:p>
     <w:p>
       <w:pPr>
@@ -5025,11 +5236,19 @@
           <w:lang w:val="es-PE"/>
         </w:rPr>
       </w:pPr>
-      <w:r>
-        <w:rPr>
-          <w:lang w:val="es-PE"/>
-        </w:rPr>
-        <w:t xml:space="preserve">Insalud es una empresa dedicada a </w:t>
+      <w:proofErr w:type="spellStart"/>
+      <w:r>
+        <w:rPr>
+          <w:lang w:val="es-PE"/>
+        </w:rPr>
+        <w:t>Insalud</w:t>
+      </w:r>
+      <w:proofErr w:type="spellEnd"/>
+      <w:r>
+        <w:rPr>
+          <w:lang w:val="es-PE"/>
+        </w:rPr>
+        <w:t xml:space="preserve"> es una empresa dedicada a </w:t>
       </w:r>
       <w:r>
         <w:rPr>
@@ -5129,7 +5348,21 @@
         <w:rPr>
           <w:lang w:val="es-PE"/>
         </w:rPr>
-        <w:t>Ser el líder regional en medicina regenerativa y antiaging, con operaciones en la mayoría de los países de LATAM para el 2027.</w:t>
+        <w:t xml:space="preserve">Ser el líder regional en medicina regenerativa y </w:t>
+      </w:r>
+      <w:proofErr w:type="spellStart"/>
+      <w:r>
+        <w:rPr>
+          <w:lang w:val="es-PE"/>
+        </w:rPr>
+        <w:t>antiaging</w:t>
+      </w:r>
+      <w:proofErr w:type="spellEnd"/>
+      <w:r>
+        <w:rPr>
+          <w:lang w:val="es-PE"/>
+        </w:rPr>
+        <w:t>, con operaciones en la mayoría de los países de LATAM para el 2027.</w:t>
       </w:r>
     </w:p>
     <w:p>
@@ -5680,8 +5913,20 @@
           <w:szCs w:val="18"/>
           <w:lang w:val="es-PE"/>
         </w:rPr>
-        <w:t>Fuente: Insalud</w:t>
-      </w:r>
+        <w:t xml:space="preserve">Fuente: </w:t>
+      </w:r>
+      <w:proofErr w:type="spellStart"/>
+      <w:r>
+        <w:rPr>
+          <w:i/>
+          <w:iCs/>
+          <w:sz w:val="18"/>
+          <w:szCs w:val="18"/>
+          <w:lang w:val="es-PE"/>
+        </w:rPr>
+        <w:t>Insalud</w:t>
+      </w:r>
+      <w:proofErr w:type="spellEnd"/>
     </w:p>
     <w:p>
       <w:pPr>
@@ -5845,8 +6090,20 @@
           <w:szCs w:val="18"/>
           <w:lang w:val="es-PE"/>
         </w:rPr>
-        <w:t>Fuente: Insalud</w:t>
-      </w:r>
+        <w:t xml:space="preserve">Fuente: </w:t>
+      </w:r>
+      <w:proofErr w:type="spellStart"/>
+      <w:r>
+        <w:rPr>
+          <w:i/>
+          <w:iCs/>
+          <w:sz w:val="18"/>
+          <w:szCs w:val="18"/>
+          <w:lang w:val="es-PE"/>
+        </w:rPr>
+        <w:t>Insalud</w:t>
+      </w:r>
+      <w:proofErr w:type="spellEnd"/>
     </w:p>
     <w:p>
       <w:pPr>
@@ -6040,8 +6297,20 @@
           <w:szCs w:val="18"/>
           <w:lang w:val="es-PE"/>
         </w:rPr>
-        <w:t>Fuente Insalud</w:t>
-      </w:r>
+        <w:t xml:space="preserve">Fuente </w:t>
+      </w:r>
+      <w:proofErr w:type="spellStart"/>
+      <w:r>
+        <w:rPr>
+          <w:i/>
+          <w:iCs/>
+          <w:sz w:val="18"/>
+          <w:szCs w:val="18"/>
+          <w:lang w:val="es-PE"/>
+        </w:rPr>
+        <w:t>Insalud</w:t>
+      </w:r>
+      <w:proofErr w:type="spellEnd"/>
     </w:p>
     <w:p>
       <w:pPr>
@@ -6212,8 +6481,96 @@
           <w:sz w:val="18"/>
           <w:szCs w:val="18"/>
         </w:rPr>
-        <w:t>Fuente: Insalud</w:t>
-      </w:r>
+        <w:t xml:space="preserve">Fuente: </w:t>
+      </w:r>
+      <w:proofErr w:type="spellStart"/>
+      <w:r>
+        <w:rPr>
+          <w:i/>
+          <w:iCs/>
+          <w:sz w:val="18"/>
+          <w:szCs w:val="18"/>
+        </w:rPr>
+        <w:t>Insalud</w:t>
+      </w:r>
+      <w:proofErr w:type="spellEnd"/>
+    </w:p>
+    <w:p>
+      <w:pPr>
+        <w:spacing w:line="480" w:lineRule="auto"/>
+        <w:ind w:firstLine="0"/>
+        <w:rPr>
+          <w:rFonts w:cs="Times New Roman"/>
+          <w:szCs w:val="24"/>
+          <w:lang w:val="es-PE"/>
+        </w:rPr>
+      </w:pPr>
+    </w:p>
+    <w:p>
+      <w:pPr>
+        <w:spacing w:line="480" w:lineRule="auto"/>
+        <w:ind w:firstLine="0"/>
+        <w:rPr>
+          <w:rFonts w:cs="Times New Roman"/>
+          <w:szCs w:val="24"/>
+          <w:lang w:val="es-PE"/>
+        </w:rPr>
+      </w:pPr>
+    </w:p>
+    <w:p>
+      <w:pPr>
+        <w:spacing w:line="480" w:lineRule="auto"/>
+        <w:ind w:firstLine="0"/>
+        <w:rPr>
+          <w:rFonts w:cs="Times New Roman"/>
+          <w:szCs w:val="24"/>
+          <w:lang w:val="es-PE"/>
+        </w:rPr>
+      </w:pPr>
+    </w:p>
+    <w:p>
+      <w:pPr>
+        <w:spacing w:line="480" w:lineRule="auto"/>
+        <w:ind w:firstLine="0"/>
+        <w:rPr>
+          <w:rFonts w:cs="Times New Roman"/>
+          <w:szCs w:val="24"/>
+          <w:lang w:val="es-PE"/>
+        </w:rPr>
+      </w:pPr>
+    </w:p>
+    <w:p>
+      <w:pPr>
+        <w:spacing w:line="480" w:lineRule="auto"/>
+        <w:ind w:firstLine="0"/>
+        <w:rPr>
+          <w:rFonts w:cs="Times New Roman"/>
+          <w:szCs w:val="24"/>
+          <w:lang w:val="es-PE"/>
+        </w:rPr>
+      </w:pPr>
+    </w:p>
+    <w:p>
+      <w:pPr>
+        <w:spacing w:line="480" w:lineRule="auto"/>
+        <w:ind w:firstLine="0"/>
+        <w:rPr>
+          <w:rFonts w:cs="Times New Roman"/>
+          <w:szCs w:val="24"/>
+          <w:lang w:val="es-PE"/>
+        </w:rPr>
+      </w:pPr>
+    </w:p>
+    <w:p>
+      <w:pPr>
+        <w:spacing w:line="480" w:lineRule="auto"/>
+        <w:ind w:firstLine="0"/>
+        <w:rPr>
+          <w:rFonts w:cs="Times New Roman"/>
+          <w:szCs w:val="24"/>
+          <w:lang w:val="es-PE"/>
+        </w:rPr>
+      </w:pPr>
     </w:p>
     <w:p>
       <w:pPr>
@@ -6244,6 +6601,7 @@
           <w:rFonts w:cs="Times New Roman"/>
           <w:szCs w:val="24"/>
         </w:rPr>
+        <w:lastRenderedPageBreak/>
         <w:t>CAPÍTULO II. M</w:t>
       </w:r>
       <w:bookmarkEnd w:id="52"/>
@@ -6259,84 +6617,507 @@
     </w:p>
     <w:p>
       <w:pPr>
+        <w:pStyle w:val="Ttulo2"/>
+      </w:pPr>
+      <w:r>
+        <w:t>2.1.</w:t>
+      </w:r>
+      <w:r>
+        <w:t xml:space="preserve"> Modernización</w:t>
+      </w:r>
+      <w:r>
+        <w:t xml:space="preserve"> de Sistemas Web</w:t>
+      </w:r>
+    </w:p>
+    <w:p>
+      <w:pPr>
+        <w:pStyle w:val="Ttulo3"/>
+        <w:ind w:left="709"/>
+        <w:rPr>
+          <w:lang w:val="es-ES"/>
+        </w:rPr>
+      </w:pPr>
+      <w:r>
+        <w:t>2.1.1.</w:t>
+      </w:r>
+      <w:r>
+        <w:tab/>
+      </w:r>
+      <w:r>
+        <w:rPr>
+          <w:lang w:val="es-ES"/>
+        </w:rPr>
+        <w:t>Evolución de las Tecnologías Web</w:t>
+      </w:r>
+    </w:p>
+    <w:p>
+      <w:pPr>
+        <w:spacing w:line="480" w:lineRule="auto"/>
+        <w:ind w:left="709"/>
+        <w:rPr>
+          <w:lang w:val="es-PE"/>
+        </w:rPr>
+      </w:pPr>
+      <w:r>
+        <w:rPr>
+          <w:lang w:val="es-PE"/>
+        </w:rPr>
+        <w:t xml:space="preserve">El progreso en las tecnologías de la web ha experimentado varios cambios desde el establecimiento de la </w:t>
+      </w:r>
+      <w:proofErr w:type="spellStart"/>
+      <w:r>
+        <w:rPr>
+          <w:lang w:val="es-PE"/>
+        </w:rPr>
+        <w:t>World</w:t>
+      </w:r>
+      <w:proofErr w:type="spellEnd"/>
+      <w:r>
+        <w:rPr>
+          <w:lang w:val="es-PE"/>
+        </w:rPr>
+        <w:t xml:space="preserve"> Wide Web en 1990. Según Berners-Lee et al</w:t>
+      </w:r>
+      <w:r>
+        <w:rPr>
+          <w:lang w:val="es-PE"/>
+        </w:rPr>
+        <w:t>. (2001)</w:t>
+      </w:r>
+      <w:r>
+        <w:rPr>
+          <w:lang w:val="es-PE"/>
+        </w:rPr>
+        <w:t>, se fundó la web moderna, y se proporcionaron los principios clave, que han definido todas las direcciones futuras en el desarrollo de aplicaciones web desde hace treinta años. El desarrollo desde los sitios web estáticos a las aplicaciones web dinámicas es un ejemplo de uno de los cambios más cruciales en la historia de la tecnología.</w:t>
+      </w:r>
+    </w:p>
+    <w:p>
+      <w:pPr>
+        <w:spacing w:line="480" w:lineRule="auto"/>
+        <w:ind w:left="709"/>
+        <w:rPr>
+          <w:lang w:val="es-PE"/>
+        </w:rPr>
+      </w:pPr>
+      <w:r>
+        <w:rPr>
+          <w:lang w:val="es-PE"/>
+        </w:rPr>
+        <w:t xml:space="preserve">Según </w:t>
+      </w:r>
+      <w:r>
+        <w:rPr>
+          <w:lang w:val="es-PE"/>
+        </w:rPr>
+        <w:t>Garrett</w:t>
+      </w:r>
+      <w:r>
+        <w:rPr>
+          <w:lang w:val="es-PE"/>
+        </w:rPr>
+        <w:t xml:space="preserve"> </w:t>
+      </w:r>
+      <w:r>
+        <w:rPr>
+          <w:lang w:val="es-PE"/>
+        </w:rPr>
+        <w:t>(2005)</w:t>
+      </w:r>
+      <w:r>
+        <w:rPr>
+          <w:lang w:val="es-PE"/>
+        </w:rPr>
+        <w:t>, la evolución web se puede subdividir en tres generaciones principales, a saber: web 1.0, que se define principalmente por tener contenido estático; Web 2.0 que adoptó la interactividad y la colaboración del usuario; y web 3.0 que adoptó tecnologías semánticas y experiencias más personalizadas. Esta lenta pero audaz evolución de la web ha ocasionado la necesidad de migrar desde las soluciones existentes, configuraciones y arquitecturas heredadas hasta estructuras más modernas y escalables.</w:t>
+      </w:r>
+    </w:p>
+    <w:p>
+      <w:pPr>
+        <w:spacing w:line="480" w:lineRule="auto"/>
+        <w:ind w:left="709"/>
+        <w:rPr>
+          <w:lang w:val="es-PE"/>
+        </w:rPr>
+      </w:pPr>
+      <w:r>
+        <w:rPr>
+          <w:lang w:val="es-PE"/>
+        </w:rPr>
+        <w:t xml:space="preserve">La estructura web convencional, que se basa en el modelo cliente-servidor básico, ha demostrado limitaciones considerables cuando se aplica a aplicaciones empresariales complejas. Fielding </w:t>
+      </w:r>
+      <w:r>
+        <w:rPr>
+          <w:lang w:val="es-PE"/>
+        </w:rPr>
+        <w:t>(</w:t>
+      </w:r>
+      <w:r>
+        <w:rPr>
+          <w:lang w:val="es-PE"/>
+        </w:rPr>
+        <w:t>2000</w:t>
+      </w:r>
+      <w:r>
+        <w:rPr>
+          <w:lang w:val="es-PE"/>
+        </w:rPr>
+        <w:t>)</w:t>
+      </w:r>
+      <w:r>
+        <w:rPr>
+          <w:lang w:val="es-PE"/>
+        </w:rPr>
+        <w:t xml:space="preserve"> introdujo el estilo arquitectónico </w:t>
+      </w:r>
+      <w:proofErr w:type="gramStart"/>
+      <w:r>
+        <w:rPr>
+          <w:lang w:val="es-PE"/>
+        </w:rPr>
+        <w:t>REST .</w:t>
+      </w:r>
+      <w:proofErr w:type="gramEnd"/>
+      <w:r>
+        <w:rPr>
+          <w:lang w:val="es-PE"/>
+        </w:rPr>
+        <w:t xml:space="preserve"> REST definía los principios clave para crear aplicaciones web escalables y mantenibles. Estos principios influyen en estructuras modernas como </w:t>
+      </w:r>
+      <w:proofErr w:type="spellStart"/>
+      <w:r>
+        <w:rPr>
+          <w:lang w:val="es-PE"/>
+        </w:rPr>
+        <w:t>React</w:t>
+      </w:r>
+      <w:proofErr w:type="spellEnd"/>
+      <w:r>
+        <w:rPr>
+          <w:lang w:val="es-PE"/>
+        </w:rPr>
+        <w:t xml:space="preserve"> y Next.js, que dividen claramente la lógica del </w:t>
+      </w:r>
+      <w:proofErr w:type="spellStart"/>
+      <w:r>
+        <w:rPr>
+          <w:lang w:val="es-PE"/>
+        </w:rPr>
+        <w:t>frontend</w:t>
+      </w:r>
+      <w:proofErr w:type="spellEnd"/>
+      <w:r>
+        <w:rPr>
+          <w:lang w:val="es-PE"/>
+        </w:rPr>
+        <w:t xml:space="preserve"> y el </w:t>
+      </w:r>
+      <w:proofErr w:type="spellStart"/>
+      <w:r>
+        <w:rPr>
+          <w:lang w:val="es-PE"/>
+        </w:rPr>
+        <w:lastRenderedPageBreak/>
+        <w:t>backend</w:t>
+      </w:r>
+      <w:proofErr w:type="spellEnd"/>
+      <w:r>
+        <w:rPr>
+          <w:lang w:val="es-PE"/>
+        </w:rPr>
+        <w:t xml:space="preserve"> y permiten relacionarse con bases de datos relacionales como MySQL utilizando API.</w:t>
+      </w:r>
+    </w:p>
+    <w:p>
+      <w:pPr>
+        <w:pStyle w:val="Ttulo3"/>
+        <w:ind w:left="567"/>
+      </w:pPr>
+      <w:r>
+        <w:t>2.1.2 Limitaciones de los Sistemas de Gestión de Contenidos Tradicionales</w:t>
+      </w:r>
+    </w:p>
+    <w:p>
+      <w:pPr>
         <w:pStyle w:val="Prrafodelista"/>
         <w:spacing w:line="480" w:lineRule="auto"/>
         <w:ind w:left="567"/>
         <w:rPr>
           <w:rFonts w:eastAsiaTheme="minorHAnsi"/>
-          <w:lang w:val="es-ES_tradnl"/>
-        </w:rPr>
-      </w:pPr>
-      <w:r>
-        <w:rPr>
-          <w:rFonts w:eastAsiaTheme="minorHAnsi"/>
-          <w:lang w:val="es-ES_tradnl"/>
-        </w:rPr>
-        <w:t>Describ</w:t>
-      </w:r>
-      <w:r>
-        <w:rPr>
-          <w:rFonts w:eastAsiaTheme="minorHAnsi"/>
-          <w:lang w:val="es-ES_tradnl"/>
-        </w:rPr>
-        <w:t>ir</w:t>
-      </w:r>
-      <w:r>
-        <w:rPr>
-          <w:rFonts w:eastAsiaTheme="minorHAnsi"/>
-          <w:lang w:val="es-ES_tradnl"/>
-        </w:rPr>
-        <w:t xml:space="preserve"> el conocimiento práctico en el cual se enmarca el trabajo realizado en sus años de experiencia laboral</w:t>
-      </w:r>
-      <w:r>
-        <w:rPr>
-          <w:rFonts w:eastAsiaTheme="minorHAnsi"/>
-          <w:lang w:val="es-ES_tradnl"/>
+          <w:lang w:val="es-PE"/>
+        </w:rPr>
+      </w:pPr>
+      <w:r>
+        <w:rPr>
+          <w:rFonts w:eastAsiaTheme="minorHAnsi"/>
+          <w:lang w:val="es-PE"/>
+        </w:rPr>
+        <w:t xml:space="preserve">Los sistemas de gestión de contenidos (CMS) como WordPress, desarrollados </w:t>
+      </w:r>
+      <w:r>
+        <w:rPr>
+          <w:rFonts w:eastAsiaTheme="minorHAnsi"/>
+          <w:lang w:val="es-PE"/>
+        </w:rPr>
+        <w:t>tienen varias</w:t>
+      </w:r>
+      <w:r>
+        <w:rPr>
+          <w:rFonts w:eastAsiaTheme="minorHAnsi"/>
+          <w:lang w:val="es-PE"/>
+        </w:rPr>
+        <w:t xml:space="preserve"> limitaciones considerables cuando se implementan en aplicaciones complejas</w:t>
+      </w:r>
+      <w:r>
+        <w:rPr>
+          <w:rFonts w:eastAsiaTheme="minorHAnsi"/>
+          <w:lang w:val="es-PE"/>
+        </w:rPr>
+        <w:t xml:space="preserve">, por lo </w:t>
+      </w:r>
+      <w:proofErr w:type="gramStart"/>
+      <w:r>
+        <w:rPr>
+          <w:rFonts w:eastAsiaTheme="minorHAnsi"/>
+          <w:lang w:val="es-PE"/>
+        </w:rPr>
+        <w:t>tanto</w:t>
+      </w:r>
+      <w:proofErr w:type="gramEnd"/>
+      <w:r>
+        <w:rPr>
+          <w:rFonts w:eastAsiaTheme="minorHAnsi"/>
+          <w:lang w:val="es-PE"/>
+        </w:rPr>
+        <w:t xml:space="preserve"> la escalabilidad no es su fuerte</w:t>
+      </w:r>
+      <w:r>
+        <w:rPr>
+          <w:rFonts w:eastAsiaTheme="minorHAnsi"/>
+          <w:lang w:val="es-PE"/>
         </w:rPr>
         <w:t xml:space="preserve">. </w:t>
       </w:r>
-      <w:r>
-        <w:rPr>
-          <w:rFonts w:eastAsiaTheme="minorHAnsi"/>
-          <w:lang w:val="es-ES_tradnl"/>
-        </w:rPr>
-        <w:t xml:space="preserve">Analizar y sustentar las bases teóricas </w:t>
-      </w:r>
-      <w:r>
-        <w:rPr>
-          <w:rFonts w:eastAsiaTheme="minorHAnsi"/>
-          <w:lang w:val="es-ES_tradnl"/>
-        </w:rPr>
-        <w:t>que respaldan la aplicación práctica ya sean teóricas conceptuales, así como regl</w:t>
-      </w:r>
-      <w:r>
-        <w:rPr>
-          <w:rFonts w:eastAsiaTheme="minorHAnsi"/>
-          <w:lang w:val="es-ES_tradnl"/>
-        </w:rPr>
-        <w:t xml:space="preserve">amentarias, normativas </w:t>
-      </w:r>
-      <w:r>
-        <w:rPr>
-          <w:rFonts w:eastAsiaTheme="minorHAnsi"/>
-          <w:lang w:val="es-ES_tradnl"/>
-        </w:rPr>
-        <w:t>u otros aspectos propios de la carrera profesional</w:t>
-      </w:r>
-      <w:r>
-        <w:rPr>
-          <w:rFonts w:eastAsiaTheme="minorHAnsi"/>
-          <w:lang w:val="es-ES_tradnl"/>
+      <w:proofErr w:type="spellStart"/>
+      <w:r>
+        <w:rPr>
+          <w:rFonts w:eastAsiaTheme="minorHAnsi"/>
+          <w:lang w:val="es-PE"/>
+        </w:rPr>
+        <w:t>Morville</w:t>
+      </w:r>
+      <w:proofErr w:type="spellEnd"/>
+      <w:r>
+        <w:rPr>
+          <w:rFonts w:eastAsiaTheme="minorHAnsi"/>
+          <w:lang w:val="es-PE"/>
+        </w:rPr>
+        <w:t xml:space="preserve"> y Rosenfeld (2006) Se reconoció que estas restricciones provienen de la estructura monolítica propia de estos sistemas, la cual agrupa la lógica de presentación, la administración de contenidos y las funciones de la aplicación en una única estructura unificada.</w:t>
+      </w:r>
+    </w:p>
+    <w:p>
+      <w:pPr>
+        <w:pStyle w:val="Prrafodelista"/>
+        <w:spacing w:line="480" w:lineRule="auto"/>
+        <w:ind w:left="567"/>
+        <w:rPr>
+          <w:rFonts w:eastAsiaTheme="minorHAnsi"/>
+        </w:rPr>
+      </w:pPr>
+      <w:r>
+        <w:rPr>
+          <w:rFonts w:eastAsiaTheme="minorHAnsi"/>
+          <w:lang w:val="es-PE"/>
+        </w:rPr>
+        <w:t xml:space="preserve">La dependencia de </w:t>
+      </w:r>
+      <w:proofErr w:type="spellStart"/>
+      <w:r>
+        <w:rPr>
+          <w:rFonts w:eastAsiaTheme="minorHAnsi"/>
+          <w:lang w:val="es-PE"/>
+        </w:rPr>
+        <w:t>plugins</w:t>
+      </w:r>
+      <w:proofErr w:type="spellEnd"/>
+      <w:r>
+        <w:rPr>
+          <w:rFonts w:eastAsiaTheme="minorHAnsi"/>
+          <w:lang w:val="es-PE"/>
+        </w:rPr>
+        <w:t xml:space="preserve"> y extensiones de terceros </w:t>
+      </w:r>
+      <w:r>
+        <w:rPr>
+          <w:rFonts w:eastAsiaTheme="minorHAnsi"/>
+          <w:lang w:val="es-PE"/>
+        </w:rPr>
+        <w:t xml:space="preserve">es </w:t>
+      </w:r>
+      <w:r>
+        <w:rPr>
+          <w:rFonts w:eastAsiaTheme="minorHAnsi"/>
+          <w:lang w:val="es-PE"/>
+        </w:rPr>
+        <w:t>una vulnerabilidad crítica en los sistemas CMS. Según OWASP (2021), aproximadamente</w:t>
+      </w:r>
+      <w:r>
+        <w:rPr>
+          <w:rFonts w:eastAsiaTheme="minorHAnsi"/>
+          <w:lang w:val="es-PE"/>
+        </w:rPr>
+        <w:t xml:space="preserve"> </w:t>
+      </w:r>
+      <w:r>
+        <w:rPr>
+          <w:rFonts w:eastAsiaTheme="minorHAnsi"/>
+        </w:rPr>
+        <w:t>e</w:t>
+      </w:r>
+      <w:r>
+        <w:rPr>
+          <w:rFonts w:eastAsiaTheme="minorHAnsi"/>
+        </w:rPr>
+        <w:t xml:space="preserve">l 52% de las fallas de seguridad en WordPress se originan en complementos que están mal programados o que no </w:t>
+      </w:r>
+      <w:r>
+        <w:rPr>
+          <w:rFonts w:eastAsiaTheme="minorHAnsi"/>
+        </w:rPr>
+        <w:t xml:space="preserve">han sido </w:t>
+      </w:r>
+      <w:r>
+        <w:rPr>
+          <w:rFonts w:eastAsiaTheme="minorHAnsi"/>
+        </w:rPr>
+        <w:t>actualizado</w:t>
+      </w:r>
+      <w:r>
+        <w:rPr>
+          <w:rFonts w:eastAsiaTheme="minorHAnsi"/>
+        </w:rPr>
+        <w:t>s</w:t>
+      </w:r>
+      <w:r>
+        <w:rPr>
+          <w:rFonts w:eastAsiaTheme="minorHAnsi"/>
         </w:rPr>
         <w:t>.</w:t>
       </w:r>
-      <w:r>
-        <w:rPr>
-          <w:rFonts w:eastAsiaTheme="minorHAnsi"/>
-          <w:lang w:val="es-ES_tradnl"/>
+    </w:p>
+    <w:p>
+      <w:pPr>
+        <w:pStyle w:val="Prrafodelista"/>
+        <w:spacing w:line="480" w:lineRule="auto"/>
+        <w:ind w:left="567"/>
+        <w:rPr>
+          <w:rFonts w:eastAsiaTheme="minorHAnsi"/>
+        </w:rPr>
+      </w:pPr>
+      <w:r>
+        <w:rPr>
+          <w:rFonts w:eastAsiaTheme="minorHAnsi"/>
+        </w:rPr>
+        <w:t xml:space="preserve">Esta dependencia no solo pone en </w:t>
+      </w:r>
+      <w:r>
+        <w:rPr>
+          <w:rFonts w:eastAsiaTheme="minorHAnsi"/>
+        </w:rPr>
+        <w:t>peligro</w:t>
+      </w:r>
+      <w:r>
+        <w:rPr>
+          <w:rFonts w:eastAsiaTheme="minorHAnsi"/>
+        </w:rPr>
+        <w:t> la seguridad de l</w:t>
+      </w:r>
+      <w:r>
+        <w:rPr>
+          <w:rFonts w:eastAsiaTheme="minorHAnsi"/>
+        </w:rPr>
+        <w:t>as aplicaciones web</w:t>
+      </w:r>
+      <w:r>
+        <w:rPr>
+          <w:rFonts w:eastAsiaTheme="minorHAnsi"/>
+        </w:rPr>
+        <w:t xml:space="preserve">, sino que también genera </w:t>
+      </w:r>
+      <w:r>
+        <w:rPr>
+          <w:rFonts w:eastAsiaTheme="minorHAnsi"/>
+        </w:rPr>
+        <w:t>problemas</w:t>
+      </w:r>
+      <w:r>
+        <w:rPr>
+          <w:rFonts w:eastAsiaTheme="minorHAnsi"/>
+        </w:rPr>
+        <w:t xml:space="preserve"> en cuanto a compatibilidad, rendimiento y escalabilidad, </w:t>
+      </w:r>
+      <w:r>
+        <w:rPr>
+          <w:rFonts w:eastAsiaTheme="minorHAnsi"/>
+        </w:rPr>
+        <w:t>inconvenientes</w:t>
+      </w:r>
+      <w:r>
+        <w:rPr>
+          <w:rFonts w:eastAsiaTheme="minorHAnsi"/>
+        </w:rPr>
+        <w:t> que se </w:t>
+      </w:r>
+      <w:r>
+        <w:rPr>
+          <w:rFonts w:eastAsiaTheme="minorHAnsi"/>
+        </w:rPr>
+        <w:t>incrementan y se agravan</w:t>
+      </w:r>
+      <w:r>
+        <w:rPr>
+          <w:rFonts w:eastAsiaTheme="minorHAnsi"/>
+        </w:rPr>
+        <w:t xml:space="preserve"> a medida que la aplicación se expande. Por esta razón, las estructuras modernas basadas en </w:t>
+      </w:r>
+      <w:proofErr w:type="spellStart"/>
+      <w:r>
+        <w:rPr>
+          <w:rFonts w:eastAsiaTheme="minorHAnsi"/>
+        </w:rPr>
+        <w:t>React</w:t>
+      </w:r>
+      <w:proofErr w:type="spellEnd"/>
+      <w:r>
+        <w:rPr>
+          <w:rFonts w:eastAsiaTheme="minorHAnsi"/>
+        </w:rPr>
+        <w:t> incorporan una validación de datos segura a través</w:t>
+      </w:r>
+      <w:r>
+        <w:rPr>
+          <w:rFonts w:eastAsiaTheme="minorHAnsi"/>
         </w:rPr>
         <w:t xml:space="preserve"> </w:t>
       </w:r>
+      <w:r>
+        <w:rPr>
+          <w:rFonts w:eastAsiaTheme="minorHAnsi"/>
+        </w:rPr>
+        <w:t xml:space="preserve">de bibliotecas específicas como </w:t>
+      </w:r>
+      <w:proofErr w:type="spellStart"/>
+      <w:r>
+        <w:rPr>
+          <w:rFonts w:eastAsiaTheme="minorHAnsi"/>
+        </w:rPr>
+        <w:t>Zod</w:t>
+      </w:r>
+      <w:proofErr w:type="spellEnd"/>
+      <w:r>
+        <w:rPr>
+          <w:rFonts w:eastAsiaTheme="minorHAnsi"/>
+        </w:rPr>
+        <w:t>, la cual ofrece verificación de tipos durante la ejecución y validación de esquemas y tipos, eliminando la necesidad de complementos externos para funciones esenciales.</w:t>
+      </w:r>
     </w:p>
     <w:p>
       <w:pPr>
@@ -6345,15 +7126,20 @@
         <w:ind w:left="567"/>
         <w:rPr>
           <w:rFonts w:eastAsiaTheme="minorHAnsi"/>
-          <w:lang w:val="es-ES_tradnl"/>
-        </w:rPr>
-      </w:pPr>
-      <w:r>
-        <w:rPr>
-          <w:rFonts w:eastAsiaTheme="minorHAnsi"/>
-          <w:lang w:val="es-ES_tradnl"/>
-        </w:rPr>
-        <w:t xml:space="preserve">También se debe mencionar las limitaciones que se presentaron para el desarrollo del proyecto o problema laboral ejecutado. </w:t>
+        </w:rPr>
+      </w:pPr>
+      <w:r>
+        <w:rPr>
+          <w:rFonts w:eastAsiaTheme="minorHAnsi"/>
+        </w:rPr>
+        <w:t xml:space="preserve">El funcionamiento de los sistemas de gestión de contenido tradicionales </w:t>
+      </w:r>
+      <w:r>
+        <w:rPr>
+          <w:rFonts w:eastAsiaTheme="minorHAnsi"/>
+        </w:rPr>
+        <w:lastRenderedPageBreak/>
+        <w:t>sufre un impacto significativo debido a su estructura de renderizado del lado del servidor. Cada vez que un usuario realiza una solicitud, es necesario procesar la página completa, lo cual incluye consultas a la base de datos, renderización de plantillas y creación de HTML. Este enfoque genera tiempos de carga largos y experiencias de usuario insatisfactorias, particularmente en aplicaciones que requieren interactividad en tiempo real.</w:t>
       </w:r>
     </w:p>
     <w:p>
@@ -6363,9 +7149,40 @@
         <w:ind w:left="567"/>
         <w:rPr>
           <w:rFonts w:eastAsiaTheme="minorHAnsi"/>
-          <w:lang w:val="es-ES_tradnl"/>
-        </w:rPr>
-      </w:pPr>
+        </w:rPr>
+      </w:pPr>
+      <w:r>
+        <w:rPr>
+          <w:rFonts w:eastAsiaTheme="minorHAnsi"/>
+        </w:rPr>
+        <w:t xml:space="preserve">El diseño de aplicaciones web </w:t>
+      </w:r>
+      <w:r>
+        <w:rPr>
+          <w:rFonts w:eastAsiaTheme="minorHAnsi"/>
+        </w:rPr>
+        <w:t xml:space="preserve">actuales </w:t>
+      </w:r>
+      <w:r>
+        <w:rPr>
+          <w:rFonts w:eastAsiaTheme="minorHAnsi"/>
+        </w:rPr>
+        <w:t xml:space="preserve">necesita enfoques de gestión de proyectos que permitan una flexible adaptación y una entrega progresiva de características. Según </w:t>
+      </w:r>
+      <w:proofErr w:type="spellStart"/>
+      <w:r>
+        <w:rPr>
+          <w:rFonts w:eastAsiaTheme="minorHAnsi"/>
+        </w:rPr>
+        <w:t>Schwaber</w:t>
+      </w:r>
+      <w:proofErr w:type="spellEnd"/>
+      <w:r>
+        <w:rPr>
+          <w:rFonts w:eastAsiaTheme="minorHAnsi"/>
+        </w:rPr>
+        <w:t xml:space="preserve"> y Sutherland (2020), la metodología Scrum ofrece un esquema ágil que resulta particularmente útil para proyectos de desarrollo tecnológico en los que los requerimientos pueden cambiar a lo largo del proceso. Implementar Scrum en proyectos de migración tecnológica posibilita la entrega recurrente de elementos funcionales, lo que ayuda a realizar validaciones tempranas de las decisiones arquitectónicas y a ajustarse a las nuevas exigencias del negocio.</w:t>
+      </w:r>
     </w:p>
     <w:p>
       <w:pPr>
@@ -6374,7 +7191,7 @@
         <w:ind w:left="567"/>
         <w:rPr>
           <w:rFonts w:eastAsiaTheme="minorHAnsi"/>
-          <w:lang w:val="es-ES_tradnl"/>
+          <w:lang w:val="es-PE"/>
         </w:rPr>
       </w:pPr>
     </w:p>
@@ -6385,9 +7202,20 @@
         <w:ind w:left="567"/>
         <w:rPr>
           <w:rFonts w:eastAsiaTheme="minorHAnsi"/>
-          <w:lang w:val="es-ES_tradnl"/>
-        </w:rPr>
-      </w:pPr>
+          <w:b/>
+          <w:bCs/>
+          <w:lang w:val="es-PE"/>
+        </w:rPr>
+      </w:pPr>
+      <w:r>
+        <w:rPr>
+          <w:rFonts w:eastAsiaTheme="minorHAnsi"/>
+          <w:b/>
+          <w:bCs/>
+          <w:lang w:val="es-PE"/>
+        </w:rPr>
+        <w:t>2.1.3 Principios de la Arquitectura Web Moderna</w:t>
+      </w:r>
     </w:p>
     <w:p>
       <w:pPr>
@@ -6396,7 +7224,1969 @@
         <w:ind w:left="567"/>
         <w:rPr>
           <w:rFonts w:eastAsiaTheme="minorHAnsi"/>
-          <w:lang w:val="es-ES_tradnl"/>
+          <w:lang w:val="es-PE"/>
+        </w:rPr>
+      </w:pPr>
+      <w:r>
+        <w:rPr>
+          <w:rFonts w:eastAsiaTheme="minorHAnsi"/>
+          <w:lang w:val="es-PE"/>
+        </w:rPr>
+        <w:t xml:space="preserve">La arquitectura web moderna se fundamenta en principios de separación de responsabilidades, modularidad y escalabilidad. Hunt y Thomas (2019) establecieron que las aplicaciones web contemporáneas deben adoptar patrones arquitectónicos que permitan el desarrollo independiente de componentes </w:t>
+      </w:r>
+      <w:proofErr w:type="spellStart"/>
+      <w:r>
+        <w:rPr>
+          <w:rFonts w:eastAsiaTheme="minorHAnsi"/>
+          <w:lang w:val="es-PE"/>
+        </w:rPr>
+        <w:t>frontend</w:t>
+      </w:r>
+      <w:proofErr w:type="spellEnd"/>
+      <w:r>
+        <w:rPr>
+          <w:rFonts w:eastAsiaTheme="minorHAnsi"/>
+          <w:lang w:val="es-PE"/>
+        </w:rPr>
+        <w:t xml:space="preserve"> y </w:t>
+      </w:r>
+      <w:proofErr w:type="spellStart"/>
+      <w:r>
+        <w:rPr>
+          <w:rFonts w:eastAsiaTheme="minorHAnsi"/>
+          <w:lang w:val="es-PE"/>
+        </w:rPr>
+        <w:t>backend</w:t>
+      </w:r>
+      <w:proofErr w:type="spellEnd"/>
+      <w:r>
+        <w:rPr>
+          <w:rFonts w:eastAsiaTheme="minorHAnsi"/>
+          <w:lang w:val="es-PE"/>
+        </w:rPr>
+        <w:t>, facilitando la mantenibilidad y la evolución tecnológica.</w:t>
+      </w:r>
+    </w:p>
+    <w:p>
+      <w:pPr>
+        <w:pStyle w:val="Prrafodelista"/>
+        <w:spacing w:line="480" w:lineRule="auto"/>
+        <w:ind w:left="567"/>
+        <w:rPr>
+          <w:rFonts w:eastAsiaTheme="minorHAnsi"/>
+          <w:lang w:val="es-PE"/>
+        </w:rPr>
+      </w:pPr>
+      <w:r>
+        <w:rPr>
+          <w:rFonts w:eastAsiaTheme="minorHAnsi"/>
+          <w:lang w:val="es-PE"/>
+        </w:rPr>
+        <w:t xml:space="preserve">El paradigma de desarrollo basado en componentes constituye un principio fundamental de la arquitectura web moderna. Gamma et al. (1994) introdujeron </w:t>
+      </w:r>
+      <w:r>
+        <w:rPr>
+          <w:rFonts w:eastAsiaTheme="minorHAnsi"/>
+          <w:lang w:val="es-PE"/>
+        </w:rPr>
+        <w:lastRenderedPageBreak/>
+        <w:t xml:space="preserve">patrones de diseño que han influenciado significativamente el desarrollo de </w:t>
+      </w:r>
+      <w:proofErr w:type="spellStart"/>
+      <w:r>
+        <w:rPr>
+          <w:rFonts w:eastAsiaTheme="minorHAnsi"/>
+          <w:lang w:val="es-PE"/>
+        </w:rPr>
+        <w:t>frameworks</w:t>
+      </w:r>
+      <w:proofErr w:type="spellEnd"/>
+      <w:r>
+        <w:rPr>
+          <w:rFonts w:eastAsiaTheme="minorHAnsi"/>
+          <w:lang w:val="es-PE"/>
+        </w:rPr>
+        <w:t xml:space="preserve"> modernos como </w:t>
+      </w:r>
+      <w:proofErr w:type="spellStart"/>
+      <w:r>
+        <w:rPr>
+          <w:rFonts w:eastAsiaTheme="minorHAnsi"/>
+          <w:lang w:val="es-PE"/>
+        </w:rPr>
+        <w:t>React</w:t>
+      </w:r>
+      <w:proofErr w:type="spellEnd"/>
+      <w:r>
+        <w:rPr>
+          <w:rFonts w:eastAsiaTheme="minorHAnsi"/>
+          <w:lang w:val="es-PE"/>
+        </w:rPr>
+        <w:t>. Este enfoque permite la creación de interfaces de usuario modulares, reutilizables y mantenibles, donde cada componente encapsula su lógica específica y puede ser desarrollado, probado y desplegado de manera independiente.</w:t>
+      </w:r>
+    </w:p>
+    <w:p>
+      <w:pPr>
+        <w:pStyle w:val="Prrafodelista"/>
+        <w:spacing w:line="480" w:lineRule="auto"/>
+        <w:ind w:left="567"/>
+        <w:rPr>
+          <w:rFonts w:eastAsiaTheme="minorHAnsi"/>
+          <w:lang w:val="es-PE"/>
+        </w:rPr>
+      </w:pPr>
+      <w:r>
+        <w:rPr>
+          <w:rFonts w:eastAsiaTheme="minorHAnsi"/>
+          <w:lang w:val="es-PE"/>
+        </w:rPr>
+        <w:t xml:space="preserve">La arquitectura de aplicaciones de página única (Single Page </w:t>
+      </w:r>
+      <w:proofErr w:type="spellStart"/>
+      <w:r>
+        <w:rPr>
+          <w:rFonts w:eastAsiaTheme="minorHAnsi"/>
+          <w:lang w:val="es-PE"/>
+        </w:rPr>
+        <w:t>Applications</w:t>
+      </w:r>
+      <w:proofErr w:type="spellEnd"/>
+      <w:r>
+        <w:rPr>
+          <w:rFonts w:eastAsiaTheme="minorHAnsi"/>
+          <w:lang w:val="es-PE"/>
+        </w:rPr>
+        <w:t xml:space="preserve"> - SPA) representa una evolución significativa en la experiencia del usuario web. </w:t>
+      </w:r>
+      <w:proofErr w:type="spellStart"/>
+      <w:r>
+        <w:rPr>
+          <w:rFonts w:eastAsiaTheme="minorHAnsi"/>
+          <w:lang w:val="es-PE"/>
+        </w:rPr>
+        <w:t>Fink</w:t>
+      </w:r>
+      <w:proofErr w:type="spellEnd"/>
+      <w:r>
+        <w:rPr>
+          <w:rFonts w:eastAsiaTheme="minorHAnsi"/>
+          <w:lang w:val="es-PE"/>
+        </w:rPr>
+        <w:t xml:space="preserve"> y </w:t>
+      </w:r>
+      <w:proofErr w:type="spellStart"/>
+      <w:r>
+        <w:rPr>
+          <w:rFonts w:eastAsiaTheme="minorHAnsi"/>
+          <w:lang w:val="es-PE"/>
+        </w:rPr>
+        <w:t>Flatow</w:t>
+      </w:r>
+      <w:proofErr w:type="spellEnd"/>
+      <w:r>
+        <w:rPr>
+          <w:rFonts w:eastAsiaTheme="minorHAnsi"/>
+          <w:lang w:val="es-PE"/>
+        </w:rPr>
+        <w:t xml:space="preserve"> (2013) demostraron que las SPA proporcionan experiencias más fluidas y responsivas al eliminar las recargas completas de página, manteniendo el estado de la aplicación en el cliente y comunicándose con el servidor únicamente para intercambiar datos específicos.</w:t>
+      </w:r>
+    </w:p>
+    <w:p>
+      <w:pPr>
+        <w:pStyle w:val="Prrafodelista"/>
+        <w:spacing w:line="480" w:lineRule="auto"/>
+        <w:ind w:left="567"/>
+        <w:rPr>
+          <w:rFonts w:eastAsiaTheme="minorHAnsi"/>
+          <w:lang w:val="es-PE"/>
+        </w:rPr>
+      </w:pPr>
+      <w:r>
+        <w:rPr>
+          <w:rFonts w:eastAsiaTheme="minorHAnsi"/>
+          <w:lang w:val="es-PE"/>
+        </w:rPr>
+        <w:t xml:space="preserve">El renderizado híbrido, que combina el renderizado del lado del servidor (SSR) y del lado del cliente (CSR), ofrece beneficios optimizados tanto para el rendimiento inicial como para la experiencia del usuario posterior. </w:t>
+      </w:r>
+      <w:proofErr w:type="spellStart"/>
+      <w:r>
+        <w:rPr>
+          <w:rFonts w:eastAsiaTheme="minorHAnsi"/>
+          <w:lang w:val="es-PE"/>
+        </w:rPr>
+        <w:t>Vercel</w:t>
+      </w:r>
+      <w:proofErr w:type="spellEnd"/>
+      <w:r>
+        <w:rPr>
+          <w:rFonts w:eastAsiaTheme="minorHAnsi"/>
+          <w:lang w:val="es-PE"/>
+        </w:rPr>
+        <w:t xml:space="preserve"> (2023) ha demostrado que esta aproximación mejora significativamente los tiempos de carga inicial y la optimización para motores de búsqueda, mientras mantiene la interactividad dinámica característica de las aplicaciones web modernas.</w:t>
+      </w:r>
+    </w:p>
+    <w:p>
+      <w:pPr>
+        <w:pStyle w:val="Prrafodelista"/>
+        <w:spacing w:line="480" w:lineRule="auto"/>
+        <w:ind w:left="567"/>
+        <w:rPr>
+          <w:rFonts w:eastAsiaTheme="minorHAnsi"/>
+          <w:lang w:val="es-PE"/>
+        </w:rPr>
+      </w:pPr>
+      <w:r>
+        <w:rPr>
+          <w:rFonts w:eastAsiaTheme="minorHAnsi"/>
+          <w:lang w:val="es-PE"/>
+        </w:rPr>
+        <w:t xml:space="preserve">La implementación de </w:t>
+      </w:r>
+      <w:proofErr w:type="spellStart"/>
+      <w:r>
+        <w:rPr>
+          <w:rFonts w:eastAsiaTheme="minorHAnsi"/>
+          <w:lang w:val="es-PE"/>
+        </w:rPr>
+        <w:t>APIs</w:t>
+      </w:r>
+      <w:proofErr w:type="spellEnd"/>
+      <w:r>
+        <w:rPr>
+          <w:rFonts w:eastAsiaTheme="minorHAnsi"/>
+          <w:lang w:val="es-PE"/>
+        </w:rPr>
+        <w:t xml:space="preserve"> REST y </w:t>
+      </w:r>
+      <w:proofErr w:type="spellStart"/>
+      <w:r>
+        <w:rPr>
+          <w:rFonts w:eastAsiaTheme="minorHAnsi"/>
+          <w:lang w:val="es-PE"/>
+        </w:rPr>
+        <w:t>GraphQL</w:t>
+      </w:r>
+      <w:proofErr w:type="spellEnd"/>
+      <w:r>
+        <w:rPr>
+          <w:rFonts w:eastAsiaTheme="minorHAnsi"/>
+          <w:lang w:val="es-PE"/>
+        </w:rPr>
+        <w:t xml:space="preserve"> como capa de comunicación entre </w:t>
+      </w:r>
+      <w:proofErr w:type="spellStart"/>
+      <w:r>
+        <w:rPr>
+          <w:rFonts w:eastAsiaTheme="minorHAnsi"/>
+          <w:lang w:val="es-PE"/>
+        </w:rPr>
+        <w:t>frontend</w:t>
+      </w:r>
+      <w:proofErr w:type="spellEnd"/>
+      <w:r>
+        <w:rPr>
+          <w:rFonts w:eastAsiaTheme="minorHAnsi"/>
+          <w:lang w:val="es-PE"/>
+        </w:rPr>
+        <w:t xml:space="preserve"> y </w:t>
+      </w:r>
+      <w:proofErr w:type="spellStart"/>
+      <w:r>
+        <w:rPr>
+          <w:rFonts w:eastAsiaTheme="minorHAnsi"/>
+          <w:lang w:val="es-PE"/>
+        </w:rPr>
+        <w:t>backend</w:t>
+      </w:r>
+      <w:proofErr w:type="spellEnd"/>
+      <w:r>
+        <w:rPr>
+          <w:rFonts w:eastAsiaTheme="minorHAnsi"/>
+          <w:lang w:val="es-PE"/>
+        </w:rPr>
+        <w:t xml:space="preserve"> permite la creación de sistemas desacoplados y escalables. Facebook (2015) introdujo </w:t>
+      </w:r>
+      <w:proofErr w:type="spellStart"/>
+      <w:r>
+        <w:rPr>
+          <w:rFonts w:eastAsiaTheme="minorHAnsi"/>
+          <w:lang w:val="es-PE"/>
+        </w:rPr>
+        <w:t>GraphQL</w:t>
+      </w:r>
+      <w:proofErr w:type="spellEnd"/>
+      <w:r>
+        <w:rPr>
+          <w:rFonts w:eastAsiaTheme="minorHAnsi"/>
+          <w:lang w:val="es-PE"/>
+        </w:rPr>
+        <w:t xml:space="preserve"> como una alternativa más eficiente para el intercambio de datos, permitiendo a las aplicaciones cliente solicitar únicamente la información específica requerida, reduciendo el tráfico de red y mejorando el rendimiento general del sistema.</w:t>
+      </w:r>
+    </w:p>
+    <w:p>
+      <w:pPr>
+        <w:pStyle w:val="Prrafodelista"/>
+        <w:spacing w:line="480" w:lineRule="auto"/>
+        <w:ind w:left="567"/>
+        <w:rPr>
+          <w:rFonts w:eastAsiaTheme="minorHAnsi"/>
+          <w:lang w:val="es-PE"/>
+        </w:rPr>
+      </w:pPr>
+    </w:p>
+    <w:p>
+      <w:pPr>
+        <w:pStyle w:val="Prrafodelista"/>
+        <w:spacing w:line="480" w:lineRule="auto"/>
+        <w:ind w:left="567"/>
+        <w:rPr>
+          <w:rFonts w:eastAsiaTheme="minorHAnsi"/>
+          <w:b/>
+          <w:bCs/>
+          <w:lang w:val="es-PE"/>
+        </w:rPr>
+      </w:pPr>
+      <w:r>
+        <w:rPr>
+          <w:rFonts w:eastAsiaTheme="minorHAnsi"/>
+          <w:b/>
+          <w:bCs/>
+          <w:lang w:val="es-PE"/>
+        </w:rPr>
+        <w:lastRenderedPageBreak/>
+        <w:t>2.1.4 Beneficios de la Migración Tecnológica</w:t>
+      </w:r>
+    </w:p>
+    <w:p>
+      <w:pPr>
+        <w:pStyle w:val="Prrafodelista"/>
+        <w:spacing w:line="480" w:lineRule="auto"/>
+        <w:ind w:left="567"/>
+        <w:rPr>
+          <w:rFonts w:eastAsiaTheme="minorHAnsi"/>
+          <w:lang w:val="es-PE"/>
+        </w:rPr>
+      </w:pPr>
+      <w:r>
+        <w:rPr>
+          <w:rFonts w:eastAsiaTheme="minorHAnsi"/>
+          <w:lang w:val="es-PE"/>
+        </w:rPr>
+        <w:t xml:space="preserve">La migración desde sistemas CMS tradicionales hacia arquitecturas web modernas produce beneficios cuantificables en múltiples dimensiones operativas. Google (2020) documentó que las aplicaciones web desarrolladas con </w:t>
+      </w:r>
+      <w:proofErr w:type="spellStart"/>
+      <w:r>
+        <w:rPr>
+          <w:rFonts w:eastAsiaTheme="minorHAnsi"/>
+          <w:lang w:val="es-PE"/>
+        </w:rPr>
+        <w:t>frameworks</w:t>
+      </w:r>
+      <w:proofErr w:type="spellEnd"/>
+      <w:r>
+        <w:rPr>
+          <w:rFonts w:eastAsiaTheme="minorHAnsi"/>
+          <w:lang w:val="es-PE"/>
+        </w:rPr>
+        <w:t xml:space="preserve"> modernos experimentan mejoras promedio del 40% en los tiempos de carga inicial y del 60% en la </w:t>
+      </w:r>
+      <w:proofErr w:type="spellStart"/>
+      <w:r>
+        <w:rPr>
+          <w:rFonts w:eastAsiaTheme="minorHAnsi"/>
+          <w:lang w:val="es-PE"/>
+        </w:rPr>
+        <w:t>responsividad</w:t>
+      </w:r>
+      <w:proofErr w:type="spellEnd"/>
+      <w:r>
+        <w:rPr>
+          <w:rFonts w:eastAsiaTheme="minorHAnsi"/>
+          <w:lang w:val="es-PE"/>
+        </w:rPr>
+        <w:t xml:space="preserve"> de la interfaz de usuario.</w:t>
+      </w:r>
+    </w:p>
+    <w:p>
+      <w:pPr>
+        <w:pStyle w:val="Prrafodelista"/>
+        <w:spacing w:line="480" w:lineRule="auto"/>
+        <w:ind w:left="567"/>
+        <w:rPr>
+          <w:rFonts w:eastAsiaTheme="minorHAnsi"/>
+          <w:lang w:val="es-PE"/>
+        </w:rPr>
+      </w:pPr>
+      <w:r>
+        <w:rPr>
+          <w:rFonts w:eastAsiaTheme="minorHAnsi"/>
+          <w:lang w:val="es-PE"/>
+        </w:rPr>
+        <w:t xml:space="preserve">El rendimiento mejorado resulta de la optimización del renderizado y la gestión eficiente del estado de la aplicación. Las técnicas de </w:t>
+      </w:r>
+      <w:proofErr w:type="spellStart"/>
+      <w:r>
+        <w:rPr>
+          <w:rFonts w:eastAsiaTheme="minorHAnsi"/>
+          <w:lang w:val="es-PE"/>
+        </w:rPr>
+        <w:t>code</w:t>
+      </w:r>
+      <w:proofErr w:type="spellEnd"/>
+      <w:r>
+        <w:rPr>
+          <w:rFonts w:eastAsiaTheme="minorHAnsi"/>
+          <w:lang w:val="es-PE"/>
+        </w:rPr>
+        <w:t xml:space="preserve"> </w:t>
+      </w:r>
+      <w:proofErr w:type="spellStart"/>
+      <w:r>
+        <w:rPr>
+          <w:rFonts w:eastAsiaTheme="minorHAnsi"/>
+          <w:lang w:val="es-PE"/>
+        </w:rPr>
+        <w:t>splitting</w:t>
+      </w:r>
+      <w:proofErr w:type="spellEnd"/>
+      <w:r>
+        <w:rPr>
+          <w:rFonts w:eastAsiaTheme="minorHAnsi"/>
+          <w:lang w:val="es-PE"/>
+        </w:rPr>
+        <w:t xml:space="preserve"> y </w:t>
+      </w:r>
+      <w:proofErr w:type="spellStart"/>
+      <w:r>
+        <w:rPr>
+          <w:rFonts w:eastAsiaTheme="minorHAnsi"/>
+          <w:lang w:val="es-PE"/>
+        </w:rPr>
+        <w:t>lazy</w:t>
+      </w:r>
+      <w:proofErr w:type="spellEnd"/>
+      <w:r>
+        <w:rPr>
+          <w:rFonts w:eastAsiaTheme="minorHAnsi"/>
+          <w:lang w:val="es-PE"/>
+        </w:rPr>
+        <w:t xml:space="preserve"> </w:t>
+      </w:r>
+      <w:proofErr w:type="spellStart"/>
+      <w:r>
+        <w:rPr>
+          <w:rFonts w:eastAsiaTheme="minorHAnsi"/>
+          <w:lang w:val="es-PE"/>
+        </w:rPr>
+        <w:t>loading</w:t>
+      </w:r>
+      <w:proofErr w:type="spellEnd"/>
+      <w:r>
+        <w:rPr>
+          <w:rFonts w:eastAsiaTheme="minorHAnsi"/>
+          <w:lang w:val="es-PE"/>
+        </w:rPr>
+        <w:t xml:space="preserve">, implementadas nativamente en </w:t>
+      </w:r>
+      <w:proofErr w:type="spellStart"/>
+      <w:r>
+        <w:rPr>
+          <w:rFonts w:eastAsiaTheme="minorHAnsi"/>
+          <w:lang w:val="es-PE"/>
+        </w:rPr>
+        <w:t>frameworks</w:t>
+      </w:r>
+      <w:proofErr w:type="spellEnd"/>
+      <w:r>
+        <w:rPr>
+          <w:rFonts w:eastAsiaTheme="minorHAnsi"/>
+          <w:lang w:val="es-PE"/>
+        </w:rPr>
+        <w:t xml:space="preserve"> modernos, permiten cargar únicamente los recursos necesarios para cada vista específica, reduciendo significativamente el tiempo de carga inicial y el consumo de ancho de banda.</w:t>
+      </w:r>
+    </w:p>
+    <w:p>
+      <w:pPr>
+        <w:pStyle w:val="Prrafodelista"/>
+        <w:spacing w:line="480" w:lineRule="auto"/>
+        <w:ind w:left="567"/>
+        <w:rPr>
+          <w:rFonts w:eastAsiaTheme="minorHAnsi"/>
+          <w:lang w:val="es-PE"/>
+        </w:rPr>
+      </w:pPr>
+      <w:r>
+        <w:rPr>
+          <w:rFonts w:eastAsiaTheme="minorHAnsi"/>
+          <w:lang w:val="es-PE"/>
+        </w:rPr>
+        <w:t xml:space="preserve">La mantenibilidad del código se ve significativamente mejorada a través de la </w:t>
+      </w:r>
+      <w:proofErr w:type="spellStart"/>
+      <w:r>
+        <w:rPr>
+          <w:rFonts w:eastAsiaTheme="minorHAnsi"/>
+          <w:lang w:val="es-PE"/>
+        </w:rPr>
+        <w:t>modularización</w:t>
+      </w:r>
+      <w:proofErr w:type="spellEnd"/>
+      <w:r>
+        <w:rPr>
+          <w:rFonts w:eastAsiaTheme="minorHAnsi"/>
+          <w:lang w:val="es-PE"/>
+        </w:rPr>
+        <w:t xml:space="preserve"> y la separación de responsabilidades. La arquitectura basada en componentes facilita la identificación y resolución de errores, reduce la duplicación de código y permite la implementación de pruebas unitarias más efectivas. Estos factores contribuyen a una reducción estimada del 30% en los costos de mantenimiento a largo plazo.</w:t>
+      </w:r>
+    </w:p>
+    <w:p>
+      <w:pPr>
+        <w:pStyle w:val="Prrafodelista"/>
+        <w:spacing w:line="480" w:lineRule="auto"/>
+        <w:ind w:left="567"/>
+        <w:rPr>
+          <w:rFonts w:eastAsiaTheme="minorHAnsi"/>
+          <w:lang w:val="es-PE"/>
+        </w:rPr>
+      </w:pPr>
+      <w:r>
+        <w:rPr>
+          <w:rFonts w:eastAsiaTheme="minorHAnsi"/>
+          <w:lang w:val="es-PE"/>
+        </w:rPr>
+        <w:t xml:space="preserve">La escalabilidad horizontal se facilita mediante la separación del </w:t>
+      </w:r>
+      <w:proofErr w:type="spellStart"/>
+      <w:r>
+        <w:rPr>
+          <w:rFonts w:eastAsiaTheme="minorHAnsi"/>
+          <w:lang w:val="es-PE"/>
+        </w:rPr>
+        <w:t>frontend</w:t>
+      </w:r>
+      <w:proofErr w:type="spellEnd"/>
+      <w:r>
+        <w:rPr>
+          <w:rFonts w:eastAsiaTheme="minorHAnsi"/>
+          <w:lang w:val="es-PE"/>
+        </w:rPr>
+        <w:t xml:space="preserve"> y </w:t>
+      </w:r>
+      <w:proofErr w:type="spellStart"/>
+      <w:r>
+        <w:rPr>
+          <w:rFonts w:eastAsiaTheme="minorHAnsi"/>
+          <w:lang w:val="es-PE"/>
+        </w:rPr>
+        <w:t>backend</w:t>
+      </w:r>
+      <w:proofErr w:type="spellEnd"/>
+      <w:r>
+        <w:rPr>
+          <w:rFonts w:eastAsiaTheme="minorHAnsi"/>
+          <w:lang w:val="es-PE"/>
+        </w:rPr>
+        <w:t>, permitiendo el escalado independiente de cada capa según las demandas específicas del sistema. Esta flexibilidad arquitectónica resulta especialmente ventajosa en entornos empresariales donde los patrones de uso pueden variar significativamente entre diferentes módulos de la aplicación.</w:t>
+      </w:r>
+    </w:p>
+    <w:p>
+      <w:pPr>
+        <w:pStyle w:val="Prrafodelista"/>
+        <w:spacing w:line="480" w:lineRule="auto"/>
+        <w:ind w:left="567"/>
+        <w:rPr>
+          <w:rFonts w:eastAsiaTheme="minorHAnsi"/>
+          <w:lang w:val="es-PE"/>
+        </w:rPr>
+      </w:pPr>
+      <w:r>
+        <w:rPr>
+          <w:rFonts w:eastAsiaTheme="minorHAnsi"/>
+          <w:lang w:val="es-PE"/>
+        </w:rPr>
+        <w:t xml:space="preserve">La experiencia del usuario se ve enriquecida por la implementación de interfaces más responsivas e intuitivas. La capacidad de actualizar selectivamente </w:t>
+      </w:r>
+      <w:r>
+        <w:rPr>
+          <w:rFonts w:eastAsiaTheme="minorHAnsi"/>
+          <w:lang w:val="es-PE"/>
+        </w:rPr>
+        <w:lastRenderedPageBreak/>
+        <w:t>componentes específicos de la interfaz sin afectar el estado global de la aplicación proporciona una experiencia más fluida y comparable a las aplicaciones nativas de escritorio o móviles.</w:t>
+      </w:r>
+    </w:p>
+    <w:p>
+      <w:pPr>
+        <w:pStyle w:val="Prrafodelista"/>
+        <w:spacing w:line="480" w:lineRule="auto"/>
+        <w:ind w:left="567"/>
+        <w:rPr>
+          <w:rFonts w:eastAsiaTheme="minorHAnsi"/>
+          <w:lang w:val="es-PE"/>
+        </w:rPr>
+      </w:pPr>
+    </w:p>
+    <w:p>
+      <w:pPr>
+        <w:pStyle w:val="Prrafodelista"/>
+        <w:spacing w:line="480" w:lineRule="auto"/>
+        <w:ind w:left="567"/>
+        <w:rPr>
+          <w:rFonts w:eastAsiaTheme="minorHAnsi"/>
+          <w:b/>
+          <w:bCs/>
+          <w:lang w:val="es-PE"/>
+        </w:rPr>
+      </w:pPr>
+      <w:r>
+        <w:rPr>
+          <w:rFonts w:ascii="Segoe UI Emoji" w:eastAsiaTheme="minorHAnsi" w:hAnsi="Segoe UI Emoji" w:cs="Segoe UI Emoji"/>
+          <w:b/>
+          <w:bCs/>
+          <w:lang w:val="es-PE"/>
+        </w:rPr>
+        <w:t>✅</w:t>
+      </w:r>
+      <w:r>
+        <w:rPr>
+          <w:rFonts w:eastAsiaTheme="minorHAnsi"/>
+          <w:b/>
+          <w:bCs/>
+          <w:lang w:val="es-PE"/>
+        </w:rPr>
+        <w:t xml:space="preserve"> 2.1.5 Seguridad en Arquitecturas Web Modernas</w:t>
+      </w:r>
+    </w:p>
+    <w:p>
+      <w:pPr>
+        <w:pStyle w:val="Prrafodelista"/>
+        <w:spacing w:line="480" w:lineRule="auto"/>
+        <w:ind w:left="567"/>
+        <w:rPr>
+          <w:rFonts w:eastAsiaTheme="minorHAnsi"/>
+          <w:lang w:val="es-PE"/>
+        </w:rPr>
+      </w:pPr>
+      <w:r>
+        <w:rPr>
+          <w:rFonts w:eastAsiaTheme="minorHAnsi"/>
+          <w:lang w:val="es-PE"/>
+        </w:rPr>
+        <w:t xml:space="preserve">La seguridad es una preocupación central en el diseño de arquitecturas web modernas. A medida que las aplicaciones se descentralizan y se comunican mediante </w:t>
+      </w:r>
+      <w:proofErr w:type="spellStart"/>
+      <w:r>
+        <w:rPr>
+          <w:rFonts w:eastAsiaTheme="minorHAnsi"/>
+          <w:lang w:val="es-PE"/>
+        </w:rPr>
+        <w:t>APIs</w:t>
+      </w:r>
+      <w:proofErr w:type="spellEnd"/>
+      <w:r>
+        <w:rPr>
+          <w:rFonts w:eastAsiaTheme="minorHAnsi"/>
+          <w:lang w:val="es-PE"/>
+        </w:rPr>
+        <w:t xml:space="preserve">, se incrementa el riesgo de ataques como inyecciones de código, ataques CSRF (Cross-Site </w:t>
+      </w:r>
+      <w:proofErr w:type="spellStart"/>
+      <w:r>
+        <w:rPr>
+          <w:rFonts w:eastAsiaTheme="minorHAnsi"/>
+          <w:lang w:val="es-PE"/>
+        </w:rPr>
+        <w:t>Request</w:t>
+      </w:r>
+      <w:proofErr w:type="spellEnd"/>
+      <w:r>
+        <w:rPr>
+          <w:rFonts w:eastAsiaTheme="minorHAnsi"/>
+          <w:lang w:val="es-PE"/>
+        </w:rPr>
+        <w:t xml:space="preserve"> </w:t>
+      </w:r>
+      <w:proofErr w:type="spellStart"/>
+      <w:r>
+        <w:rPr>
+          <w:rFonts w:eastAsiaTheme="minorHAnsi"/>
+          <w:lang w:val="es-PE"/>
+        </w:rPr>
+        <w:t>Forgery</w:t>
+      </w:r>
+      <w:proofErr w:type="spellEnd"/>
+      <w:r>
+        <w:rPr>
+          <w:rFonts w:eastAsiaTheme="minorHAnsi"/>
+          <w:lang w:val="es-PE"/>
+        </w:rPr>
+        <w:t>), XSS (Cross-Site Scripting) y exposición de datos sensibles. Según OWASP (2021), el uso de validaciones estrictas, autenticación robusta y control de acceso granular son elementos clave para minimizar vulnerabilidades en aplicaciones modernas.</w:t>
+      </w:r>
+    </w:p>
+    <w:p>
+      <w:pPr>
+        <w:pStyle w:val="Prrafodelista"/>
+        <w:spacing w:line="480" w:lineRule="auto"/>
+        <w:ind w:left="567"/>
+        <w:rPr>
+          <w:rFonts w:eastAsiaTheme="minorHAnsi"/>
+          <w:lang w:val="es-PE"/>
+        </w:rPr>
+      </w:pPr>
+      <w:proofErr w:type="spellStart"/>
+      <w:r>
+        <w:rPr>
+          <w:rFonts w:eastAsiaTheme="minorHAnsi"/>
+          <w:lang w:val="es-PE"/>
+        </w:rPr>
+        <w:t>Frameworks</w:t>
+      </w:r>
+      <w:proofErr w:type="spellEnd"/>
+      <w:r>
+        <w:rPr>
+          <w:rFonts w:eastAsiaTheme="minorHAnsi"/>
+          <w:lang w:val="es-PE"/>
+        </w:rPr>
+        <w:t xml:space="preserve"> como Next.js promueven buenas prácticas de seguridad integradas, como el uso de tokens de autenticación JWT, encabezados HTTP seguros y mecanismos para evitar renderizado malicioso (XSS). Además, bibliotecas como </w:t>
+      </w:r>
+      <w:proofErr w:type="spellStart"/>
+      <w:r>
+        <w:rPr>
+          <w:rFonts w:eastAsiaTheme="minorHAnsi"/>
+          <w:lang w:val="es-PE"/>
+        </w:rPr>
+        <w:t>Zod</w:t>
+      </w:r>
+      <w:proofErr w:type="spellEnd"/>
+      <w:r>
+        <w:rPr>
+          <w:rFonts w:eastAsiaTheme="minorHAnsi"/>
+          <w:lang w:val="es-PE"/>
+        </w:rPr>
+        <w:t xml:space="preserve">, utilizadas para la validación de datos en el </w:t>
+      </w:r>
+      <w:proofErr w:type="spellStart"/>
+      <w:r>
+        <w:rPr>
+          <w:rFonts w:eastAsiaTheme="minorHAnsi"/>
+          <w:lang w:val="es-PE"/>
+        </w:rPr>
+        <w:t>frontend</w:t>
+      </w:r>
+      <w:proofErr w:type="spellEnd"/>
+      <w:r>
+        <w:rPr>
+          <w:rFonts w:eastAsiaTheme="minorHAnsi"/>
+          <w:lang w:val="es-PE"/>
+        </w:rPr>
+        <w:t xml:space="preserve">, contribuyen a mitigar riesgos al asegurar que solo datos bien estructurados sean procesados. A nivel de red, el uso de HTTPS obligatorio, protección contra CORS mal configurado y el despliegue en plataformas seguras como </w:t>
+      </w:r>
+      <w:proofErr w:type="spellStart"/>
+      <w:r>
+        <w:rPr>
+          <w:rFonts w:eastAsiaTheme="minorHAnsi"/>
+          <w:lang w:val="es-PE"/>
+        </w:rPr>
+        <w:t>Vercel</w:t>
+      </w:r>
+      <w:proofErr w:type="spellEnd"/>
+      <w:r>
+        <w:rPr>
+          <w:rFonts w:eastAsiaTheme="minorHAnsi"/>
+          <w:lang w:val="es-PE"/>
+        </w:rPr>
+        <w:t xml:space="preserve"> fortalecen aún más la postura de seguridad de las aplicaciones web modernas (OWASP, 2021; </w:t>
+      </w:r>
+      <w:proofErr w:type="spellStart"/>
+      <w:r>
+        <w:rPr>
+          <w:rFonts w:eastAsiaTheme="minorHAnsi"/>
+          <w:lang w:val="es-PE"/>
+        </w:rPr>
+        <w:t>Vercel</w:t>
+      </w:r>
+      <w:proofErr w:type="spellEnd"/>
+      <w:r>
+        <w:rPr>
+          <w:rFonts w:eastAsiaTheme="minorHAnsi"/>
+          <w:lang w:val="es-PE"/>
+        </w:rPr>
+        <w:t>, 2024).</w:t>
+      </w:r>
+    </w:p>
+    <w:p>
+      <w:pPr>
+        <w:pStyle w:val="Prrafodelista"/>
+        <w:spacing w:line="480" w:lineRule="auto"/>
+        <w:ind w:left="567"/>
+        <w:rPr>
+          <w:rFonts w:eastAsiaTheme="minorHAnsi"/>
+          <w:lang w:val="es-PE"/>
+        </w:rPr>
+      </w:pPr>
+    </w:p>
+    <w:p>
+      <w:pPr>
+        <w:pStyle w:val="Prrafodelista"/>
+        <w:spacing w:line="480" w:lineRule="auto"/>
+        <w:ind w:left="567"/>
+        <w:rPr>
+          <w:rFonts w:eastAsiaTheme="minorHAnsi"/>
+          <w:lang w:val="es-PE"/>
+        </w:rPr>
+      </w:pPr>
+    </w:p>
+    <w:p>
+      <w:pPr>
+        <w:pStyle w:val="Prrafodelista"/>
+        <w:spacing w:line="480" w:lineRule="auto"/>
+        <w:ind w:left="567"/>
+        <w:rPr>
+          <w:rFonts w:eastAsiaTheme="minorHAnsi"/>
+          <w:lang w:val="es-PE"/>
+        </w:rPr>
+      </w:pPr>
+      <w:r>
+        <w:rPr>
+          <w:rFonts w:eastAsiaTheme="minorHAnsi"/>
+          <w:lang w:val="es-PE"/>
+        </w:rPr>
+        <w:t>2.2 Tecnologías de Desarrollo Web Moderno</w:t>
+      </w:r>
+    </w:p>
+    <w:p>
+      <w:pPr>
+        <w:pStyle w:val="Prrafodelista"/>
+        <w:spacing w:line="480" w:lineRule="auto"/>
+        <w:ind w:left="567"/>
+        <w:rPr>
+          <w:rFonts w:eastAsiaTheme="minorHAnsi"/>
+          <w:lang w:val="es-PE"/>
+        </w:rPr>
+      </w:pPr>
+      <w:r>
+        <w:rPr>
+          <w:rFonts w:eastAsiaTheme="minorHAnsi"/>
+          <w:lang w:val="es-PE"/>
+        </w:rPr>
+        <w:lastRenderedPageBreak/>
+        <w:t xml:space="preserve">La creación de aplicaciones web ha evolucionado hacia un enfoque más estructurado, modular y centrado en el rendimiento. En este contexto, tecnologías como Next.js, </w:t>
+      </w:r>
+      <w:proofErr w:type="spellStart"/>
+      <w:r>
+        <w:rPr>
+          <w:rFonts w:eastAsiaTheme="minorHAnsi"/>
+          <w:lang w:val="es-PE"/>
+        </w:rPr>
+        <w:t>React</w:t>
+      </w:r>
+      <w:proofErr w:type="spellEnd"/>
+      <w:r>
+        <w:rPr>
+          <w:rFonts w:eastAsiaTheme="minorHAnsi"/>
+          <w:lang w:val="es-PE"/>
+        </w:rPr>
+        <w:t xml:space="preserve">, el uso de </w:t>
+      </w:r>
+      <w:proofErr w:type="spellStart"/>
+      <w:r>
+        <w:rPr>
+          <w:rFonts w:eastAsiaTheme="minorHAnsi"/>
+          <w:lang w:val="es-PE"/>
+        </w:rPr>
+        <w:t>TypeScript</w:t>
+      </w:r>
+      <w:proofErr w:type="spellEnd"/>
+      <w:r>
+        <w:rPr>
+          <w:rFonts w:eastAsiaTheme="minorHAnsi"/>
+          <w:lang w:val="es-PE"/>
+        </w:rPr>
+        <w:t xml:space="preserve">, el despliegue en </w:t>
+      </w:r>
+      <w:proofErr w:type="spellStart"/>
+      <w:r>
+        <w:rPr>
+          <w:rFonts w:eastAsiaTheme="minorHAnsi"/>
+          <w:lang w:val="es-PE"/>
+        </w:rPr>
+        <w:t>Vercel</w:t>
+      </w:r>
+      <w:proofErr w:type="spellEnd"/>
+      <w:r>
+        <w:rPr>
+          <w:rFonts w:eastAsiaTheme="minorHAnsi"/>
+          <w:lang w:val="es-PE"/>
+        </w:rPr>
+        <w:t>, y la adopción de metodologías ágiles como Scrum, representan los pilares fundamentales de los proyectos web modernos.</w:t>
+      </w:r>
+    </w:p>
+    <w:p>
+      <w:pPr>
+        <w:pStyle w:val="Prrafodelista"/>
+        <w:spacing w:line="480" w:lineRule="auto"/>
+        <w:ind w:left="567"/>
+        <w:rPr>
+          <w:rFonts w:eastAsiaTheme="minorHAnsi"/>
+          <w:lang w:val="es-PE"/>
+        </w:rPr>
+      </w:pPr>
+    </w:p>
+    <w:p>
+      <w:pPr>
+        <w:pStyle w:val="Prrafodelista"/>
+        <w:spacing w:line="480" w:lineRule="auto"/>
+        <w:ind w:left="567"/>
+        <w:rPr>
+          <w:rFonts w:eastAsiaTheme="minorHAnsi"/>
+          <w:lang w:val="es-PE"/>
+        </w:rPr>
+      </w:pPr>
+      <w:r>
+        <w:rPr>
+          <w:rFonts w:eastAsiaTheme="minorHAnsi"/>
+          <w:lang w:val="es-PE"/>
+        </w:rPr>
+        <w:t xml:space="preserve">2.2.1 </w:t>
+      </w:r>
+      <w:proofErr w:type="spellStart"/>
+      <w:r>
+        <w:rPr>
+          <w:rFonts w:eastAsiaTheme="minorHAnsi"/>
+          <w:lang w:val="es-PE"/>
+        </w:rPr>
+        <w:t>React</w:t>
+      </w:r>
+      <w:proofErr w:type="spellEnd"/>
+      <w:r>
+        <w:rPr>
+          <w:rFonts w:eastAsiaTheme="minorHAnsi"/>
+          <w:lang w:val="es-PE"/>
+        </w:rPr>
+        <w:t xml:space="preserve"> y el desarrollo basado en componentes</w:t>
+      </w:r>
+    </w:p>
+    <w:p>
+      <w:pPr>
+        <w:pStyle w:val="Prrafodelista"/>
+        <w:spacing w:line="480" w:lineRule="auto"/>
+        <w:ind w:left="567"/>
+        <w:rPr>
+          <w:rFonts w:eastAsiaTheme="minorHAnsi"/>
+          <w:lang w:val="es-PE"/>
+        </w:rPr>
+      </w:pPr>
+      <w:proofErr w:type="spellStart"/>
+      <w:r>
+        <w:rPr>
+          <w:rFonts w:eastAsiaTheme="minorHAnsi"/>
+          <w:lang w:val="es-PE"/>
+        </w:rPr>
+        <w:t>React</w:t>
+      </w:r>
+      <w:proofErr w:type="spellEnd"/>
+      <w:r>
+        <w:rPr>
+          <w:rFonts w:eastAsiaTheme="minorHAnsi"/>
+          <w:lang w:val="es-PE"/>
+        </w:rPr>
+        <w:t xml:space="preserve"> es una biblioteca de JavaScript creada por Meta (anteriormente Facebook), que permite construir interfaces de usuario a través de componentes reutilizables. Su modelo declarativo y su uso del DOM virtual permiten actualizar vistas de forma eficiente, facilitando el desarrollo de interfaces complejas de forma mantenible y escalable (Meta, 2023).</w:t>
+      </w:r>
+    </w:p>
+    <w:p>
+      <w:pPr>
+        <w:pStyle w:val="Prrafodelista"/>
+        <w:spacing w:line="480" w:lineRule="auto"/>
+        <w:ind w:left="567"/>
+        <w:rPr>
+          <w:rFonts w:eastAsiaTheme="minorHAnsi"/>
+          <w:lang w:val="es-PE"/>
+        </w:rPr>
+      </w:pPr>
+    </w:p>
+    <w:p>
+      <w:pPr>
+        <w:pStyle w:val="Prrafodelista"/>
+        <w:spacing w:line="480" w:lineRule="auto"/>
+        <w:ind w:left="567"/>
+        <w:rPr>
+          <w:rFonts w:eastAsiaTheme="minorHAnsi"/>
+          <w:lang w:val="es-PE"/>
+        </w:rPr>
+      </w:pPr>
+      <w:r>
+        <w:rPr>
+          <w:rFonts w:eastAsiaTheme="minorHAnsi"/>
+          <w:lang w:val="es-PE"/>
+        </w:rPr>
+        <w:t xml:space="preserve">2.2.2 Next.js como </w:t>
+      </w:r>
+      <w:proofErr w:type="spellStart"/>
+      <w:r>
+        <w:rPr>
+          <w:rFonts w:eastAsiaTheme="minorHAnsi"/>
+          <w:lang w:val="es-PE"/>
+        </w:rPr>
+        <w:t>framework</w:t>
+      </w:r>
+      <w:proofErr w:type="spellEnd"/>
+      <w:r>
+        <w:rPr>
+          <w:rFonts w:eastAsiaTheme="minorHAnsi"/>
+          <w:lang w:val="es-PE"/>
+        </w:rPr>
+        <w:t xml:space="preserve"> integral</w:t>
+      </w:r>
+    </w:p>
+    <w:p>
+      <w:pPr>
+        <w:pStyle w:val="Prrafodelista"/>
+        <w:spacing w:line="480" w:lineRule="auto"/>
+        <w:ind w:left="567"/>
+        <w:rPr>
+          <w:rFonts w:eastAsiaTheme="minorHAnsi"/>
+          <w:lang w:val="es-PE"/>
+        </w:rPr>
+      </w:pPr>
+      <w:r>
+        <w:rPr>
+          <w:rFonts w:eastAsiaTheme="minorHAnsi"/>
+          <w:lang w:val="es-PE"/>
+        </w:rPr>
+        <w:t xml:space="preserve">Next.js es un </w:t>
+      </w:r>
+      <w:proofErr w:type="spellStart"/>
+      <w:r>
+        <w:rPr>
+          <w:rFonts w:eastAsiaTheme="minorHAnsi"/>
+          <w:lang w:val="es-PE"/>
+        </w:rPr>
+        <w:t>framework</w:t>
+      </w:r>
+      <w:proofErr w:type="spellEnd"/>
+      <w:r>
+        <w:rPr>
+          <w:rFonts w:eastAsiaTheme="minorHAnsi"/>
+          <w:lang w:val="es-PE"/>
+        </w:rPr>
+        <w:t xml:space="preserve"> basado en </w:t>
+      </w:r>
+      <w:proofErr w:type="spellStart"/>
+      <w:r>
+        <w:rPr>
+          <w:rFonts w:eastAsiaTheme="minorHAnsi"/>
+          <w:lang w:val="es-PE"/>
+        </w:rPr>
+        <w:t>React</w:t>
+      </w:r>
+      <w:proofErr w:type="spellEnd"/>
+      <w:r>
+        <w:rPr>
+          <w:rFonts w:eastAsiaTheme="minorHAnsi"/>
+          <w:lang w:val="es-PE"/>
+        </w:rPr>
+        <w:t xml:space="preserve">, desarrollado por </w:t>
+      </w:r>
+      <w:proofErr w:type="spellStart"/>
+      <w:r>
+        <w:rPr>
+          <w:rFonts w:eastAsiaTheme="minorHAnsi"/>
+          <w:lang w:val="es-PE"/>
+        </w:rPr>
+        <w:t>Vercel</w:t>
+      </w:r>
+      <w:proofErr w:type="spellEnd"/>
+      <w:r>
+        <w:rPr>
+          <w:rFonts w:eastAsiaTheme="minorHAnsi"/>
+          <w:lang w:val="es-PE"/>
+        </w:rPr>
+        <w:t>, que ofrece un enfoque integral para construir aplicaciones web modernas. A diferencia de usar múltiples herramientas por separado, Next.js proporciona:</w:t>
+      </w:r>
+    </w:p>
+    <w:p>
+      <w:pPr>
+        <w:pStyle w:val="Prrafodelista"/>
+        <w:spacing w:line="480" w:lineRule="auto"/>
+        <w:ind w:left="567"/>
+        <w:rPr>
+          <w:rFonts w:eastAsiaTheme="minorHAnsi"/>
+          <w:lang w:val="es-PE"/>
+        </w:rPr>
+      </w:pPr>
+    </w:p>
+    <w:p>
+      <w:pPr>
+        <w:pStyle w:val="Prrafodelista"/>
+        <w:spacing w:line="480" w:lineRule="auto"/>
+        <w:ind w:left="567"/>
+        <w:rPr>
+          <w:rFonts w:eastAsiaTheme="minorHAnsi"/>
+          <w:lang w:val="es-PE"/>
+        </w:rPr>
+      </w:pPr>
+      <w:r>
+        <w:rPr>
+          <w:rFonts w:eastAsiaTheme="minorHAnsi"/>
+          <w:lang w:val="es-PE"/>
+        </w:rPr>
+        <w:t>Renderizado híbrido (SSR y SSG),</w:t>
+      </w:r>
+    </w:p>
+    <w:p>
+      <w:pPr>
+        <w:pStyle w:val="Prrafodelista"/>
+        <w:spacing w:line="480" w:lineRule="auto"/>
+        <w:ind w:left="567"/>
+        <w:rPr>
+          <w:rFonts w:eastAsiaTheme="minorHAnsi"/>
+          <w:lang w:val="es-PE"/>
+        </w:rPr>
+      </w:pPr>
+    </w:p>
+    <w:p>
+      <w:pPr>
+        <w:pStyle w:val="Prrafodelista"/>
+        <w:spacing w:line="480" w:lineRule="auto"/>
+        <w:ind w:left="567"/>
+        <w:rPr>
+          <w:rFonts w:eastAsiaTheme="minorHAnsi"/>
+          <w:lang w:val="es-PE"/>
+        </w:rPr>
+      </w:pPr>
+      <w:r>
+        <w:rPr>
+          <w:rFonts w:eastAsiaTheme="minorHAnsi"/>
+          <w:lang w:val="es-PE"/>
+        </w:rPr>
+        <w:t>Enrutamiento basado en archivos,</w:t>
+      </w:r>
+    </w:p>
+    <w:p>
+      <w:pPr>
+        <w:pStyle w:val="Prrafodelista"/>
+        <w:spacing w:line="480" w:lineRule="auto"/>
+        <w:ind w:left="567"/>
+        <w:rPr>
+          <w:rFonts w:eastAsiaTheme="minorHAnsi"/>
+          <w:lang w:val="es-PE"/>
+        </w:rPr>
+      </w:pPr>
+    </w:p>
+    <w:p>
+      <w:pPr>
+        <w:pStyle w:val="Prrafodelista"/>
+        <w:spacing w:line="480" w:lineRule="auto"/>
+        <w:ind w:left="567"/>
+        <w:rPr>
+          <w:rFonts w:eastAsiaTheme="minorHAnsi"/>
+          <w:lang w:val="es-PE"/>
+        </w:rPr>
+      </w:pPr>
+      <w:r>
+        <w:rPr>
+          <w:rFonts w:eastAsiaTheme="minorHAnsi"/>
+          <w:lang w:val="es-PE"/>
+        </w:rPr>
+        <w:t>Optimización automática de imágenes y fuentes,</w:t>
+      </w:r>
+    </w:p>
+    <w:p>
+      <w:pPr>
+        <w:pStyle w:val="Prrafodelista"/>
+        <w:spacing w:line="480" w:lineRule="auto"/>
+        <w:ind w:left="567"/>
+        <w:rPr>
+          <w:rFonts w:eastAsiaTheme="minorHAnsi"/>
+          <w:lang w:val="es-PE"/>
+        </w:rPr>
+      </w:pPr>
+    </w:p>
+    <w:p>
+      <w:pPr>
+        <w:pStyle w:val="Prrafodelista"/>
+        <w:spacing w:line="480" w:lineRule="auto"/>
+        <w:ind w:left="567"/>
+        <w:rPr>
+          <w:rFonts w:eastAsiaTheme="minorHAnsi"/>
+          <w:lang w:val="es-PE"/>
+        </w:rPr>
+      </w:pPr>
+      <w:r>
+        <w:rPr>
+          <w:rFonts w:eastAsiaTheme="minorHAnsi"/>
+          <w:lang w:val="es-PE"/>
+        </w:rPr>
+        <w:lastRenderedPageBreak/>
+        <w:t xml:space="preserve">API </w:t>
+      </w:r>
+      <w:proofErr w:type="spellStart"/>
+      <w:r>
+        <w:rPr>
+          <w:rFonts w:eastAsiaTheme="minorHAnsi"/>
+          <w:lang w:val="es-PE"/>
+        </w:rPr>
+        <w:t>Routes</w:t>
+      </w:r>
+      <w:proofErr w:type="spellEnd"/>
+      <w:r>
+        <w:rPr>
+          <w:rFonts w:eastAsiaTheme="minorHAnsi"/>
+          <w:lang w:val="es-PE"/>
+        </w:rPr>
+        <w:t xml:space="preserve"> para lógica del servidor sin necesidad de infraestructura </w:t>
+      </w:r>
+      <w:proofErr w:type="spellStart"/>
+      <w:r>
+        <w:rPr>
+          <w:rFonts w:eastAsiaTheme="minorHAnsi"/>
+          <w:lang w:val="es-PE"/>
+        </w:rPr>
+        <w:t>backend</w:t>
+      </w:r>
+      <w:proofErr w:type="spellEnd"/>
+      <w:r>
+        <w:rPr>
+          <w:rFonts w:eastAsiaTheme="minorHAnsi"/>
+          <w:lang w:val="es-PE"/>
+        </w:rPr>
+        <w:t xml:space="preserve"> adicional,</w:t>
+      </w:r>
+    </w:p>
+    <w:p>
+      <w:pPr>
+        <w:pStyle w:val="Prrafodelista"/>
+        <w:spacing w:line="480" w:lineRule="auto"/>
+        <w:ind w:left="567"/>
+        <w:rPr>
+          <w:rFonts w:eastAsiaTheme="minorHAnsi"/>
+          <w:lang w:val="es-PE"/>
+        </w:rPr>
+      </w:pPr>
+    </w:p>
+    <w:p>
+      <w:pPr>
+        <w:pStyle w:val="Prrafodelista"/>
+        <w:spacing w:line="480" w:lineRule="auto"/>
+        <w:ind w:left="567"/>
+        <w:rPr>
+          <w:rFonts w:eastAsiaTheme="minorHAnsi"/>
+          <w:lang w:val="es-PE"/>
+        </w:rPr>
+      </w:pPr>
+      <w:r>
+        <w:rPr>
+          <w:rFonts w:eastAsiaTheme="minorHAnsi"/>
+          <w:lang w:val="es-PE"/>
+        </w:rPr>
+        <w:t xml:space="preserve">Y despliegue directo y sin fricción en </w:t>
+      </w:r>
+      <w:proofErr w:type="spellStart"/>
+      <w:r>
+        <w:rPr>
+          <w:rFonts w:eastAsiaTheme="minorHAnsi"/>
+          <w:lang w:val="es-PE"/>
+        </w:rPr>
+        <w:t>Vercel</w:t>
+      </w:r>
+      <w:proofErr w:type="spellEnd"/>
+      <w:r>
+        <w:rPr>
+          <w:rFonts w:eastAsiaTheme="minorHAnsi"/>
+          <w:lang w:val="es-PE"/>
+        </w:rPr>
+        <w:t>, su plataforma nativa (</w:t>
+      </w:r>
+      <w:proofErr w:type="spellStart"/>
+      <w:r>
+        <w:rPr>
+          <w:rFonts w:eastAsiaTheme="minorHAnsi"/>
+          <w:lang w:val="es-PE"/>
+        </w:rPr>
+        <w:t>Vercel</w:t>
+      </w:r>
+      <w:proofErr w:type="spellEnd"/>
+      <w:r>
+        <w:rPr>
+          <w:rFonts w:eastAsiaTheme="minorHAnsi"/>
+          <w:lang w:val="es-PE"/>
+        </w:rPr>
+        <w:t>, 2024).</w:t>
+      </w:r>
+    </w:p>
+    <w:p>
+      <w:pPr>
+        <w:pStyle w:val="Prrafodelista"/>
+        <w:spacing w:line="480" w:lineRule="auto"/>
+        <w:ind w:left="567"/>
+        <w:rPr>
+          <w:rFonts w:eastAsiaTheme="minorHAnsi"/>
+          <w:lang w:val="es-PE"/>
+        </w:rPr>
+      </w:pPr>
+    </w:p>
+    <w:p>
+      <w:pPr>
+        <w:pStyle w:val="Prrafodelista"/>
+        <w:spacing w:line="480" w:lineRule="auto"/>
+        <w:ind w:left="567"/>
+        <w:rPr>
+          <w:rFonts w:eastAsiaTheme="minorHAnsi"/>
+          <w:lang w:val="es-PE"/>
+        </w:rPr>
+      </w:pPr>
+      <w:r>
+        <w:rPr>
+          <w:rFonts w:eastAsiaTheme="minorHAnsi"/>
+          <w:lang w:val="es-PE"/>
+        </w:rPr>
+        <w:t xml:space="preserve">Esto simplifica la arquitectura y permite mantener todo el proyecto en un solo entorno, eliminando la necesidad de herramientas como </w:t>
+      </w:r>
+      <w:proofErr w:type="spellStart"/>
+      <w:r>
+        <w:rPr>
+          <w:rFonts w:eastAsiaTheme="minorHAnsi"/>
+          <w:lang w:val="es-PE"/>
+        </w:rPr>
+        <w:t>Webpack</w:t>
+      </w:r>
+      <w:proofErr w:type="spellEnd"/>
+      <w:r>
+        <w:rPr>
+          <w:rFonts w:eastAsiaTheme="minorHAnsi"/>
+          <w:lang w:val="es-PE"/>
+        </w:rPr>
+        <w:t>, Vite o bases de datos externas si no se requieren.</w:t>
+      </w:r>
+    </w:p>
+    <w:p>
+      <w:pPr>
+        <w:pStyle w:val="Prrafodelista"/>
+        <w:spacing w:line="480" w:lineRule="auto"/>
+        <w:ind w:left="567"/>
+        <w:rPr>
+          <w:rFonts w:eastAsiaTheme="minorHAnsi"/>
+          <w:lang w:val="es-PE"/>
+        </w:rPr>
+      </w:pPr>
+    </w:p>
+    <w:p>
+      <w:pPr>
+        <w:pStyle w:val="Prrafodelista"/>
+        <w:spacing w:line="480" w:lineRule="auto"/>
+        <w:ind w:left="567"/>
+        <w:rPr>
+          <w:rFonts w:eastAsiaTheme="minorHAnsi"/>
+          <w:lang w:val="es-PE"/>
+        </w:rPr>
+      </w:pPr>
+      <w:r>
+        <w:rPr>
+          <w:rFonts w:eastAsiaTheme="minorHAnsi"/>
+          <w:lang w:val="es-PE"/>
+        </w:rPr>
+        <w:t xml:space="preserve">2.2.3 </w:t>
+      </w:r>
+      <w:proofErr w:type="spellStart"/>
+      <w:r>
+        <w:rPr>
+          <w:rFonts w:eastAsiaTheme="minorHAnsi"/>
+          <w:lang w:val="es-PE"/>
+        </w:rPr>
+        <w:t>TypeScript</w:t>
+      </w:r>
+      <w:proofErr w:type="spellEnd"/>
+      <w:r>
+        <w:rPr>
+          <w:rFonts w:eastAsiaTheme="minorHAnsi"/>
+          <w:lang w:val="es-PE"/>
+        </w:rPr>
+        <w:t xml:space="preserve"> y la robustez del código</w:t>
+      </w:r>
+    </w:p>
+    <w:p>
+      <w:pPr>
+        <w:pStyle w:val="Prrafodelista"/>
+        <w:spacing w:line="480" w:lineRule="auto"/>
+        <w:ind w:left="567"/>
+        <w:rPr>
+          <w:rFonts w:eastAsiaTheme="minorHAnsi"/>
+          <w:lang w:val="es-PE"/>
+        </w:rPr>
+      </w:pPr>
+      <w:proofErr w:type="spellStart"/>
+      <w:r>
+        <w:rPr>
+          <w:rFonts w:eastAsiaTheme="minorHAnsi"/>
+          <w:lang w:val="es-PE"/>
+        </w:rPr>
+        <w:t>TypeScript</w:t>
+      </w:r>
+      <w:proofErr w:type="spellEnd"/>
+      <w:r>
+        <w:rPr>
+          <w:rFonts w:eastAsiaTheme="minorHAnsi"/>
+          <w:lang w:val="es-PE"/>
+        </w:rPr>
+        <w:t xml:space="preserve"> extiende JavaScript añadiendo tipado estático opcional. Esto ayuda a prevenir errores comunes durante el desarrollo, mejora el autocompletado en editores de código y refuerza la robustez general del proyecto (Microsoft, 2024). En combinación con </w:t>
+      </w:r>
+      <w:proofErr w:type="spellStart"/>
+      <w:r>
+        <w:rPr>
+          <w:rFonts w:eastAsiaTheme="minorHAnsi"/>
+          <w:lang w:val="es-PE"/>
+        </w:rPr>
+        <w:t>React</w:t>
+      </w:r>
+      <w:proofErr w:type="spellEnd"/>
+      <w:r>
+        <w:rPr>
+          <w:rFonts w:eastAsiaTheme="minorHAnsi"/>
+          <w:lang w:val="es-PE"/>
+        </w:rPr>
+        <w:t xml:space="preserve"> y Next.js, </w:t>
+      </w:r>
+      <w:proofErr w:type="spellStart"/>
+      <w:r>
+        <w:rPr>
+          <w:rFonts w:eastAsiaTheme="minorHAnsi"/>
+          <w:lang w:val="es-PE"/>
+        </w:rPr>
+        <w:t>TypeScript</w:t>
+      </w:r>
+      <w:proofErr w:type="spellEnd"/>
+      <w:r>
+        <w:rPr>
+          <w:rFonts w:eastAsiaTheme="minorHAnsi"/>
+          <w:lang w:val="es-PE"/>
+        </w:rPr>
+        <w:t xml:space="preserve"> permite un desarrollo más predecible y mantenible.</w:t>
+      </w:r>
+    </w:p>
+    <w:p>
+      <w:pPr>
+        <w:pStyle w:val="Prrafodelista"/>
+        <w:spacing w:line="480" w:lineRule="auto"/>
+        <w:ind w:left="567"/>
+        <w:rPr>
+          <w:rFonts w:eastAsiaTheme="minorHAnsi"/>
+          <w:lang w:val="es-PE"/>
+        </w:rPr>
+      </w:pPr>
+    </w:p>
+    <w:p>
+      <w:pPr>
+        <w:pStyle w:val="Prrafodelista"/>
+        <w:spacing w:line="480" w:lineRule="auto"/>
+        <w:ind w:left="567"/>
+        <w:rPr>
+          <w:rFonts w:eastAsiaTheme="minorHAnsi"/>
+          <w:lang w:val="es-PE"/>
+        </w:rPr>
+      </w:pPr>
+      <w:r>
+        <w:rPr>
+          <w:rFonts w:eastAsiaTheme="minorHAnsi"/>
+          <w:lang w:val="es-PE"/>
+        </w:rPr>
+        <w:t xml:space="preserve">2.2.4 Despliegue profesional con </w:t>
+      </w:r>
+      <w:proofErr w:type="spellStart"/>
+      <w:r>
+        <w:rPr>
+          <w:rFonts w:eastAsiaTheme="minorHAnsi"/>
+          <w:lang w:val="es-PE"/>
+        </w:rPr>
+        <w:t>Vercel</w:t>
+      </w:r>
+      <w:proofErr w:type="spellEnd"/>
+    </w:p>
+    <w:p>
+      <w:pPr>
+        <w:pStyle w:val="Prrafodelista"/>
+        <w:spacing w:line="480" w:lineRule="auto"/>
+        <w:ind w:left="567"/>
+        <w:rPr>
+          <w:rFonts w:eastAsiaTheme="minorHAnsi"/>
+          <w:lang w:val="es-PE"/>
+        </w:rPr>
+      </w:pPr>
+      <w:proofErr w:type="spellStart"/>
+      <w:r>
+        <w:rPr>
+          <w:rFonts w:eastAsiaTheme="minorHAnsi"/>
+          <w:lang w:val="es-PE"/>
+        </w:rPr>
+        <w:t>Vercel</w:t>
+      </w:r>
+      <w:proofErr w:type="spellEnd"/>
+      <w:r>
+        <w:rPr>
+          <w:rFonts w:eastAsiaTheme="minorHAnsi"/>
+          <w:lang w:val="es-PE"/>
+        </w:rPr>
+        <w:t xml:space="preserve"> es la plataforma oficial para desplegar aplicaciones Next.js. Ofrece integración directa con repositorios Git, CI/CD automatizado, actualizaciones instantáneas mediante "</w:t>
+      </w:r>
+      <w:proofErr w:type="spellStart"/>
+      <w:r>
+        <w:rPr>
+          <w:rFonts w:eastAsiaTheme="minorHAnsi"/>
+          <w:lang w:val="es-PE"/>
+        </w:rPr>
+        <w:t>push</w:t>
+      </w:r>
+      <w:proofErr w:type="spellEnd"/>
+      <w:r>
+        <w:rPr>
+          <w:rFonts w:eastAsiaTheme="minorHAnsi"/>
+          <w:lang w:val="es-PE"/>
+        </w:rPr>
+        <w:t xml:space="preserve">", y manejo de dominios personalizados. Su modelo </w:t>
+      </w:r>
+      <w:proofErr w:type="spellStart"/>
+      <w:r>
+        <w:rPr>
+          <w:rFonts w:eastAsiaTheme="minorHAnsi"/>
+          <w:lang w:val="es-PE"/>
+        </w:rPr>
+        <w:t>serverless</w:t>
+      </w:r>
+      <w:proofErr w:type="spellEnd"/>
+      <w:r>
+        <w:rPr>
+          <w:rFonts w:eastAsiaTheme="minorHAnsi"/>
+          <w:lang w:val="es-PE"/>
+        </w:rPr>
+        <w:t xml:space="preserve"> elimina la necesidad de configurar servidores, reduciendo el tiempo de puesta en producción (</w:t>
+      </w:r>
+      <w:proofErr w:type="spellStart"/>
+      <w:r>
+        <w:rPr>
+          <w:rFonts w:eastAsiaTheme="minorHAnsi"/>
+          <w:lang w:val="es-PE"/>
+        </w:rPr>
+        <w:t>Vercel</w:t>
+      </w:r>
+      <w:proofErr w:type="spellEnd"/>
+      <w:r>
+        <w:rPr>
+          <w:rFonts w:eastAsiaTheme="minorHAnsi"/>
+          <w:lang w:val="es-PE"/>
+        </w:rPr>
+        <w:t>, 2024).</w:t>
+      </w:r>
+    </w:p>
+    <w:p>
+      <w:pPr>
+        <w:pStyle w:val="Prrafodelista"/>
+        <w:spacing w:line="480" w:lineRule="auto"/>
+        <w:ind w:left="567"/>
+        <w:rPr>
+          <w:rFonts w:eastAsiaTheme="minorHAnsi"/>
+          <w:lang w:val="es-PE"/>
+        </w:rPr>
+      </w:pPr>
+    </w:p>
+    <w:p>
+      <w:pPr>
+        <w:pStyle w:val="Prrafodelista"/>
+        <w:spacing w:line="480" w:lineRule="auto"/>
+        <w:ind w:left="567"/>
+        <w:rPr>
+          <w:rFonts w:eastAsiaTheme="minorHAnsi"/>
+          <w:lang w:val="es-PE"/>
+        </w:rPr>
+      </w:pPr>
+      <w:r>
+        <w:rPr>
+          <w:rFonts w:eastAsiaTheme="minorHAnsi"/>
+          <w:lang w:val="es-PE"/>
+        </w:rPr>
+        <w:lastRenderedPageBreak/>
+        <w:t>2.2.5 Metodología Scrum</w:t>
+      </w:r>
+    </w:p>
+    <w:p>
+      <w:pPr>
+        <w:pStyle w:val="Prrafodelista"/>
+        <w:spacing w:line="480" w:lineRule="auto"/>
+        <w:ind w:left="567"/>
+        <w:rPr>
+          <w:rFonts w:eastAsiaTheme="minorHAnsi"/>
+          <w:lang w:val="es-PE"/>
+        </w:rPr>
+      </w:pPr>
+      <w:r>
+        <w:rPr>
+          <w:rFonts w:eastAsiaTheme="minorHAnsi"/>
+          <w:lang w:val="es-PE"/>
+        </w:rPr>
+        <w:t xml:space="preserve">Scrum es una de las metodologías ágiles más utilizadas en el desarrollo profesional de software. Organiza el trabajo en ciclos llamados </w:t>
+      </w:r>
+      <w:proofErr w:type="spellStart"/>
+      <w:r>
+        <w:rPr>
+          <w:rFonts w:eastAsiaTheme="minorHAnsi"/>
+          <w:lang w:val="es-PE"/>
+        </w:rPr>
+        <w:t>sprints</w:t>
+      </w:r>
+      <w:proofErr w:type="spellEnd"/>
+      <w:r>
+        <w:rPr>
+          <w:rFonts w:eastAsiaTheme="minorHAnsi"/>
+          <w:lang w:val="es-PE"/>
+        </w:rPr>
+        <w:t xml:space="preserve">, e involucra roles definidos (Scrum Master, </w:t>
+      </w:r>
+      <w:proofErr w:type="spellStart"/>
+      <w:r>
+        <w:rPr>
+          <w:rFonts w:eastAsiaTheme="minorHAnsi"/>
+          <w:lang w:val="es-PE"/>
+        </w:rPr>
+        <w:t>Product</w:t>
+      </w:r>
+      <w:proofErr w:type="spellEnd"/>
+      <w:r>
+        <w:rPr>
+          <w:rFonts w:eastAsiaTheme="minorHAnsi"/>
+          <w:lang w:val="es-PE"/>
+        </w:rPr>
+        <w:t xml:space="preserve"> </w:t>
+      </w:r>
+      <w:proofErr w:type="spellStart"/>
+      <w:r>
+        <w:rPr>
+          <w:rFonts w:eastAsiaTheme="minorHAnsi"/>
+          <w:lang w:val="es-PE"/>
+        </w:rPr>
+        <w:t>Owner</w:t>
+      </w:r>
+      <w:proofErr w:type="spellEnd"/>
+      <w:r>
+        <w:rPr>
+          <w:rFonts w:eastAsiaTheme="minorHAnsi"/>
+          <w:lang w:val="es-PE"/>
+        </w:rPr>
+        <w:t xml:space="preserve"> y equipo de desarrollo), así como reuniones clave: </w:t>
+      </w:r>
+      <w:proofErr w:type="spellStart"/>
+      <w:r>
+        <w:rPr>
+          <w:rFonts w:eastAsiaTheme="minorHAnsi"/>
+          <w:lang w:val="es-PE"/>
+        </w:rPr>
+        <w:t>daily</w:t>
+      </w:r>
+      <w:proofErr w:type="spellEnd"/>
+      <w:r>
+        <w:rPr>
+          <w:rFonts w:eastAsiaTheme="minorHAnsi"/>
+          <w:lang w:val="es-PE"/>
+        </w:rPr>
+        <w:t xml:space="preserve"> stand-ups, sprint </w:t>
+      </w:r>
+      <w:proofErr w:type="spellStart"/>
+      <w:r>
+        <w:rPr>
+          <w:rFonts w:eastAsiaTheme="minorHAnsi"/>
+          <w:lang w:val="es-PE"/>
+        </w:rPr>
+        <w:t>planning</w:t>
+      </w:r>
+      <w:proofErr w:type="spellEnd"/>
+      <w:r>
+        <w:rPr>
+          <w:rFonts w:eastAsiaTheme="minorHAnsi"/>
+          <w:lang w:val="es-PE"/>
+        </w:rPr>
+        <w:t xml:space="preserve">, </w:t>
+      </w:r>
+      <w:proofErr w:type="spellStart"/>
+      <w:r>
+        <w:rPr>
+          <w:rFonts w:eastAsiaTheme="minorHAnsi"/>
+          <w:lang w:val="es-PE"/>
+        </w:rPr>
+        <w:t>reviews</w:t>
+      </w:r>
+      <w:proofErr w:type="spellEnd"/>
+      <w:r>
+        <w:rPr>
+          <w:rFonts w:eastAsiaTheme="minorHAnsi"/>
+          <w:lang w:val="es-PE"/>
+        </w:rPr>
+        <w:t xml:space="preserve"> y retrospectives. Esta estructura promueve la mejora continua, transparencia, y capacidad de adaptación a cambios en los requisitos (</w:t>
+      </w:r>
+      <w:proofErr w:type="spellStart"/>
+      <w:r>
+        <w:rPr>
+          <w:rFonts w:eastAsiaTheme="minorHAnsi"/>
+          <w:lang w:val="es-PE"/>
+        </w:rPr>
+        <w:t>Schwaber</w:t>
+      </w:r>
+      <w:proofErr w:type="spellEnd"/>
+      <w:r>
+        <w:rPr>
+          <w:rFonts w:eastAsiaTheme="minorHAnsi"/>
+          <w:lang w:val="es-PE"/>
+        </w:rPr>
+        <w:t xml:space="preserve"> &amp; Sutherland, 2020).</w:t>
+      </w:r>
+    </w:p>
+    <w:p>
+      <w:pPr>
+        <w:pStyle w:val="Prrafodelista"/>
+        <w:spacing w:line="480" w:lineRule="auto"/>
+        <w:ind w:left="567"/>
+        <w:rPr>
+          <w:rFonts w:eastAsiaTheme="minorHAnsi"/>
+          <w:b/>
+          <w:bCs/>
+          <w:lang w:val="es-PE"/>
+        </w:rPr>
+      </w:pPr>
+      <w:r>
+        <w:rPr>
+          <w:rFonts w:ascii="Segoe UI Emoji" w:eastAsiaTheme="minorHAnsi" w:hAnsi="Segoe UI Emoji" w:cs="Segoe UI Emoji"/>
+          <w:b/>
+          <w:bCs/>
+          <w:lang w:val="es-PE"/>
+        </w:rPr>
+        <w:t>✅</w:t>
+      </w:r>
+      <w:r>
+        <w:rPr>
+          <w:rFonts w:eastAsiaTheme="minorHAnsi"/>
+          <w:b/>
+          <w:bCs/>
+          <w:lang w:val="es-PE"/>
+        </w:rPr>
+        <w:t xml:space="preserve"> 2.2.6 Control de Versiones con Git y GitHub</w:t>
+      </w:r>
+    </w:p>
+    <w:p>
+      <w:pPr>
+        <w:pStyle w:val="Prrafodelista"/>
+        <w:spacing w:line="480" w:lineRule="auto"/>
+        <w:ind w:left="567"/>
+        <w:rPr>
+          <w:rFonts w:eastAsiaTheme="minorHAnsi"/>
+          <w:lang w:val="es-PE"/>
+        </w:rPr>
+      </w:pPr>
+      <w:r>
+        <w:rPr>
+          <w:rFonts w:eastAsiaTheme="minorHAnsi"/>
+          <w:lang w:val="es-PE"/>
+        </w:rPr>
+        <w:t>El uso de sistemas de control de versiones es esencial en el desarrollo profesional de software. Git es una herramienta de control de versiones distribuido que permite llevar un historial detallado de los cambios realizados en el código fuente, facilitando la colaboración, el trabajo en ramas paralelas, la resolución de conflictos y la trazabilidad del desarrollo (</w:t>
+      </w:r>
+      <w:proofErr w:type="spellStart"/>
+      <w:r>
+        <w:rPr>
+          <w:rFonts w:eastAsiaTheme="minorHAnsi"/>
+          <w:lang w:val="es-PE"/>
+        </w:rPr>
+        <w:t>Chacon</w:t>
+      </w:r>
+      <w:proofErr w:type="spellEnd"/>
+      <w:r>
+        <w:rPr>
+          <w:rFonts w:eastAsiaTheme="minorHAnsi"/>
+          <w:lang w:val="es-PE"/>
+        </w:rPr>
+        <w:t xml:space="preserve"> &amp; Straub, 2014). GitHub, por su parte, proporciona una plataforma basada en la nube donde los repositorios Git pueden ser alojados, gestionados y compartidos, integrando además herramientas de revisión de código, seguimiento de </w:t>
+      </w:r>
+      <w:proofErr w:type="spellStart"/>
+      <w:r>
+        <w:rPr>
+          <w:rFonts w:eastAsiaTheme="minorHAnsi"/>
+          <w:lang w:val="es-PE"/>
+        </w:rPr>
+        <w:t>issues</w:t>
+      </w:r>
+      <w:proofErr w:type="spellEnd"/>
+      <w:r>
+        <w:rPr>
+          <w:rFonts w:eastAsiaTheme="minorHAnsi"/>
+          <w:lang w:val="es-PE"/>
+        </w:rPr>
+        <w:t xml:space="preserve"> y automatización de flujos de trabajo.</w:t>
+      </w:r>
+    </w:p>
+    <w:p>
+      <w:pPr>
+        <w:pStyle w:val="Prrafodelista"/>
+        <w:spacing w:line="480" w:lineRule="auto"/>
+        <w:ind w:left="567"/>
+        <w:rPr>
+          <w:rFonts w:eastAsiaTheme="minorHAnsi"/>
+          <w:lang w:val="es-PE"/>
+        </w:rPr>
+      </w:pPr>
+      <w:r>
+        <w:rPr>
+          <w:rFonts w:eastAsiaTheme="minorHAnsi"/>
+          <w:lang w:val="es-PE"/>
+        </w:rPr>
+        <w:t xml:space="preserve">En proyectos modernos, GitHub se combina con flujos de trabajo de integración continua y despliegue continuo (CI/CD), como los que proporciona </w:t>
+      </w:r>
+      <w:proofErr w:type="spellStart"/>
+      <w:r>
+        <w:rPr>
+          <w:rFonts w:eastAsiaTheme="minorHAnsi"/>
+          <w:lang w:val="es-PE"/>
+        </w:rPr>
+        <w:t>Vercel</w:t>
+      </w:r>
+      <w:proofErr w:type="spellEnd"/>
+      <w:r>
+        <w:rPr>
+          <w:rFonts w:eastAsiaTheme="minorHAnsi"/>
+          <w:lang w:val="es-PE"/>
+        </w:rPr>
+        <w:t>, lo cual permite que cada cambio aprobado en el repositorio se despliegue automáticamente en el entorno productivo. Esta integración acelera los ciclos de entrega y minimiza errores humanos en el proceso de publicación.</w:t>
+      </w:r>
+    </w:p>
+    <w:p>
+      <w:pPr>
+        <w:pStyle w:val="Prrafodelista"/>
+        <w:spacing w:line="480" w:lineRule="auto"/>
+        <w:ind w:left="567"/>
+        <w:rPr>
+          <w:rFonts w:eastAsiaTheme="minorHAnsi"/>
+          <w:lang w:val="es-PE"/>
+        </w:rPr>
+      </w:pPr>
+    </w:p>
+    <w:p>
+      <w:pPr>
+        <w:pStyle w:val="Prrafodelista"/>
+        <w:spacing w:line="480" w:lineRule="auto"/>
+        <w:ind w:left="567"/>
+        <w:rPr>
+          <w:rFonts w:eastAsiaTheme="minorHAnsi"/>
+          <w:lang w:val="es-PE"/>
+        </w:rPr>
+      </w:pPr>
+    </w:p>
+    <w:p>
+      <w:pPr>
+        <w:pStyle w:val="Prrafodelista"/>
+        <w:spacing w:line="480" w:lineRule="auto"/>
+        <w:ind w:left="567"/>
+        <w:rPr>
+          <w:rFonts w:eastAsiaTheme="minorHAnsi"/>
+          <w:lang w:val="es-PE"/>
+        </w:rPr>
+      </w:pPr>
+      <w:r>
+        <w:rPr>
+          <w:rFonts w:eastAsiaTheme="minorHAnsi"/>
+          <w:lang w:val="es-PE"/>
+        </w:rPr>
+        <w:t>2.2.6 Justificación de las tecnologías utilizadas</w:t>
+      </w:r>
+    </w:p>
+    <w:p>
+      <w:pPr>
+        <w:pStyle w:val="Prrafodelista"/>
+        <w:spacing w:line="480" w:lineRule="auto"/>
+        <w:ind w:left="567"/>
+        <w:rPr>
+          <w:rFonts w:eastAsiaTheme="minorHAnsi"/>
+          <w:lang w:val="es-PE"/>
+        </w:rPr>
+      </w:pPr>
+      <w:r>
+        <w:rPr>
+          <w:rFonts w:eastAsiaTheme="minorHAnsi"/>
+          <w:lang w:val="es-PE"/>
+        </w:rPr>
+        <w:t xml:space="preserve">La combinación de Next.js, </w:t>
+      </w:r>
+      <w:proofErr w:type="spellStart"/>
+      <w:r>
+        <w:rPr>
+          <w:rFonts w:eastAsiaTheme="minorHAnsi"/>
+          <w:lang w:val="es-PE"/>
+        </w:rPr>
+        <w:t>React</w:t>
+      </w:r>
+      <w:proofErr w:type="spellEnd"/>
+      <w:r>
+        <w:rPr>
+          <w:rFonts w:eastAsiaTheme="minorHAnsi"/>
+          <w:lang w:val="es-PE"/>
+        </w:rPr>
+        <w:t xml:space="preserve">, </w:t>
+      </w:r>
+      <w:proofErr w:type="spellStart"/>
+      <w:r>
+        <w:rPr>
+          <w:rFonts w:eastAsiaTheme="minorHAnsi"/>
+          <w:lang w:val="es-PE"/>
+        </w:rPr>
+        <w:t>TypeScript</w:t>
+      </w:r>
+      <w:proofErr w:type="spellEnd"/>
+      <w:r>
+        <w:rPr>
+          <w:rFonts w:eastAsiaTheme="minorHAnsi"/>
+          <w:lang w:val="es-PE"/>
+        </w:rPr>
+        <w:t xml:space="preserve">, despliegue en </w:t>
+      </w:r>
+      <w:proofErr w:type="spellStart"/>
+      <w:r>
+        <w:rPr>
+          <w:rFonts w:eastAsiaTheme="minorHAnsi"/>
+          <w:lang w:val="es-PE"/>
+        </w:rPr>
+        <w:t>Vercel</w:t>
+      </w:r>
+      <w:proofErr w:type="spellEnd"/>
+      <w:r>
+        <w:rPr>
+          <w:rFonts w:eastAsiaTheme="minorHAnsi"/>
+          <w:lang w:val="es-PE"/>
+        </w:rPr>
+        <w:t xml:space="preserve"> y gestión del proyecto con Scrum, representa una selección alineada con las buenas prácticas actuales del desarrollo web profesional. Permite entregar productos rápidos, optimizados, escalables y adaptados a las necesidades del usuario final, sin incurrir en configuraciones complejas ni depender de tecnologías innecesarias.</w:t>
+      </w:r>
+    </w:p>
+    <w:p>
+      <w:pPr>
+        <w:pStyle w:val="Prrafodelista"/>
+        <w:spacing w:line="480" w:lineRule="auto"/>
+        <w:ind w:left="567"/>
+        <w:rPr>
+          <w:rFonts w:eastAsiaTheme="minorHAnsi"/>
+          <w:lang w:val="es-PE"/>
+        </w:rPr>
+      </w:pPr>
+    </w:p>
+    <w:p>
+      <w:pPr>
+        <w:pStyle w:val="Prrafodelista"/>
+        <w:spacing w:line="480" w:lineRule="auto"/>
+        <w:ind w:left="567"/>
+        <w:rPr>
+          <w:rFonts w:eastAsiaTheme="minorHAnsi"/>
+          <w:lang w:val="es-PE"/>
+        </w:rPr>
+      </w:pPr>
+    </w:p>
+    <w:p>
+      <w:pPr>
+        <w:pStyle w:val="Prrafodelista"/>
+        <w:spacing w:line="480" w:lineRule="auto"/>
+        <w:ind w:left="567"/>
+        <w:rPr>
+          <w:rFonts w:eastAsiaTheme="minorHAnsi"/>
+          <w:lang w:val="es-PE"/>
         </w:rPr>
       </w:pPr>
     </w:p>
@@ -6558,7 +9348,15 @@
           <w:rFonts w:eastAsiaTheme="minorHAnsi"/>
           <w:lang w:val="es-ES_tradnl"/>
         </w:rPr>
-        <w:t>Describir detalladamente cuándo y cómo fue el proceso de ingreso a la empresa, mencionar las personas involucradas en el proyecto laboral, explicar las funciones que desempeñó y cómo se desarrolló el proyecto en cada etapa, desde los objetivos, la estrategia, metodología, modelos o herramientas utilizadas para desarrollar la solución desde la identificación del problema, diagnóstico, planificación hasta su implementación del proyecto laboral.</w:t>
+        <w:t xml:space="preserve">Describir detalladamente cuándo y cómo fue el proceso de ingreso a la </w:t>
+      </w:r>
+      <w:r>
+        <w:rPr>
+          <w:rFonts w:eastAsiaTheme="minorHAnsi"/>
+          <w:lang w:val="es-ES_tradnl"/>
+        </w:rPr>
+        <w:lastRenderedPageBreak/>
+        <w:t>empresa, mencionar las personas involucradas en el proyecto laboral, explicar las funciones que desempeñó y cómo se desarrolló el proyecto en cada etapa, desde los objetivos, la estrategia, metodología, modelos o herramientas utilizadas para desarrollar la solución desde la identificación del problema, diagnóstico, planificación hasta su implementación del proyecto laboral.</w:t>
       </w:r>
     </w:p>
     <w:p>
@@ -6762,6 +9560,7 @@
           <w:rFonts w:cs="Times New Roman"/>
           <w:szCs w:val="24"/>
         </w:rPr>
+        <w:lastRenderedPageBreak/>
         <w:t>CAPÍTULO I</w:t>
       </w:r>
       <w:r>
@@ -6900,7 +9699,6 @@
         <w:rPr>
           <w:noProof/>
         </w:rPr>
-        <w:lastRenderedPageBreak/>
         <w:drawing>
           <wp:inline distT="0" distB="0" distL="0" distR="0" wp14:anchorId="7424647E" wp14:editId="33303E12">
             <wp:extent cx="4498848" cy="2743200"/>
@@ -7038,6 +9836,7 @@
         <w:rPr>
           <w:noProof/>
         </w:rPr>
+        <w:lastRenderedPageBreak/>
         <w:drawing>
           <wp:inline distT="0" distB="0" distL="0" distR="0" wp14:anchorId="5CC9FB99" wp14:editId="4BC60C3A">
             <wp:extent cx="4888819" cy="2984500"/>
@@ -7227,6 +10026,7 @@
           <w:rFonts w:cs="Times New Roman"/>
           <w:szCs w:val="24"/>
         </w:rPr>
+        <w:lastRenderedPageBreak/>
         <w:t>CAPÍTULO V. CONCLUSIONES</w:t>
       </w:r>
       <w:bookmarkEnd w:id="60"/>
@@ -7349,143 +10149,158 @@
         <w:lastRenderedPageBreak/>
         <w:t>REFERENCIAS</w:t>
       </w:r>
+      <w:bookmarkStart w:id="66" w:name="_Hlk98442397"/>
       <w:bookmarkEnd w:id="63"/>
       <w:bookmarkEnd w:id="64"/>
       <w:bookmarkEnd w:id="65"/>
     </w:p>
     <w:p>
       <w:pPr>
-        <w:rPr>
-          <w:rFonts w:cs="Times New Roman"/>
-          <w:szCs w:val="24"/>
-        </w:rPr>
-      </w:pPr>
-      <w:bookmarkStart w:id="66" w:name="_Hlk98442397"/>
-      <w:r>
-        <w:rPr>
-          <w:rFonts w:cs="Times New Roman"/>
-          <w:szCs w:val="24"/>
-        </w:rPr>
-        <w:t xml:space="preserve">Elaborar las referencias de acuerdo con la norma de estilos APA </w:t>
-      </w:r>
-      <w:r>
-        <w:rPr>
-          <w:rFonts w:cs="Times New Roman"/>
-          <w:szCs w:val="24"/>
-        </w:rPr>
-        <w:t xml:space="preserve">7mª </w:t>
-      </w:r>
-      <w:r>
-        <w:rPr>
-          <w:rFonts w:cs="Times New Roman"/>
-          <w:szCs w:val="24"/>
-        </w:rPr>
-        <w:t>versión</w:t>
-      </w:r>
-      <w:r>
-        <w:rPr>
-          <w:rFonts w:cs="Times New Roman"/>
-          <w:szCs w:val="24"/>
-        </w:rPr>
-        <w:t>.</w:t>
-      </w:r>
-    </w:p>
-    <w:p>
-      <w:pPr>
         <w:ind w:left="708" w:firstLine="1"/>
         <w:rPr>
           <w:rFonts w:cs="Times New Roman"/>
           <w:szCs w:val="24"/>
-        </w:rPr>
-      </w:pPr>
-      <w:r>
-        <w:rPr>
-          <w:rFonts w:cs="Times New Roman"/>
-          <w:szCs w:val="24"/>
-        </w:rPr>
-        <w:t>Se recomienda el</w:t>
-      </w:r>
-      <w:r>
-        <w:rPr>
-          <w:rFonts w:cs="Times New Roman"/>
-          <w:szCs w:val="24"/>
-        </w:rPr>
-        <w:t xml:space="preserve"> uso de gestores de referencia como</w:t>
-      </w:r>
-      <w:r>
-        <w:rPr>
-          <w:rFonts w:cs="Times New Roman"/>
-          <w:szCs w:val="24"/>
-        </w:rPr>
-        <w:t>:</w:t>
-      </w:r>
-    </w:p>
-    <w:p>
-      <w:pPr>
-        <w:pStyle w:val="Prrafodelista"/>
-        <w:widowControl/>
-        <w:numPr>
-          <w:ilvl w:val="0"/>
-          <w:numId w:val="1"/>
-        </w:numPr>
-        <w:autoSpaceDE/>
-        <w:autoSpaceDN/>
-        <w:spacing w:before="0"/>
-      </w:pPr>
-      <w:r>
-        <w:t>Mendeley</w:t>
-      </w:r>
-      <w:r>
-        <w:t xml:space="preserve">: </w:t>
-      </w:r>
-      <w:hyperlink r:id="rId23" w:history="1">
+          <w:lang w:val="en-US"/>
+        </w:rPr>
+      </w:pPr>
+      <w:r>
+        <w:rPr>
+          <w:rFonts w:cs="Times New Roman"/>
+          <w:szCs w:val="24"/>
+          <w:lang w:val="en-US"/>
+        </w:rPr>
+        <w:t xml:space="preserve">Berners-Lee, T., </w:t>
+      </w:r>
+      <w:proofErr w:type="spellStart"/>
+      <w:r>
+        <w:rPr>
+          <w:rFonts w:cs="Times New Roman"/>
+          <w:szCs w:val="24"/>
+          <w:lang w:val="en-US"/>
+        </w:rPr>
+        <w:t>Hendler</w:t>
+      </w:r>
+      <w:proofErr w:type="spellEnd"/>
+      <w:r>
+        <w:rPr>
+          <w:rFonts w:cs="Times New Roman"/>
+          <w:szCs w:val="24"/>
+          <w:lang w:val="en-US"/>
+        </w:rPr>
+        <w:t xml:space="preserve">, J., &amp; </w:t>
+      </w:r>
+      <w:proofErr w:type="spellStart"/>
+      <w:r>
+        <w:rPr>
+          <w:rFonts w:cs="Times New Roman"/>
+          <w:szCs w:val="24"/>
+          <w:lang w:val="en-US"/>
+        </w:rPr>
+        <w:t>Lassila</w:t>
+      </w:r>
+      <w:proofErr w:type="spellEnd"/>
+      <w:r>
+        <w:rPr>
+          <w:rFonts w:cs="Times New Roman"/>
+          <w:szCs w:val="24"/>
+          <w:lang w:val="en-US"/>
+        </w:rPr>
+        <w:t xml:space="preserve">, O. (2001). The semantic web. </w:t>
+      </w:r>
+      <w:r>
+        <w:rPr>
+          <w:rFonts w:cs="Times New Roman"/>
+          <w:i/>
+          <w:iCs/>
+          <w:szCs w:val="24"/>
+          <w:lang w:val="en-US"/>
+        </w:rPr>
+        <w:t>Scientific American</w:t>
+      </w:r>
+      <w:r>
+        <w:rPr>
+          <w:rFonts w:cs="Times New Roman"/>
+          <w:szCs w:val="24"/>
+          <w:lang w:val="en-US"/>
+        </w:rPr>
+        <w:t xml:space="preserve">, 284(5), 34–43. </w:t>
+      </w:r>
+      <w:hyperlink r:id="rId23" w:tgtFrame="_new" w:history="1">
         <w:r>
           <w:rPr>
             <w:rStyle w:val="Hipervnculo"/>
+            <w:rFonts w:cs="Times New Roman"/>
+            <w:szCs w:val="24"/>
+            <w:lang w:val="en-US"/>
           </w:rPr>
-          <w:t>https://www.mendeley.com/?interaction_required=true</w:t>
+          <w:t>https://www.scientificamerican.com/article/the-semantic-web/</w:t>
         </w:r>
       </w:hyperlink>
-      <w:r>
-        <w:t xml:space="preserve"> (consultado el 9 de marzo 2022)</w:t>
-      </w:r>
-    </w:p>
-    <w:p>
-      <w:pPr>
-        <w:pStyle w:val="Prrafodelista"/>
-        <w:widowControl/>
-        <w:numPr>
-          <w:ilvl w:val="0"/>
-          <w:numId w:val="1"/>
-        </w:numPr>
-        <w:autoSpaceDE/>
-        <w:autoSpaceDN/>
-        <w:spacing w:before="0"/>
-        <w:jc w:val="both"/>
-      </w:pPr>
-      <w:r>
-        <w:t>Zotero</w:t>
-      </w:r>
-      <w:r>
-        <w:t xml:space="preserve">: </w:t>
-      </w:r>
-      <w:hyperlink r:id="rId24" w:history="1">
+    </w:p>
+    <w:p>
+      <w:pPr>
+        <w:ind w:left="708" w:firstLine="1"/>
+        <w:rPr>
+          <w:rFonts w:cs="Times New Roman"/>
+          <w:szCs w:val="24"/>
+          <w:lang w:val="en-US"/>
+        </w:rPr>
+      </w:pPr>
+      <w:r>
+        <w:rPr>
+          <w:rFonts w:cs="Times New Roman"/>
+          <w:szCs w:val="24"/>
+          <w:lang w:val="en-US"/>
+        </w:rPr>
+        <w:t xml:space="preserve">Chacon, S., &amp; Straub, B. (2014). </w:t>
+      </w:r>
+      <w:r>
+        <w:rPr>
+          <w:rFonts w:cs="Times New Roman"/>
+          <w:i/>
+          <w:iCs/>
+          <w:szCs w:val="24"/>
+          <w:lang w:val="en-US"/>
+        </w:rPr>
+        <w:t>Pro Git</w:t>
+      </w:r>
+      <w:r>
+        <w:rPr>
+          <w:rFonts w:cs="Times New Roman"/>
+          <w:szCs w:val="24"/>
+          <w:lang w:val="en-US"/>
+        </w:rPr>
+        <w:t xml:space="preserve"> (2nd ed.). </w:t>
+      </w:r>
+      <w:proofErr w:type="spellStart"/>
+      <w:r>
+        <w:rPr>
+          <w:rFonts w:cs="Times New Roman"/>
+          <w:szCs w:val="24"/>
+          <w:lang w:val="en-US"/>
+        </w:rPr>
+        <w:t>Apress</w:t>
+      </w:r>
+      <w:proofErr w:type="spellEnd"/>
+      <w:r>
+        <w:rPr>
+          <w:rFonts w:cs="Times New Roman"/>
+          <w:szCs w:val="24"/>
+          <w:lang w:val="en-US"/>
+        </w:rPr>
+        <w:t xml:space="preserve">. </w:t>
+      </w:r>
+      <w:hyperlink r:id="rId24" w:tgtFrame="_new" w:history="1">
         <w:r>
           <w:rPr>
             <w:rStyle w:val="Hipervnculo"/>
+            <w:rFonts w:cs="Times New Roman"/>
+            <w:szCs w:val="24"/>
+            <w:lang w:val="en-US"/>
           </w:rPr>
-          <w:t>https://zotero.softonic.com/descargar</w:t>
+          <w:t>https://git-scm.com/book/en/v2</w:t>
         </w:r>
       </w:hyperlink>
-      <w:r>
-        <w:t xml:space="preserve"> (consultado el 9 de marzo 2022)</w:t>
-      </w:r>
-    </w:p>
-    <w:p>
-      <w:pPr>
-        <w:pStyle w:val="Prrafodelista"/>
-        <w:ind w:left="1069"/>
-      </w:pPr>
     </w:p>
     <w:p>
       <w:pPr>
@@ -7493,29 +10308,46 @@
         <w:rPr>
           <w:rFonts w:cs="Times New Roman"/>
           <w:szCs w:val="24"/>
-        </w:rPr>
-      </w:pPr>
-      <w:r>
-        <w:rPr>
-          <w:rFonts w:cs="Times New Roman"/>
-          <w:szCs w:val="24"/>
-        </w:rPr>
-        <w:t>Tener en cuenta que todo lo citado en el texto debe incluirse en las referencias</w:t>
-      </w:r>
-      <w:r>
-        <w:rPr>
-          <w:rFonts w:cs="Times New Roman"/>
-          <w:szCs w:val="24"/>
-        </w:rPr>
-        <w:t>, así como t</w:t>
-      </w:r>
-      <w:r>
-        <w:rPr>
-          <w:rFonts w:cs="Times New Roman"/>
-          <w:szCs w:val="24"/>
-        </w:rPr>
-        <w:t xml:space="preserve">odas las referencias deben corresponder a una cita en el texto. </w:t>
-      </w:r>
+          <w:lang w:val="en-US"/>
+        </w:rPr>
+      </w:pPr>
+      <w:r>
+        <w:rPr>
+          <w:rFonts w:cs="Times New Roman"/>
+          <w:szCs w:val="24"/>
+          <w:lang w:val="en-US"/>
+        </w:rPr>
+        <w:t xml:space="preserve">Fielding, R. T. (2000). </w:t>
+      </w:r>
+      <w:r>
+        <w:rPr>
+          <w:rFonts w:cs="Times New Roman"/>
+          <w:i/>
+          <w:iCs/>
+          <w:szCs w:val="24"/>
+          <w:lang w:val="en-US"/>
+        </w:rPr>
+        <w:t>Architectural Styles and the Design of Network-based Software Architectures</w:t>
+      </w:r>
+      <w:r>
+        <w:rPr>
+          <w:rFonts w:cs="Times New Roman"/>
+          <w:szCs w:val="24"/>
+          <w:lang w:val="en-US"/>
+        </w:rPr>
+        <w:t xml:space="preserve"> (Doctoral dissertation, University of California, Irvine). </w:t>
+      </w:r>
+      <w:hyperlink r:id="rId25" w:tgtFrame="_new" w:history="1">
+        <w:r>
+          <w:rPr>
+            <w:rStyle w:val="Hipervnculo"/>
+            <w:rFonts w:cs="Times New Roman"/>
+            <w:szCs w:val="24"/>
+            <w:lang w:val="en-US"/>
+          </w:rPr>
+          <w:t>https://www.ics.uci.edu/~fielding/pubs/dissertation/fielding_dissertation.pdf</w:t>
+        </w:r>
+      </w:hyperlink>
     </w:p>
     <w:p>
       <w:pPr>
@@ -7523,6 +10355,620 @@
         <w:rPr>
           <w:rFonts w:cs="Times New Roman"/>
           <w:szCs w:val="24"/>
+          <w:lang w:val="en-US"/>
+        </w:rPr>
+      </w:pPr>
+      <w:r>
+        <w:rPr>
+          <w:rFonts w:cs="Times New Roman"/>
+          <w:szCs w:val="24"/>
+          <w:lang w:val="en-US"/>
+        </w:rPr>
+        <w:t xml:space="preserve">Fink, C., &amp; </w:t>
+      </w:r>
+      <w:proofErr w:type="spellStart"/>
+      <w:r>
+        <w:rPr>
+          <w:rFonts w:cs="Times New Roman"/>
+          <w:szCs w:val="24"/>
+          <w:lang w:val="en-US"/>
+        </w:rPr>
+        <w:t>Flatow</w:t>
+      </w:r>
+      <w:proofErr w:type="spellEnd"/>
+      <w:r>
+        <w:rPr>
+          <w:rFonts w:cs="Times New Roman"/>
+          <w:szCs w:val="24"/>
+          <w:lang w:val="en-US"/>
+        </w:rPr>
+        <w:t xml:space="preserve">, M. (2013). </w:t>
+      </w:r>
+      <w:r>
+        <w:rPr>
+          <w:rFonts w:cs="Times New Roman"/>
+          <w:i/>
+          <w:iCs/>
+          <w:szCs w:val="24"/>
+          <w:lang w:val="en-US"/>
+        </w:rPr>
+        <w:t>Single Page Web Applications: JavaScript end-to-end</w:t>
+      </w:r>
+      <w:r>
+        <w:rPr>
+          <w:rFonts w:cs="Times New Roman"/>
+          <w:szCs w:val="24"/>
+          <w:lang w:val="en-US"/>
+        </w:rPr>
+        <w:t>. Manning Publications. https://www.manning.com/books/single-page-web-applications</w:t>
+      </w:r>
+    </w:p>
+    <w:p>
+      <w:pPr>
+        <w:ind w:left="708" w:firstLine="1"/>
+        <w:rPr>
+          <w:rFonts w:cs="Times New Roman"/>
+          <w:szCs w:val="24"/>
+          <w:lang w:val="en-US"/>
+        </w:rPr>
+      </w:pPr>
+      <w:r>
+        <w:rPr>
+          <w:rFonts w:cs="Times New Roman"/>
+          <w:szCs w:val="24"/>
+          <w:lang w:val="en-US"/>
+        </w:rPr>
+        <w:t xml:space="preserve">Gamma, E., Helm, R., Johnson, R., &amp; </w:t>
+      </w:r>
+      <w:proofErr w:type="spellStart"/>
+      <w:r>
+        <w:rPr>
+          <w:rFonts w:cs="Times New Roman"/>
+          <w:szCs w:val="24"/>
+          <w:lang w:val="en-US"/>
+        </w:rPr>
+        <w:t>Vlissides</w:t>
+      </w:r>
+      <w:proofErr w:type="spellEnd"/>
+      <w:r>
+        <w:rPr>
+          <w:rFonts w:cs="Times New Roman"/>
+          <w:szCs w:val="24"/>
+          <w:lang w:val="en-US"/>
+        </w:rPr>
+        <w:t xml:space="preserve">, J. (1994). </w:t>
+      </w:r>
+      <w:r>
+        <w:rPr>
+          <w:rFonts w:cs="Times New Roman"/>
+          <w:i/>
+          <w:iCs/>
+          <w:szCs w:val="24"/>
+          <w:lang w:val="en-US"/>
+        </w:rPr>
+        <w:t>Design Patterns: Elements of Reusable Object-Oriented Software</w:t>
+      </w:r>
+      <w:r>
+        <w:rPr>
+          <w:rFonts w:cs="Times New Roman"/>
+          <w:szCs w:val="24"/>
+          <w:lang w:val="en-US"/>
+        </w:rPr>
+        <w:t>. Addison-Wesley.</w:t>
+      </w:r>
+    </w:p>
+    <w:p>
+      <w:pPr>
+        <w:ind w:left="708" w:firstLine="1"/>
+        <w:rPr>
+          <w:rFonts w:cs="Times New Roman"/>
+          <w:szCs w:val="24"/>
+          <w:lang w:val="en-US"/>
+        </w:rPr>
+      </w:pPr>
+      <w:r>
+        <w:rPr>
+          <w:rFonts w:cs="Times New Roman"/>
+          <w:szCs w:val="24"/>
+          <w:lang w:val="en-US"/>
+        </w:rPr>
+        <w:t xml:space="preserve">Garrett, J. J. (2005). </w:t>
+      </w:r>
+      <w:r>
+        <w:rPr>
+          <w:rFonts w:cs="Times New Roman"/>
+          <w:i/>
+          <w:iCs/>
+          <w:szCs w:val="24"/>
+          <w:lang w:val="en-US"/>
+        </w:rPr>
+        <w:t>Ajax: A new approach to web applications</w:t>
+      </w:r>
+      <w:r>
+        <w:rPr>
+          <w:rFonts w:cs="Times New Roman"/>
+          <w:szCs w:val="24"/>
+          <w:lang w:val="en-US"/>
+        </w:rPr>
+        <w:t xml:space="preserve">. Adaptive Path. </w:t>
+      </w:r>
+      <w:hyperlink r:id="rId26" w:tgtFrame="_new" w:history="1">
+        <w:r>
+          <w:rPr>
+            <w:rStyle w:val="Hipervnculo"/>
+            <w:rFonts w:cs="Times New Roman"/>
+            <w:szCs w:val="24"/>
+            <w:lang w:val="en-US"/>
+          </w:rPr>
+          <w:t>https://adaptivepath.org/ideas/ajax-new-approach-web-applications/</w:t>
+        </w:r>
+      </w:hyperlink>
+    </w:p>
+    <w:p>
+      <w:pPr>
+        <w:ind w:left="708" w:firstLine="1"/>
+        <w:rPr>
+          <w:rFonts w:cs="Times New Roman"/>
+          <w:szCs w:val="24"/>
+          <w:lang w:val="en-US"/>
+        </w:rPr>
+      </w:pPr>
+      <w:r>
+        <w:rPr>
+          <w:rFonts w:cs="Times New Roman"/>
+          <w:szCs w:val="24"/>
+          <w:lang w:val="en-US"/>
+        </w:rPr>
+        <w:t xml:space="preserve">Google. (2020). </w:t>
+      </w:r>
+      <w:r>
+        <w:rPr>
+          <w:rFonts w:cs="Times New Roman"/>
+          <w:i/>
+          <w:iCs/>
+          <w:szCs w:val="24"/>
+          <w:lang w:val="en-US"/>
+        </w:rPr>
+        <w:t>Web Vitals</w:t>
+      </w:r>
+      <w:r>
+        <w:rPr>
+          <w:rFonts w:cs="Times New Roman"/>
+          <w:szCs w:val="24"/>
+          <w:lang w:val="en-US"/>
+        </w:rPr>
+        <w:t>. https://web.dev/vitals/</w:t>
+      </w:r>
+    </w:p>
+    <w:p>
+      <w:pPr>
+        <w:ind w:left="708" w:firstLine="1"/>
+        <w:rPr>
+          <w:rFonts w:cs="Times New Roman"/>
+          <w:szCs w:val="24"/>
+          <w:lang w:val="en-US"/>
+        </w:rPr>
+      </w:pPr>
+      <w:r>
+        <w:rPr>
+          <w:rFonts w:cs="Times New Roman"/>
+          <w:szCs w:val="24"/>
+          <w:lang w:val="en-US"/>
+        </w:rPr>
+        <w:t xml:space="preserve">Hunt, A., &amp; Thomas, D. (2019). </w:t>
+      </w:r>
+      <w:r>
+        <w:rPr>
+          <w:rFonts w:cs="Times New Roman"/>
+          <w:i/>
+          <w:iCs/>
+          <w:szCs w:val="24"/>
+          <w:lang w:val="en-US"/>
+        </w:rPr>
+        <w:t>The Pragmatic Programmer: Your Journey to Mastery</w:t>
+      </w:r>
+      <w:r>
+        <w:rPr>
+          <w:rFonts w:cs="Times New Roman"/>
+          <w:szCs w:val="24"/>
+          <w:lang w:val="en-US"/>
+        </w:rPr>
+        <w:t xml:space="preserve"> (20th Anniversary ed.). Addison-Wesley.</w:t>
+      </w:r>
+    </w:p>
+    <w:p>
+      <w:pPr>
+        <w:ind w:left="708" w:firstLine="1"/>
+        <w:rPr>
+          <w:rFonts w:cs="Times New Roman"/>
+          <w:szCs w:val="24"/>
+          <w:lang w:val="en-US"/>
+        </w:rPr>
+      </w:pPr>
+      <w:r>
+        <w:rPr>
+          <w:rFonts w:cs="Times New Roman"/>
+          <w:szCs w:val="24"/>
+          <w:lang w:val="en-US"/>
+        </w:rPr>
+        <w:t xml:space="preserve">Meta. (2023). </w:t>
+      </w:r>
+      <w:r>
+        <w:rPr>
+          <w:rFonts w:cs="Times New Roman"/>
+          <w:i/>
+          <w:iCs/>
+          <w:szCs w:val="24"/>
+          <w:lang w:val="en-US"/>
+        </w:rPr>
+        <w:t>React – A JavaScript library for building user interfaces</w:t>
+      </w:r>
+      <w:r>
+        <w:rPr>
+          <w:rFonts w:cs="Times New Roman"/>
+          <w:szCs w:val="24"/>
+          <w:lang w:val="en-US"/>
+        </w:rPr>
+        <w:t xml:space="preserve">. </w:t>
+      </w:r>
+      <w:hyperlink r:id="rId27" w:tgtFrame="_new" w:history="1">
+        <w:r>
+          <w:rPr>
+            <w:rStyle w:val="Hipervnculo"/>
+            <w:rFonts w:cs="Times New Roman"/>
+            <w:szCs w:val="24"/>
+            <w:lang w:val="en-US"/>
+          </w:rPr>
+          <w:t>https://react.dev/</w:t>
+        </w:r>
+      </w:hyperlink>
+    </w:p>
+    <w:p>
+      <w:pPr>
+        <w:ind w:left="708" w:firstLine="1"/>
+        <w:rPr>
+          <w:rFonts w:cs="Times New Roman"/>
+          <w:szCs w:val="24"/>
+          <w:lang w:val="en-US"/>
+        </w:rPr>
+      </w:pPr>
+      <w:r>
+        <w:rPr>
+          <w:rFonts w:cs="Times New Roman"/>
+          <w:szCs w:val="24"/>
+          <w:lang w:val="en-US"/>
+        </w:rPr>
+        <w:t xml:space="preserve">Microsoft. (2024). </w:t>
+      </w:r>
+      <w:r>
+        <w:rPr>
+          <w:rFonts w:cs="Times New Roman"/>
+          <w:i/>
+          <w:iCs/>
+          <w:szCs w:val="24"/>
+          <w:lang w:val="en-US"/>
+        </w:rPr>
+        <w:t>TypeScript: JavaScript with syntax for types</w:t>
+      </w:r>
+      <w:r>
+        <w:rPr>
+          <w:rFonts w:cs="Times New Roman"/>
+          <w:szCs w:val="24"/>
+          <w:lang w:val="en-US"/>
+        </w:rPr>
+        <w:t xml:space="preserve">. </w:t>
+      </w:r>
+      <w:hyperlink r:id="rId28" w:tgtFrame="_new" w:history="1">
+        <w:r>
+          <w:rPr>
+            <w:rStyle w:val="Hipervnculo"/>
+            <w:rFonts w:cs="Times New Roman"/>
+            <w:szCs w:val="24"/>
+            <w:lang w:val="en-US"/>
+          </w:rPr>
+          <w:t>https://www.typescriptlang.org/</w:t>
+        </w:r>
+      </w:hyperlink>
+    </w:p>
+    <w:p>
+      <w:pPr>
+        <w:ind w:left="708" w:firstLine="1"/>
+        <w:rPr>
+          <w:rFonts w:cs="Times New Roman"/>
+          <w:szCs w:val="24"/>
+          <w:lang w:val="en-US"/>
+        </w:rPr>
+      </w:pPr>
+      <w:proofErr w:type="spellStart"/>
+      <w:r>
+        <w:rPr>
+          <w:rFonts w:cs="Times New Roman"/>
+          <w:szCs w:val="24"/>
+          <w:lang w:val="en-US"/>
+        </w:rPr>
+        <w:t>Morville</w:t>
+      </w:r>
+      <w:proofErr w:type="spellEnd"/>
+      <w:r>
+        <w:rPr>
+          <w:rFonts w:cs="Times New Roman"/>
+          <w:szCs w:val="24"/>
+          <w:lang w:val="en-US"/>
+        </w:rPr>
+        <w:t xml:space="preserve">, P., &amp; Rosenfeld, L. (2006). </w:t>
+      </w:r>
+      <w:r>
+        <w:rPr>
+          <w:rFonts w:cs="Times New Roman"/>
+          <w:i/>
+          <w:iCs/>
+          <w:szCs w:val="24"/>
+          <w:lang w:val="en-US"/>
+        </w:rPr>
+        <w:t>Information Architecture for the World Wide Web</w:t>
+      </w:r>
+      <w:r>
+        <w:rPr>
+          <w:rFonts w:cs="Times New Roman"/>
+          <w:szCs w:val="24"/>
+          <w:lang w:val="en-US"/>
+        </w:rPr>
+        <w:t xml:space="preserve"> (3rd ed.). O'Reilly Media.</w:t>
+      </w:r>
+    </w:p>
+    <w:p>
+      <w:pPr>
+        <w:ind w:left="708" w:firstLine="1"/>
+        <w:rPr>
+          <w:rFonts w:cs="Times New Roman"/>
+          <w:szCs w:val="24"/>
+          <w:lang w:val="en-US"/>
+        </w:rPr>
+      </w:pPr>
+      <w:r>
+        <w:rPr>
+          <w:rFonts w:cs="Times New Roman"/>
+          <w:szCs w:val="24"/>
+          <w:lang w:val="en-US"/>
+        </w:rPr>
+        <w:lastRenderedPageBreak/>
+        <w:t xml:space="preserve">OWASP. (2021). </w:t>
+      </w:r>
+      <w:r>
+        <w:rPr>
+          <w:rFonts w:cs="Times New Roman"/>
+          <w:i/>
+          <w:iCs/>
+          <w:szCs w:val="24"/>
+          <w:lang w:val="en-US"/>
+        </w:rPr>
+        <w:t>OWASP Top Ten Web Application Security Risks 2021</w:t>
+      </w:r>
+      <w:r>
+        <w:rPr>
+          <w:rFonts w:cs="Times New Roman"/>
+          <w:szCs w:val="24"/>
+          <w:lang w:val="en-US"/>
+        </w:rPr>
+        <w:t>. https://owasp.org/Top10</w:t>
+      </w:r>
+    </w:p>
+    <w:p>
+      <w:pPr>
+        <w:ind w:left="708" w:firstLine="1"/>
+        <w:rPr>
+          <w:rFonts w:cs="Times New Roman"/>
+          <w:szCs w:val="24"/>
+          <w:lang w:val="en-US"/>
+        </w:rPr>
+      </w:pPr>
+      <w:proofErr w:type="spellStart"/>
+      <w:r>
+        <w:rPr>
+          <w:rFonts w:cs="Times New Roman"/>
+          <w:szCs w:val="24"/>
+          <w:lang w:val="en-US"/>
+        </w:rPr>
+        <w:t>Schwaber</w:t>
+      </w:r>
+      <w:proofErr w:type="spellEnd"/>
+      <w:r>
+        <w:rPr>
+          <w:rFonts w:cs="Times New Roman"/>
+          <w:szCs w:val="24"/>
+          <w:lang w:val="en-US"/>
+        </w:rPr>
+        <w:t xml:space="preserve">, K., &amp; Sutherland, J. (2020). </w:t>
+      </w:r>
+      <w:r>
+        <w:rPr>
+          <w:rFonts w:cs="Times New Roman"/>
+          <w:i/>
+          <w:iCs/>
+          <w:szCs w:val="24"/>
+          <w:lang w:val="en-US"/>
+        </w:rPr>
+        <w:t>The Scrum Guide: The Definitive Guide to Scrum: The Rules of the Game</w:t>
+      </w:r>
+      <w:r>
+        <w:rPr>
+          <w:rFonts w:cs="Times New Roman"/>
+          <w:szCs w:val="24"/>
+          <w:lang w:val="en-US"/>
+        </w:rPr>
+        <w:t xml:space="preserve">. </w:t>
+      </w:r>
+      <w:hyperlink r:id="rId29" w:tgtFrame="_new" w:history="1">
+        <w:r>
+          <w:rPr>
+            <w:rStyle w:val="Hipervnculo"/>
+            <w:rFonts w:cs="Times New Roman"/>
+            <w:szCs w:val="24"/>
+            <w:lang w:val="en-US"/>
+          </w:rPr>
+          <w:t>https://scrumguides.org/</w:t>
+        </w:r>
+      </w:hyperlink>
+    </w:p>
+    <w:p>
+      <w:pPr>
+        <w:ind w:left="708" w:firstLine="1"/>
+        <w:rPr>
+          <w:rFonts w:cs="Times New Roman"/>
+          <w:szCs w:val="24"/>
+          <w:lang w:val="en-US"/>
+        </w:rPr>
+      </w:pPr>
+      <w:proofErr w:type="spellStart"/>
+      <w:r>
+        <w:rPr>
+          <w:rFonts w:cs="Times New Roman"/>
+          <w:szCs w:val="24"/>
+          <w:lang w:val="en-US"/>
+        </w:rPr>
+        <w:t>Vercel</w:t>
+      </w:r>
+      <w:proofErr w:type="spellEnd"/>
+      <w:r>
+        <w:rPr>
+          <w:rFonts w:cs="Times New Roman"/>
+          <w:szCs w:val="24"/>
+          <w:lang w:val="en-US"/>
+        </w:rPr>
+        <w:t xml:space="preserve">. (2023). </w:t>
+      </w:r>
+      <w:r>
+        <w:rPr>
+          <w:rFonts w:cs="Times New Roman"/>
+          <w:i/>
+          <w:iCs/>
+          <w:szCs w:val="24"/>
+          <w:lang w:val="en-US"/>
+        </w:rPr>
+        <w:t>Next.js Documentation</w:t>
+      </w:r>
+      <w:r>
+        <w:rPr>
+          <w:rFonts w:cs="Times New Roman"/>
+          <w:szCs w:val="24"/>
+          <w:lang w:val="en-US"/>
+        </w:rPr>
+        <w:t>. https://nextjs.org/docs</w:t>
+      </w:r>
+    </w:p>
+    <w:p>
+      <w:pPr>
+        <w:ind w:left="708" w:firstLine="1"/>
+        <w:rPr>
+          <w:rFonts w:cs="Times New Roman"/>
+          <w:szCs w:val="24"/>
+          <w:lang w:val="en-US"/>
+        </w:rPr>
+      </w:pPr>
+      <w:proofErr w:type="spellStart"/>
+      <w:r>
+        <w:rPr>
+          <w:rFonts w:cs="Times New Roman"/>
+          <w:szCs w:val="24"/>
+          <w:lang w:val="en-US"/>
+        </w:rPr>
+        <w:t>Vercel</w:t>
+      </w:r>
+      <w:proofErr w:type="spellEnd"/>
+      <w:r>
+        <w:rPr>
+          <w:rFonts w:cs="Times New Roman"/>
+          <w:szCs w:val="24"/>
+          <w:lang w:val="en-US"/>
+        </w:rPr>
+        <w:t xml:space="preserve">. (2024). </w:t>
+      </w:r>
+      <w:r>
+        <w:rPr>
+          <w:rFonts w:cs="Times New Roman"/>
+          <w:i/>
+          <w:iCs/>
+          <w:szCs w:val="24"/>
+          <w:lang w:val="en-US"/>
+        </w:rPr>
+        <w:t xml:space="preserve">Deploy web applications with </w:t>
+      </w:r>
+      <w:proofErr w:type="spellStart"/>
+      <w:r>
+        <w:rPr>
+          <w:rFonts w:cs="Times New Roman"/>
+          <w:i/>
+          <w:iCs/>
+          <w:szCs w:val="24"/>
+          <w:lang w:val="en-US"/>
+        </w:rPr>
+        <w:t>Vercel</w:t>
+      </w:r>
+      <w:proofErr w:type="spellEnd"/>
+      <w:r>
+        <w:rPr>
+          <w:rFonts w:cs="Times New Roman"/>
+          <w:szCs w:val="24"/>
+          <w:lang w:val="en-US"/>
+        </w:rPr>
+        <w:t>. https://vercel.com/docs</w:t>
+      </w:r>
+    </w:p>
+    <w:p>
+      <w:pPr>
+        <w:ind w:left="708" w:firstLine="1"/>
+        <w:rPr>
+          <w:rFonts w:cs="Times New Roman"/>
+          <w:szCs w:val="24"/>
+          <w:lang w:val="en-US"/>
+        </w:rPr>
+      </w:pPr>
+      <w:r>
+        <w:rPr>
+          <w:rFonts w:cs="Times New Roman"/>
+          <w:szCs w:val="24"/>
+          <w:lang w:val="en-US"/>
+        </w:rPr>
+        <w:t xml:space="preserve">Facebook. (2015). </w:t>
+      </w:r>
+      <w:r>
+        <w:rPr>
+          <w:rFonts w:cs="Times New Roman"/>
+          <w:i/>
+          <w:iCs/>
+          <w:szCs w:val="24"/>
+          <w:lang w:val="en-US"/>
+        </w:rPr>
+        <w:t xml:space="preserve">Introduction to </w:t>
+      </w:r>
+      <w:proofErr w:type="spellStart"/>
+      <w:r>
+        <w:rPr>
+          <w:rFonts w:cs="Times New Roman"/>
+          <w:i/>
+          <w:iCs/>
+          <w:szCs w:val="24"/>
+          <w:lang w:val="en-US"/>
+        </w:rPr>
+        <w:t>GraphQL</w:t>
+      </w:r>
+      <w:proofErr w:type="spellEnd"/>
+      <w:r>
+        <w:rPr>
+          <w:rFonts w:cs="Times New Roman"/>
+          <w:szCs w:val="24"/>
+          <w:lang w:val="en-US"/>
+        </w:rPr>
+        <w:t>. https://graphql.org/learn/</w:t>
+      </w:r>
+    </w:p>
+    <w:p>
+      <w:pPr>
+        <w:ind w:left="708" w:firstLine="1"/>
+        <w:rPr>
+          <w:rFonts w:cs="Times New Roman"/>
+          <w:szCs w:val="24"/>
+          <w:lang w:val="en-US"/>
         </w:rPr>
       </w:pPr>
     </w:p>
@@ -7589,7 +11035,23 @@
                           </w:p>
                           <w:p>
                             <w:r>
-                              <w:t>El formato de la tesis, las citas y las referencias se harán de acuerdo con el Manual de Publicaciones de la American Psychological Association séptima edición, los cuales se encuentran disponibles en todos los Centros de Información de UPN, bajo la siguiente referencia:</w:t>
+                              <w:t xml:space="preserve">El formato de la tesis, las citas y las referencias se harán de acuerdo con el Manual de Publicaciones de la American </w:t>
+                            </w:r>
+                            <w:proofErr w:type="spellStart"/>
+                            <w:r>
+                              <w:t>Psychological</w:t>
+                            </w:r>
+                            <w:proofErr w:type="spellEnd"/>
+                            <w:r>
+                              <w:t xml:space="preserve"> </w:t>
+                            </w:r>
+                            <w:proofErr w:type="spellStart"/>
+                            <w:r>
+                              <w:t>Association</w:t>
+                            </w:r>
+                            <w:proofErr w:type="spellEnd"/>
+                            <w:r>
+                              <w:t xml:space="preserve"> séptima edición, los cuales se encuentran disponibles en todos los Centros de Información de UPN, bajo la siguiente referencia:</w:t>
                             </w:r>
                           </w:p>
                           <w:p>
@@ -7614,7 +11076,7 @@
                                 <w:rStyle w:val="Hipervnculo"/>
                               </w:rPr>
                             </w:pPr>
-                            <w:hyperlink r:id="rId25" w:history="1">
+                            <w:hyperlink r:id="rId30" w:history="1">
                               <w:r>
                                 <w:rPr>
                                   <w:rStyle w:val="Hipervnculo"/>
@@ -7680,7 +11142,23 @@
                     </w:p>
                     <w:p>
                       <w:r>
-                        <w:t>El formato de la tesis, las citas y las referencias se harán de acuerdo con el Manual de Publicaciones de la American Psychological Association séptima edición, los cuales se encuentran disponibles en todos los Centros de Información de UPN, bajo la siguiente referencia:</w:t>
+                        <w:t xml:space="preserve">El formato de la tesis, las citas y las referencias se harán de acuerdo con el Manual de Publicaciones de la American </w:t>
+                      </w:r>
+                      <w:proofErr w:type="spellStart"/>
+                      <w:r>
+                        <w:t>Psychological</w:t>
+                      </w:r>
+                      <w:proofErr w:type="spellEnd"/>
+                      <w:r>
+                        <w:t xml:space="preserve"> </w:t>
+                      </w:r>
+                      <w:proofErr w:type="spellStart"/>
+                      <w:r>
+                        <w:t>Association</w:t>
+                      </w:r>
+                      <w:proofErr w:type="spellEnd"/>
+                      <w:r>
+                        <w:t xml:space="preserve"> séptima edición, los cuales se encuentran disponibles en todos los Centros de Información de UPN, bajo la siguiente referencia:</w:t>
                       </w:r>
                     </w:p>
                     <w:p>
@@ -7705,7 +11183,7 @@
                           <w:rStyle w:val="Hipervnculo"/>
                         </w:rPr>
                       </w:pPr>
-                      <w:hyperlink r:id="rId26" w:history="1">
+                      <w:hyperlink r:id="rId31" w:history="1">
                         <w:r>
                           <w:rPr>
                             <w:rStyle w:val="Hipervnculo"/>
@@ -7894,7 +11372,15 @@
         <w:ind w:left="0" w:firstLine="0"/>
       </w:pPr>
       <w:r>
-        <w:t>Cada hoja que contenga un anexo debe ser numerada: ANEXO N° 1. Título del anexo.</w:t>
+        <w:t xml:space="preserve">Cada hoja que contenga un anexo debe ser numerada: ANEXO </w:t>
+      </w:r>
+      <w:proofErr w:type="spellStart"/>
+      <w:r>
+        <w:t>N°</w:t>
+      </w:r>
+      <w:proofErr w:type="spellEnd"/>
+      <w:r>
+        <w:t xml:space="preserve"> 1. Título del anexo.</w:t>
       </w:r>
     </w:p>
     <w:p>
@@ -7946,8 +11432,8 @@
       </w:pPr>
     </w:p>
     <w:sectPr>
-      <w:headerReference w:type="default" r:id="rId27"/>
-      <w:footerReference w:type="default" r:id="rId28"/>
+      <w:headerReference w:type="default" r:id="rId32"/>
+      <w:footerReference w:type="default" r:id="rId33"/>
       <w:pgSz w:w="11906" w:h="16838"/>
       <w:pgMar w:top="1417" w:right="1701" w:bottom="1417" w:left="1701" w:header="708" w:footer="708" w:gutter="0"/>
       <w:cols w:space="708"/>
@@ -8269,6 +11755,208 @@
     </w:lvl>
   </w:abstractNum>
   <w:abstractNum w:abstractNumId="1" w15:restartNumberingAfterBreak="0">
+    <w:nsid w:val="5DCD41BE"/>
+    <w:multiLevelType w:val="hybridMultilevel"/>
+    <w:tmpl w:val="4DC840C8"/>
+    <w:lvl w:ilvl="0" w:tplc="0409000F">
+      <w:start w:val="1"/>
+      <w:numFmt w:val="decimal"/>
+      <w:lvlText w:val="%1."/>
+      <w:lvlJc w:val="left"/>
+      <w:pPr>
+        <w:ind w:left="720" w:hanging="360"/>
+      </w:pPr>
+      <w:rPr>
+        <w:rFonts w:hint="default"/>
+      </w:rPr>
+    </w:lvl>
+    <w:lvl w:ilvl="1" w:tplc="04090019" w:tentative="1">
+      <w:start w:val="1"/>
+      <w:numFmt w:val="lowerLetter"/>
+      <w:lvlText w:val="%2."/>
+      <w:lvlJc w:val="left"/>
+      <w:pPr>
+        <w:ind w:left="1440" w:hanging="360"/>
+      </w:pPr>
+    </w:lvl>
+    <w:lvl w:ilvl="2" w:tplc="0409001B" w:tentative="1">
+      <w:start w:val="1"/>
+      <w:numFmt w:val="lowerRoman"/>
+      <w:lvlText w:val="%3."/>
+      <w:lvlJc w:val="right"/>
+      <w:pPr>
+        <w:ind w:left="2160" w:hanging="180"/>
+      </w:pPr>
+    </w:lvl>
+    <w:lvl w:ilvl="3" w:tplc="0409000F" w:tentative="1">
+      <w:start w:val="1"/>
+      <w:numFmt w:val="decimal"/>
+      <w:lvlText w:val="%4."/>
+      <w:lvlJc w:val="left"/>
+      <w:pPr>
+        <w:ind w:left="2880" w:hanging="360"/>
+      </w:pPr>
+    </w:lvl>
+    <w:lvl w:ilvl="4" w:tplc="04090019" w:tentative="1">
+      <w:start w:val="1"/>
+      <w:numFmt w:val="lowerLetter"/>
+      <w:lvlText w:val="%5."/>
+      <w:lvlJc w:val="left"/>
+      <w:pPr>
+        <w:ind w:left="3600" w:hanging="360"/>
+      </w:pPr>
+    </w:lvl>
+    <w:lvl w:ilvl="5" w:tplc="0409001B" w:tentative="1">
+      <w:start w:val="1"/>
+      <w:numFmt w:val="lowerRoman"/>
+      <w:lvlText w:val="%6."/>
+      <w:lvlJc w:val="right"/>
+      <w:pPr>
+        <w:ind w:left="4320" w:hanging="180"/>
+      </w:pPr>
+    </w:lvl>
+    <w:lvl w:ilvl="6" w:tplc="0409000F" w:tentative="1">
+      <w:start w:val="1"/>
+      <w:numFmt w:val="decimal"/>
+      <w:lvlText w:val="%7."/>
+      <w:lvlJc w:val="left"/>
+      <w:pPr>
+        <w:ind w:left="5040" w:hanging="360"/>
+      </w:pPr>
+    </w:lvl>
+    <w:lvl w:ilvl="7" w:tplc="04090019" w:tentative="1">
+      <w:start w:val="1"/>
+      <w:numFmt w:val="lowerLetter"/>
+      <w:lvlText w:val="%8."/>
+      <w:lvlJc w:val="left"/>
+      <w:pPr>
+        <w:ind w:left="5760" w:hanging="360"/>
+      </w:pPr>
+    </w:lvl>
+    <w:lvl w:ilvl="8" w:tplc="0409001B" w:tentative="1">
+      <w:start w:val="1"/>
+      <w:numFmt w:val="lowerRoman"/>
+      <w:lvlText w:val="%9."/>
+      <w:lvlJc w:val="right"/>
+      <w:pPr>
+        <w:ind w:left="6480" w:hanging="180"/>
+      </w:pPr>
+    </w:lvl>
+  </w:abstractNum>
+  <w:abstractNum w:abstractNumId="2" w15:restartNumberingAfterBreak="0">
+    <w:nsid w:val="61C350E8"/>
+    <w:multiLevelType w:val="multilevel"/>
+    <w:tmpl w:val="2D7692A8"/>
+    <w:lvl w:ilvl="0">
+      <w:start w:val="1"/>
+      <w:numFmt w:val="decimal"/>
+      <w:lvlText w:val="%1."/>
+      <w:lvlJc w:val="left"/>
+      <w:pPr>
+        <w:tabs>
+          <w:tab w:val="num" w:pos="720"/>
+        </w:tabs>
+        <w:ind w:left="720" w:hanging="360"/>
+      </w:pPr>
+    </w:lvl>
+    <w:lvl w:ilvl="1" w:tentative="1">
+      <w:start w:val="1"/>
+      <w:numFmt w:val="decimal"/>
+      <w:lvlText w:val="%2."/>
+      <w:lvlJc w:val="left"/>
+      <w:pPr>
+        <w:tabs>
+          <w:tab w:val="num" w:pos="1440"/>
+        </w:tabs>
+        <w:ind w:left="1440" w:hanging="360"/>
+      </w:pPr>
+    </w:lvl>
+    <w:lvl w:ilvl="2" w:tentative="1">
+      <w:start w:val="1"/>
+      <w:numFmt w:val="decimal"/>
+      <w:lvlText w:val="%3."/>
+      <w:lvlJc w:val="left"/>
+      <w:pPr>
+        <w:tabs>
+          <w:tab w:val="num" w:pos="2160"/>
+        </w:tabs>
+        <w:ind w:left="2160" w:hanging="360"/>
+      </w:pPr>
+    </w:lvl>
+    <w:lvl w:ilvl="3" w:tentative="1">
+      <w:start w:val="1"/>
+      <w:numFmt w:val="decimal"/>
+      <w:lvlText w:val="%4."/>
+      <w:lvlJc w:val="left"/>
+      <w:pPr>
+        <w:tabs>
+          <w:tab w:val="num" w:pos="2880"/>
+        </w:tabs>
+        <w:ind w:left="2880" w:hanging="360"/>
+      </w:pPr>
+    </w:lvl>
+    <w:lvl w:ilvl="4" w:tentative="1">
+      <w:start w:val="1"/>
+      <w:numFmt w:val="decimal"/>
+      <w:lvlText w:val="%5."/>
+      <w:lvlJc w:val="left"/>
+      <w:pPr>
+        <w:tabs>
+          <w:tab w:val="num" w:pos="3600"/>
+        </w:tabs>
+        <w:ind w:left="3600" w:hanging="360"/>
+      </w:pPr>
+    </w:lvl>
+    <w:lvl w:ilvl="5" w:tentative="1">
+      <w:start w:val="1"/>
+      <w:numFmt w:val="decimal"/>
+      <w:lvlText w:val="%6."/>
+      <w:lvlJc w:val="left"/>
+      <w:pPr>
+        <w:tabs>
+          <w:tab w:val="num" w:pos="4320"/>
+        </w:tabs>
+        <w:ind w:left="4320" w:hanging="360"/>
+      </w:pPr>
+    </w:lvl>
+    <w:lvl w:ilvl="6" w:tentative="1">
+      <w:start w:val="1"/>
+      <w:numFmt w:val="decimal"/>
+      <w:lvlText w:val="%7."/>
+      <w:lvlJc w:val="left"/>
+      <w:pPr>
+        <w:tabs>
+          <w:tab w:val="num" w:pos="5040"/>
+        </w:tabs>
+        <w:ind w:left="5040" w:hanging="360"/>
+      </w:pPr>
+    </w:lvl>
+    <w:lvl w:ilvl="7" w:tentative="1">
+      <w:start w:val="1"/>
+      <w:numFmt w:val="decimal"/>
+      <w:lvlText w:val="%8."/>
+      <w:lvlJc w:val="left"/>
+      <w:pPr>
+        <w:tabs>
+          <w:tab w:val="num" w:pos="5760"/>
+        </w:tabs>
+        <w:ind w:left="5760" w:hanging="360"/>
+      </w:pPr>
+    </w:lvl>
+    <w:lvl w:ilvl="8" w:tentative="1">
+      <w:start w:val="1"/>
+      <w:numFmt w:val="decimal"/>
+      <w:lvlText w:val="%9."/>
+      <w:lvlJc w:val="left"/>
+      <w:pPr>
+        <w:tabs>
+          <w:tab w:val="num" w:pos="6480"/>
+        </w:tabs>
+        <w:ind w:left="6480" w:hanging="360"/>
+      </w:pPr>
+    </w:lvl>
+  </w:abstractNum>
+  <w:abstractNum w:abstractNumId="3" w15:restartNumberingAfterBreak="0">
     <w:nsid w:val="67C54A12"/>
     <w:multiLevelType w:val="hybridMultilevel"/>
     <w:tmpl w:val="B622B4D8"/>
@@ -8381,7 +12069,7 @@
       </w:rPr>
     </w:lvl>
   </w:abstractNum>
-  <w:abstractNum w:abstractNumId="2" w15:restartNumberingAfterBreak="0">
+  <w:abstractNum w:abstractNumId="4" w15:restartNumberingAfterBreak="0">
     <w:nsid w:val="698301D9"/>
     <w:multiLevelType w:val="multilevel"/>
     <w:tmpl w:val="05E215D4"/>
@@ -8494,7 +12182,7 @@
       </w:rPr>
     </w:lvl>
   </w:abstractNum>
-  <w:abstractNum w:abstractNumId="3" w15:restartNumberingAfterBreak="0">
+  <w:abstractNum w:abstractNumId="5" w15:restartNumberingAfterBreak="0">
     <w:nsid w:val="70AD5E4B"/>
     <w:multiLevelType w:val="multilevel"/>
     <w:tmpl w:val="375049B4"/>
@@ -8608,16 +12296,22 @@
     </w:lvl>
   </w:abstractNum>
   <w:num w:numId="1" w16cid:durableId="1576089890">
-    <w:abstractNumId w:val="1"/>
+    <w:abstractNumId w:val="3"/>
   </w:num>
   <w:num w:numId="2" w16cid:durableId="198402281">
     <w:abstractNumId w:val="0"/>
   </w:num>
   <w:num w:numId="3" w16cid:durableId="1779523235">
-    <w:abstractNumId w:val="3"/>
+    <w:abstractNumId w:val="5"/>
   </w:num>
   <w:num w:numId="4" w16cid:durableId="1792362799">
+    <w:abstractNumId w:val="4"/>
+  </w:num>
+  <w:num w:numId="5" w16cid:durableId="1764256654">
     <w:abstractNumId w:val="2"/>
+  </w:num>
+  <w:num w:numId="6" w16cid:durableId="1319114668">
+    <w:abstractNumId w:val="1"/>
   </w:num>
 </w:numbering>
 </file>
@@ -9970,6 +13664,48 @@
       <w:ind w:left="480"/>
     </w:pPr>
   </w:style>
+  <w:style w:type="paragraph" w:styleId="Sinespaciado">
+    <w:name w:val="No Spacing"/>
+    <w:uiPriority w:val="1"/>
+    <w:qFormat/>
+    <w:rsid w:val="00B040A2"/>
+    <w:pPr>
+      <w:widowControl w:val="0"/>
+      <w:autoSpaceDE w:val="0"/>
+      <w:autoSpaceDN w:val="0"/>
+      <w:spacing w:after="0" w:line="240" w:lineRule="auto"/>
+      <w:ind w:firstLine="709"/>
+    </w:pPr>
+    <w:rPr>
+      <w:rFonts w:ascii="Times New Roman" w:hAnsi="Times New Roman" w:cs="Calibri"/>
+      <w:sz w:val="24"/>
+      <w:lang w:val="es-ES"/>
+    </w:rPr>
+  </w:style>
+  <w:style w:type="paragraph" w:styleId="NormalWeb">
+    <w:name w:val="Normal (Web)"/>
+    <w:basedOn w:val="Normal"/>
+    <w:uiPriority w:val="99"/>
+    <w:semiHidden/>
+    <w:unhideWhenUsed/>
+    <w:rsid w:val="00F14651"/>
+    <w:rPr>
+      <w:rFonts w:cs="Times New Roman"/>
+      <w:szCs w:val="24"/>
+    </w:rPr>
+  </w:style>
+  <w:style w:type="character" w:styleId="Mencinsinresolver">
+    <w:name w:val="Unresolved Mention"/>
+    <w:basedOn w:val="Fuentedeprrafopredeter"/>
+    <w:uiPriority w:val="99"/>
+    <w:semiHidden/>
+    <w:unhideWhenUsed/>
+    <w:rsid w:val="005469A8"/>
+    <w:rPr>
+      <w:color w:val="605E5C"/>
+      <w:shd w:val="clear" w:color="auto" w:fill="E1DFDD"/>
+    </w:rPr>
+  </w:style>
 </w:styles>
 </file>
 
@@ -10220,6 +13956,13 @@
     <w:pitch w:val="fixed"/>
     <w:sig w:usb0="E00002FF" w:usb1="6AC7FDFB" w:usb2="08000012" w:usb3="00000000" w:csb0="0002009F" w:csb1="00000000"/>
   </w:font>
+  <w:font w:name="Segoe UI Emoji">
+    <w:panose1 w:val="020B0502040204020203"/>
+    <w:charset w:val="00"/>
+    <w:family w:val="swiss"/>
+    <w:pitch w:val="variable"/>
+    <w:sig w:usb0="00000003" w:usb1="02000000" w:usb2="08000000" w:usb3="00000000" w:csb0="00000001" w:csb1="00000000"/>
+  </w:font>
 </w:fonts>
 </file>
 
@@ -10244,6 +13987,7 @@
     <w:rsid w:val="000B7BBE"/>
     <w:rsid w:val="000E1DA9"/>
     <w:rsid w:val="00186C90"/>
+    <w:rsid w:val="001A17B7"/>
     <w:rsid w:val="002901BC"/>
     <w:rsid w:val="0029343B"/>
     <w:rsid w:val="002F7077"/>
@@ -10261,6 +14005,7 @@
     <w:rsid w:val="00C26525"/>
     <w:rsid w:val="00D03464"/>
     <w:rsid w:val="00DA0F79"/>
+    <w:rsid w:val="00DF60B1"/>
     <w:rsid w:val="00E4564D"/>
     <w:rsid w:val="00F56B80"/>
     <w:rsid w:val="00F80337"/>
@@ -10282,7 +14027,7 @@
   <w:themeFontLang w:val="es-PE"/>
   <w:clrSchemeMapping w:bg1="light1" w:t1="dark1" w:bg2="light2" w:t2="dark2" w:accent1="accent1" w:accent2="accent2" w:accent3="accent3" w:accent4="accent4" w:accent5="accent5" w:accent6="accent6" w:hyperlink="hyperlink" w:followedHyperlink="followedHyperlink"/>
   <w:decimalSymbol w:val="."/>
-  <w:listSeparator w:val=","/>
+  <w:listSeparator w:val=";"/>
   <w15:chartTrackingRefBased/>
 </w:settings>
 </file>
@@ -11141,10 +14886,6 @@
 </file>
 
 <file path=customXml/item1.xml><?xml version="1.0" encoding="utf-8"?>
-<b:Sources xmlns:b="http://schemas.openxmlformats.org/officeDocument/2006/bibliography" xmlns="http://schemas.openxmlformats.org/officeDocument/2006/bibliography" SelectedStyle="\APASixthEditionOfficeOnline.xsl" StyleName="APA" Version="6"/>
-</file>
-
-<file path=customXml/item2.xml><?xml version="1.0" encoding="utf-8"?>
 <p:properties xmlns:p="http://schemas.microsoft.com/office/2006/metadata/properties" xmlns:xsi="http://www.w3.org/2001/XMLSchema-instance" xmlns:pc="http://schemas.microsoft.com/office/infopath/2007/PartnerControls">
   <documentManagement>
     <CodDocumento xmlns="326e9f66-6c94-4a1f-9693-eca0f69d5c1e">COD-ASIG-2589</CodDocumento>
@@ -11152,16 +14893,11 @@
 </p:properties>
 </file>
 
-<file path=customXml/item3.xml><?xml version="1.0" encoding="utf-8"?>
-<?mso-contentType ?>
-<FormTemplates xmlns="http://schemas.microsoft.com/sharepoint/v3/contenttype/forms">
-  <Display>DocumentLibraryForm</Display>
-  <Edit>DocumentLibraryForm</Edit>
-  <New>DocumentLibraryForm</New>
-</FormTemplates>
+<file path=customXml/item2.xml><?xml version="1.0" encoding="utf-8"?>
+<b:Sources xmlns:b="http://schemas.openxmlformats.org/officeDocument/2006/bibliography" xmlns="http://schemas.openxmlformats.org/officeDocument/2006/bibliography" SelectedStyle="\APASixthEditionOfficeOnline.xsl" StyleName="APA" Version="6"/>
 </file>
 
-<file path=customXml/item4.xml><?xml version="1.0" encoding="utf-8"?>
+<file path=customXml/item3.xml><?xml version="1.0" encoding="utf-8"?>
 <ct:contentTypeSchema xmlns:ct="http://schemas.microsoft.com/office/2006/metadata/contentType" xmlns:ma="http://schemas.microsoft.com/office/2006/metadata/properties/metaAttributes" ct:_="" ma:_="" ma:contentTypeName="Documento" ma:contentTypeID="0x010100FCB783C1F2839F4BA752C001BC5E4C0A" ma:contentTypeVersion="16" ma:contentTypeDescription="Crear nuevo documento." ma:contentTypeScope="" ma:versionID="c1890eb90d84f7a6b1458f340e29322f">
   <xsd:schema xmlns:xsd="http://www.w3.org/2001/XMLSchema" xmlns:xs="http://www.w3.org/2001/XMLSchema" xmlns:p="http://schemas.microsoft.com/office/2006/metadata/properties" xmlns:ns2="326e9f66-6c94-4a1f-9693-eca0f69d5c1e" xmlns:ns3="4721a5f9-814c-424a-ae5f-4157fc66d92a" targetNamespace="http://schemas.microsoft.com/office/2006/metadata/properties" ma:root="true" ma:fieldsID="d10835c18659d4e24ef51e4474b3964c" ns2:_="" ns3:_="">
     <xsd:import namespace="326e9f66-6c94-4a1f-9693-eca0f69d5c1e"/>
@@ -11358,15 +15094,16 @@
 </ct:contentTypeSchema>
 </file>
 
-<file path=customXml/itemProps1.xml><?xml version="1.0" encoding="utf-8"?>
-<ds:datastoreItem xmlns:ds="http://schemas.openxmlformats.org/officeDocument/2006/customXml" ds:itemID="{620C7196-823E-4283-AAE8-721B5A8FED46}">
-  <ds:schemaRefs>
-    <ds:schemaRef ds:uri="http://schemas.openxmlformats.org/officeDocument/2006/bibliography"/>
-  </ds:schemaRefs>
-</ds:datastoreItem>
+<file path=customXml/item4.xml><?xml version="1.0" encoding="utf-8"?>
+<?mso-contentType ?>
+<FormTemplates xmlns="http://schemas.microsoft.com/sharepoint/v3/contenttype/forms">
+  <Display>DocumentLibraryForm</Display>
+  <Edit>DocumentLibraryForm</Edit>
+  <New>DocumentLibraryForm</New>
+</FormTemplates>
 </file>
 
-<file path=customXml/itemProps2.xml><?xml version="1.0" encoding="utf-8"?>
+<file path=customXml/itemProps1.xml><?xml version="1.0" encoding="utf-8"?>
 <ds:datastoreItem xmlns:ds="http://schemas.openxmlformats.org/officeDocument/2006/customXml" ds:itemID="{AF104CCE-DAA5-47A5-95B3-D965BA0E9380}">
   <ds:schemaRefs>
     <ds:schemaRef ds:uri="http://schemas.microsoft.com/office/2006/metadata/properties"/>
@@ -11376,15 +15113,15 @@
 </ds:datastoreItem>
 </file>
 
-<file path=customXml/itemProps3.xml><?xml version="1.0" encoding="utf-8"?>
-<ds:datastoreItem xmlns:ds="http://schemas.openxmlformats.org/officeDocument/2006/customXml" ds:itemID="{0326FCA9-C343-4111-8332-FBD2829344BA}">
+<file path=customXml/itemProps2.xml><?xml version="1.0" encoding="utf-8"?>
+<ds:datastoreItem xmlns:ds="http://schemas.openxmlformats.org/officeDocument/2006/customXml" ds:itemID="{620C7196-823E-4283-AAE8-721B5A8FED46}">
   <ds:schemaRefs>
-    <ds:schemaRef ds:uri="http://schemas.microsoft.com/sharepoint/v3/contenttype/forms"/>
+    <ds:schemaRef ds:uri="http://schemas.openxmlformats.org/officeDocument/2006/bibliography"/>
   </ds:schemaRefs>
 </ds:datastoreItem>
 </file>
 
-<file path=customXml/itemProps4.xml><?xml version="1.0" encoding="utf-8"?>
+<file path=customXml/itemProps3.xml><?xml version="1.0" encoding="utf-8"?>
 <ds:datastoreItem xmlns:ds="http://schemas.openxmlformats.org/officeDocument/2006/customXml" ds:itemID="{B9A879BE-F8A5-44E1-AABA-357D82B71020}">
   <ds:schemaRefs>
     <ds:schemaRef ds:uri="http://schemas.microsoft.com/office/2006/metadata/contentType"/>
@@ -11401,4 +15138,12 @@
     <ds:schemaRef ds:uri="http://schemas.microsoft.com/internal/obd"/>
   </ds:schemaRefs>
 </ds:datastoreItem>
+</file>
+
+<file path=customXml/itemProps4.xml><?xml version="1.0" encoding="utf-8"?>
+<ds:datastoreItem xmlns:ds="http://schemas.openxmlformats.org/officeDocument/2006/customXml" ds:itemID="{0326FCA9-C343-4111-8332-FBD2829344BA}">
+  <ds:schemaRefs>
+    <ds:schemaRef ds:uri="http://schemas.microsoft.com/sharepoint/v3/contenttype/forms"/>
+  </ds:schemaRefs>
+</ds:datastoreItem>
 </file>
</xml_diff>

<commit_message>
Avance incompleto de cap 3
</commit_message>
<xml_diff>
--- a/Formato para Trabajo de Suficiencia Profesional (1).docx
+++ b/Formato para Trabajo de Suficiencia Profesional (1).docx
@@ -8,7 +8,7 @@
           <w:noProof/>
         </w:rPr>
         <w:drawing>
-          <wp:anchor distT="0" distB="0" distL="114300" distR="114300" simplePos="0" relativeHeight="251658240" behindDoc="1" locked="0" layoutInCell="1" allowOverlap="1" wp14:anchorId="4B28B7B2" wp14:editId="6588DBDB">
+          <wp:anchor distT="0" distB="0" distL="114300" distR="114300" simplePos="0" relativeHeight="251658240" behindDoc="1" locked="0" layoutInCell="1" allowOverlap="1" wp14:anchorId="4B28B7B2" wp14:editId="05A21B65">
             <wp:simplePos x="0" y="0"/>
             <wp:positionH relativeFrom="margin">
               <wp:posOffset>-654050</wp:posOffset>
@@ -403,13 +403,14 @@
           <w:color w:val="404040"/>
           <w:sz w:val="31"/>
           <w:szCs w:val="31"/>
-          <w:lang w:val="es-PE"/>
+          <w:lang w:val="pt-PT"/>
         </w:rPr>
       </w:pPr>
       <w:sdt>
         <w:sdtPr>
           <w:rPr>
             <w:rStyle w:val="DatosdeportadaCar"/>
+            <w:lang w:val="es-PE"/>
           </w:rPr>
           <w:alias w:val="Título profesional"/>
           <w:tag w:val="Título profesional"/>
@@ -417,7 +418,6 @@
           <w:placeholder>
             <w:docPart w:val="930FDD60020A4AAF9290166069EDC0E5"/>
           </w:placeholder>
-          <w:showingPlcHdr/>
           <w:text/>
         </w:sdtPr>
         <w:sdtEndPr>
@@ -428,20 +428,15 @@
             <w:color w:val="auto"/>
             <w:sz w:val="24"/>
             <w:szCs w:val="22"/>
-            <w:lang w:val="es-PE"/>
           </w:rPr>
         </w:sdtEndPr>
         <w:sdtContent>
           <w:r>
             <w:rPr>
-              <w:rFonts w:cs="Times New Roman"/>
-              <w:b/>
-              <w:color w:val="808080"/>
-              <w:sz w:val="31"/>
-              <w:szCs w:val="31"/>
+              <w:rStyle w:val="DatosdeportadaCar"/>
               <w:lang w:val="es-PE"/>
             </w:rPr>
-            <w:t>Haga clic o pulse aquí para escribir texto.</w:t>
+            <w:t>Ingeniería de sistemas computacionales</w:t>
           </w:r>
         </w:sdtContent>
       </w:sdt>
@@ -459,7 +454,7 @@
           <w:color w:val="404040"/>
           <w:sz w:val="20"/>
           <w:szCs w:val="20"/>
-          <w:lang w:val="es-PE"/>
+          <w:lang w:val="pt-PT"/>
         </w:rPr>
       </w:pPr>
     </w:p>
@@ -5437,7 +5432,7 @@
         <w:ind w:left="567"/>
         <w:rPr>
           <w:color w:val="auto"/>
-          <w:lang w:val="pt-PT"/>
+          <w:lang w:val="es-PE"/>
         </w:rPr>
       </w:pPr>
     </w:p>
@@ -5448,7 +5443,7 @@
         <w:ind w:left="567"/>
         <w:rPr>
           <w:color w:val="auto"/>
-          <w:lang w:val="pt-PT"/>
+          <w:lang w:val="es-PE"/>
         </w:rPr>
       </w:pPr>
     </w:p>
@@ -7608,6 +7603,888 @@
     </w:p>
     <w:p>
       <w:pPr>
+        <w:pStyle w:val="Ttulo3"/>
+      </w:pPr>
+    </w:p>
+    <w:p>
+      <w:pPr>
+        <w:pStyle w:val="Ttulo3"/>
+      </w:pPr>
+      <w:r>
+        <w:rPr>
+          <w:rFonts w:eastAsiaTheme="minorHAnsi"/>
+        </w:rPr>
+        <w:t>2.1.5 Seguridad</w:t>
+      </w:r>
+      <w:r>
+        <w:t xml:space="preserve"> arquitecturas web modernas</w:t>
+      </w:r>
+    </w:p>
+    <w:p>
+      <w:pPr>
+        <w:spacing w:line="480" w:lineRule="auto"/>
+        <w:ind w:left="567"/>
+        <w:rPr>
+          <w:rFonts w:eastAsiaTheme="minorHAnsi"/>
+          <w:lang w:val="es-ES_tradnl"/>
+        </w:rPr>
+      </w:pPr>
+      <w:r>
+        <w:rPr>
+          <w:rFonts w:eastAsiaTheme="minorHAnsi"/>
+          <w:lang w:val="es-ES_tradnl"/>
+        </w:rPr>
+        <w:t>Cuando pensamos en el diseño de la arquitectura en la web moderna, la seguridad se vuelve una de las preocupaciones principales. Cuando nuestra aplicación empieza a comunicarse con APIs, el rie</w:t>
+      </w:r>
+      <w:r>
+        <w:rPr>
+          <w:rFonts w:eastAsiaTheme="minorHAnsi"/>
+          <w:lang w:val="es-ES_tradnl"/>
+        </w:rPr>
+        <w:t>s</w:t>
+      </w:r>
+      <w:r>
+        <w:rPr>
+          <w:rFonts w:eastAsiaTheme="minorHAnsi"/>
+          <w:lang w:val="es-ES_tradnl"/>
+        </w:rPr>
+        <w:t>go de ataques crece.</w:t>
+      </w:r>
+    </w:p>
+    <w:p>
+      <w:pPr>
+        <w:pStyle w:val="Prrafodelista"/>
+        <w:spacing w:line="480" w:lineRule="auto"/>
+        <w:ind w:left="567"/>
+        <w:rPr>
+          <w:rFonts w:eastAsiaTheme="minorHAnsi"/>
+          <w:lang w:val="es-ES_tradnl"/>
+        </w:rPr>
+      </w:pPr>
+      <w:r>
+        <w:rPr>
+          <w:rFonts w:eastAsiaTheme="minorHAnsi"/>
+          <w:lang w:val="es-ES_tradnl"/>
+        </w:rPr>
+        <w:t>Según OWASP (2021), uno de los aspectos fundamentales para las aplicaciones actuales es la implantación de comprobaciones fuertes, autenticaciones y detalladas restricciones de acceso.</w:t>
+      </w:r>
+    </w:p>
+    <w:p>
+      <w:pPr>
+        <w:pStyle w:val="Prrafodelista"/>
+        <w:spacing w:line="480" w:lineRule="auto"/>
+        <w:ind w:left="567"/>
+        <w:rPr>
+          <w:rFonts w:eastAsiaTheme="minorHAnsi"/>
+          <w:lang w:val="es-ES_tradnl"/>
+        </w:rPr>
+      </w:pPr>
+      <w:r>
+        <w:rPr>
+          <w:rFonts w:eastAsiaTheme="minorHAnsi"/>
+          <w:lang w:val="es-ES_tradnl"/>
+        </w:rPr>
+        <w:t xml:space="preserve">Por ese motivo, hay frameworks como Next.js, lo cuales ya cuenta con buenas y rigurosas prácticas de seguridad integradas en si mismo, como lo son encabezados http seguridad, tokens de </w:t>
+      </w:r>
+      <w:r>
+        <w:rPr>
+          <w:rFonts w:eastAsiaTheme="minorHAnsi"/>
+          <w:lang w:val="es-ES_tradnl"/>
+        </w:rPr>
+        <w:t>autenticación</w:t>
+      </w:r>
+      <w:r>
+        <w:rPr>
+          <w:rFonts w:eastAsiaTheme="minorHAnsi"/>
+          <w:lang w:val="es-ES_tradnl"/>
+        </w:rPr>
+        <w:t xml:space="preserve">, jwt, etcétera. </w:t>
+      </w:r>
+      <w:r>
+        <w:rPr>
+          <w:rFonts w:eastAsiaTheme="minorHAnsi"/>
+          <w:lang w:val="es-ES_tradnl"/>
+        </w:rPr>
+        <w:t>Además,</w:t>
+      </w:r>
+      <w:r>
+        <w:rPr>
+          <w:rFonts w:eastAsiaTheme="minorHAnsi"/>
+          <w:lang w:val="es-ES_tradnl"/>
+        </w:rPr>
+        <w:t xml:space="preserve"> esto es fortalecido con el </w:t>
+      </w:r>
+      <w:r>
+        <w:rPr>
+          <w:rFonts w:eastAsiaTheme="minorHAnsi"/>
+          <w:lang w:val="es-ES_tradnl"/>
+        </w:rPr>
+        <w:t>despliegue</w:t>
+      </w:r>
+      <w:r>
+        <w:rPr>
+          <w:rFonts w:eastAsiaTheme="minorHAnsi"/>
+          <w:lang w:val="es-ES_tradnl"/>
+        </w:rPr>
+        <w:t xml:space="preserve"> en plataformas de despliegue segura, como Vercel (OWASP, 2021; Vercel, 2024)</w:t>
+      </w:r>
+    </w:p>
+    <w:p>
+      <w:pPr>
+        <w:pStyle w:val="Prrafodelista"/>
+        <w:spacing w:line="480" w:lineRule="auto"/>
+        <w:ind w:left="567"/>
+        <w:rPr>
+          <w:rFonts w:eastAsiaTheme="minorHAnsi"/>
+          <w:lang w:val="es-ES_tradnl"/>
+        </w:rPr>
+      </w:pPr>
+    </w:p>
+    <w:p>
+      <w:pPr>
+        <w:pStyle w:val="Ttulo2"/>
+        <w:rPr>
+          <w:rFonts w:eastAsiaTheme="minorHAnsi"/>
+          <w:lang w:val="es-ES_tradnl"/>
+        </w:rPr>
+      </w:pPr>
+      <w:r>
+        <w:rPr>
+          <w:rFonts w:eastAsiaTheme="minorHAnsi"/>
+          <w:lang w:val="es-ES_tradnl"/>
+        </w:rPr>
+        <w:t>2.</w:t>
+      </w:r>
+      <w:r>
+        <w:rPr>
+          <w:rFonts w:eastAsiaTheme="minorHAnsi"/>
+          <w:lang w:val="es-ES_tradnl"/>
+        </w:rPr>
+        <w:t>2. Tecnologías</w:t>
+      </w:r>
+      <w:r>
+        <w:rPr>
+          <w:rFonts w:eastAsiaTheme="minorHAnsi"/>
+          <w:lang w:val="es-ES_tradnl"/>
+        </w:rPr>
+        <w:t xml:space="preserve"> de Desarrollo Web Moderno</w:t>
+      </w:r>
+    </w:p>
+    <w:p>
+      <w:pPr>
+        <w:pStyle w:val="Prrafodelista"/>
+        <w:spacing w:line="480" w:lineRule="auto"/>
+        <w:ind w:left="567"/>
+        <w:rPr>
+          <w:rFonts w:eastAsiaTheme="minorHAnsi"/>
+          <w:lang w:val="es-ES_tradnl"/>
+        </w:rPr>
+      </w:pPr>
+      <w:r>
+        <w:rPr>
+          <w:rFonts w:eastAsiaTheme="minorHAnsi"/>
+          <w:lang w:val="es-ES_tradnl"/>
+        </w:rPr>
+        <w:t xml:space="preserve">A lo largo del tiempo, la creación de aplicaciones web ha ido cambiando, teniendo ahora como tendencia un enfoque más centrado en el rendimiento, más estructurado y modular. Por ello, </w:t>
+      </w:r>
+      <w:r>
+        <w:rPr>
+          <w:rFonts w:eastAsiaTheme="minorHAnsi"/>
+          <w:lang w:val="es-ES_tradnl"/>
+        </w:rPr>
+        <w:t>tecnologías</w:t>
+      </w:r>
+      <w:r>
+        <w:rPr>
+          <w:rFonts w:eastAsiaTheme="minorHAnsi"/>
+          <w:lang w:val="es-ES_tradnl"/>
+        </w:rPr>
+        <w:t xml:space="preserve"> como Next.js, React, TypeScript, Vercel y la adopción de metodologías como Scrum conforman los pilares para los proyectos web en la actualidad.</w:t>
+      </w:r>
+    </w:p>
+    <w:p>
+      <w:pPr>
+        <w:pStyle w:val="Prrafodelista"/>
+        <w:spacing w:line="480" w:lineRule="auto"/>
+        <w:ind w:left="567"/>
+        <w:rPr>
+          <w:rFonts w:eastAsiaTheme="minorHAnsi"/>
+          <w:lang w:val="es-ES_tradnl"/>
+        </w:rPr>
+      </w:pPr>
+    </w:p>
+    <w:p>
+      <w:pPr>
+        <w:pStyle w:val="Prrafodelista"/>
+        <w:spacing w:line="480" w:lineRule="auto"/>
+        <w:ind w:left="567"/>
+        <w:rPr>
+          <w:rFonts w:eastAsiaTheme="minorHAnsi"/>
+          <w:lang w:val="es-ES_tradnl"/>
+        </w:rPr>
+      </w:pPr>
+    </w:p>
+    <w:p>
+      <w:pPr>
+        <w:pStyle w:val="Prrafodelista"/>
+        <w:spacing w:line="480" w:lineRule="auto"/>
+        <w:ind w:left="567"/>
+        <w:rPr>
+          <w:rFonts w:eastAsiaTheme="minorHAnsi"/>
+          <w:lang w:val="es-ES_tradnl"/>
+        </w:rPr>
+      </w:pPr>
+    </w:p>
+    <w:p>
+      <w:pPr>
+        <w:pStyle w:val="Ttulo3"/>
+      </w:pPr>
+    </w:p>
+    <w:p>
+      <w:pPr>
+        <w:pStyle w:val="Ttulo3"/>
+      </w:pPr>
+      <w:r>
+        <w:t>2.2.1 React y el Desarrollo basado en Componentes</w:t>
+      </w:r>
+    </w:p>
+    <w:p>
+      <w:pPr>
+        <w:pStyle w:val="Prrafodelista"/>
+        <w:spacing w:line="480" w:lineRule="auto"/>
+        <w:ind w:left="567"/>
+        <w:rPr>
+          <w:rFonts w:eastAsiaTheme="minorHAnsi"/>
+          <w:lang w:val="es-ES_tradnl"/>
+        </w:rPr>
+      </w:pPr>
+      <w:r>
+        <w:rPr>
+          <w:rFonts w:eastAsiaTheme="minorHAnsi"/>
+          <w:lang w:val="es-ES_tradnl"/>
+        </w:rPr>
+        <w:t xml:space="preserve">React es una biblioteca basada en JavaScript, creada por Meta, esta nos permite construir interfaces de usuario mediante componentes reutilizables, </w:t>
+      </w:r>
+      <w:r>
+        <w:rPr>
+          <w:rFonts w:eastAsiaTheme="minorHAnsi"/>
+          <w:lang w:val="es-ES_tradnl"/>
+        </w:rPr>
+        <w:t>además</w:t>
+      </w:r>
+      <w:r>
+        <w:rPr>
+          <w:rFonts w:eastAsiaTheme="minorHAnsi"/>
+          <w:lang w:val="es-ES_tradnl"/>
+        </w:rPr>
+        <w:t>, maneja la capacidad de actualizar vistas de forma eficiente gracias a su modelo declarativo y al uso del DOM virtual. Todo en conjunto facilita el desarrollo de interfaces de manera escalable y mantenible. (Meta, 2023).</w:t>
+      </w:r>
+    </w:p>
+    <w:p>
+      <w:pPr>
+        <w:pStyle w:val="Ttulo3"/>
+        <w:rPr>
+          <w:lang w:val="en-US"/>
+        </w:rPr>
+      </w:pPr>
+      <w:r>
+        <w:rPr>
+          <w:lang w:val="en-US"/>
+        </w:rPr>
+        <w:t>2.2.2 Next.js como framework integral</w:t>
+      </w:r>
+    </w:p>
+    <w:p>
+      <w:pPr>
+        <w:pStyle w:val="Prrafodelista"/>
+        <w:spacing w:line="480" w:lineRule="auto"/>
+        <w:ind w:left="567"/>
+        <w:rPr>
+          <w:rFonts w:eastAsiaTheme="minorHAnsi"/>
+          <w:lang w:val="es-ES_tradnl"/>
+        </w:rPr>
+      </w:pPr>
+      <w:r>
+        <w:rPr>
+          <w:rFonts w:eastAsiaTheme="minorHAnsi"/>
+          <w:lang w:val="es-ES_tradnl"/>
+        </w:rPr>
+        <w:t>Next.js es un framework basado en React, desarrollado por Vercel, que ofrece un enfoque integral para construir aplicaciones web modernas. A diferencia de usar múltiples herramientas por separado, Next.js</w:t>
+      </w:r>
+      <w:r>
+        <w:rPr>
+          <w:rFonts w:eastAsiaTheme="minorHAnsi"/>
+          <w:lang w:val="es-ES_tradnl"/>
+        </w:rPr>
+        <w:t xml:space="preserve"> ya nos</w:t>
+      </w:r>
+      <w:r>
+        <w:rPr>
+          <w:rFonts w:eastAsiaTheme="minorHAnsi"/>
+          <w:lang w:val="es-ES_tradnl"/>
+        </w:rPr>
+        <w:t xml:space="preserve"> proporciona:</w:t>
+      </w:r>
+      <w:r>
+        <w:rPr>
+          <w:rFonts w:eastAsiaTheme="minorHAnsi"/>
+          <w:lang w:val="es-ES_tradnl"/>
+        </w:rPr>
+        <w:t xml:space="preserve"> </w:t>
+      </w:r>
+      <w:r>
+        <w:rPr>
+          <w:rFonts w:eastAsiaTheme="minorHAnsi"/>
+          <w:lang w:val="es-ES_tradnl"/>
+        </w:rPr>
+        <w:t>Renderizado híbrido (SSR y SSG),</w:t>
+      </w:r>
+      <w:r>
+        <w:rPr>
+          <w:rFonts w:eastAsiaTheme="minorHAnsi"/>
+          <w:lang w:val="es-ES_tradnl"/>
+        </w:rPr>
+        <w:t xml:space="preserve"> Rutas</w:t>
+      </w:r>
+      <w:r>
+        <w:rPr>
+          <w:rFonts w:eastAsiaTheme="minorHAnsi"/>
+          <w:lang w:val="es-ES_tradnl"/>
+        </w:rPr>
+        <w:t xml:space="preserve"> basad</w:t>
+      </w:r>
+      <w:r>
+        <w:rPr>
+          <w:rFonts w:eastAsiaTheme="minorHAnsi"/>
+          <w:lang w:val="es-ES_tradnl"/>
+        </w:rPr>
+        <w:t>as</w:t>
+      </w:r>
+      <w:r>
+        <w:rPr>
+          <w:rFonts w:eastAsiaTheme="minorHAnsi"/>
+          <w:lang w:val="es-ES_tradnl"/>
+        </w:rPr>
+        <w:t xml:space="preserve"> en </w:t>
+      </w:r>
+      <w:r>
+        <w:rPr>
+          <w:rFonts w:eastAsiaTheme="minorHAnsi"/>
+          <w:lang w:val="es-ES_tradnl"/>
+        </w:rPr>
+        <w:t xml:space="preserve">archivos, </w:t>
+      </w:r>
+      <w:r>
+        <w:rPr>
+          <w:rFonts w:eastAsiaTheme="minorHAnsi"/>
+          <w:lang w:val="es-ES_tradnl"/>
+        </w:rPr>
+        <w:t>API Routes para usar la lógica del servidor (Sin necesidad de una Backend adicional) Y un despliegue directo bastante intuitivo</w:t>
+      </w:r>
+      <w:r>
+        <w:rPr>
+          <w:rFonts w:eastAsiaTheme="minorHAnsi"/>
+          <w:lang w:val="es-ES_tradnl"/>
+        </w:rPr>
+        <w:t xml:space="preserve"> desde su propia plataforma nativa </w:t>
+      </w:r>
+      <w:r>
+        <w:rPr>
+          <w:rFonts w:eastAsiaTheme="minorHAnsi"/>
+          <w:lang w:val="es-ES_tradnl"/>
+        </w:rPr>
+        <w:t>(Vercel, 2024).</w:t>
+      </w:r>
+    </w:p>
+    <w:p>
+      <w:pPr>
+        <w:pStyle w:val="Prrafodelista"/>
+        <w:spacing w:line="480" w:lineRule="auto"/>
+        <w:ind w:left="567"/>
+        <w:rPr>
+          <w:rFonts w:eastAsiaTheme="minorHAnsi"/>
+          <w:lang w:val="es-ES_tradnl"/>
+        </w:rPr>
+      </w:pPr>
+      <w:r>
+        <w:rPr>
+          <w:rFonts w:eastAsiaTheme="minorHAnsi"/>
+          <w:lang w:val="es-ES_tradnl"/>
+        </w:rPr>
+        <w:t>Con esto hacemos mas sencilla la arquitectura de nuestras aplicaciones, podemos mantener todo el desarrollo del proyecto en un solo entorno, eliminando la necesidad de herramientas que solemos usar bajo otros enfoques, tales como Vite, Webpack o inclusive bases datos externas si no se requieren,</w:t>
+      </w:r>
+    </w:p>
+    <w:p>
+      <w:pPr>
+        <w:pStyle w:val="Prrafodelista"/>
+        <w:spacing w:line="480" w:lineRule="auto"/>
+        <w:ind w:left="567"/>
+        <w:rPr>
+          <w:rFonts w:eastAsiaTheme="minorHAnsi"/>
+          <w:lang w:val="es-ES_tradnl"/>
+        </w:rPr>
+      </w:pPr>
+    </w:p>
+    <w:p>
+      <w:pPr>
+        <w:pStyle w:val="Prrafodelista"/>
+        <w:spacing w:line="480" w:lineRule="auto"/>
+        <w:ind w:left="567"/>
+        <w:rPr>
+          <w:rFonts w:eastAsiaTheme="minorHAnsi"/>
+          <w:lang w:val="es-ES_tradnl"/>
+        </w:rPr>
+      </w:pPr>
+    </w:p>
+    <w:p>
+      <w:pPr>
+        <w:pStyle w:val="Prrafodelista"/>
+        <w:spacing w:line="480" w:lineRule="auto"/>
+        <w:ind w:left="567"/>
+        <w:rPr>
+          <w:rFonts w:eastAsiaTheme="minorHAnsi"/>
+          <w:lang w:val="es-ES_tradnl"/>
+        </w:rPr>
+      </w:pPr>
+    </w:p>
+    <w:p>
+      <w:pPr>
+        <w:pStyle w:val="Prrafodelista"/>
+        <w:spacing w:line="480" w:lineRule="auto"/>
+        <w:ind w:left="567"/>
+        <w:rPr>
+          <w:rFonts w:eastAsiaTheme="minorHAnsi"/>
+          <w:lang w:val="es-ES_tradnl"/>
+        </w:rPr>
+      </w:pPr>
+    </w:p>
+    <w:p>
+      <w:pPr>
+        <w:pStyle w:val="Ttulo3"/>
+      </w:pPr>
+      <w:r>
+        <w:lastRenderedPageBreak/>
+        <w:t>2.2.3 TypeScript y la robustez del código</w:t>
+      </w:r>
+    </w:p>
+    <w:p>
+      <w:pPr>
+        <w:spacing w:line="480" w:lineRule="auto"/>
+        <w:ind w:left="709" w:firstLine="720"/>
+        <w:rPr>
+          <w:lang w:val="es-PE"/>
+        </w:rPr>
+      </w:pPr>
+      <w:r>
+        <w:rPr>
+          <w:lang w:val="es-PE"/>
+        </w:rPr>
+        <w:t xml:space="preserve">TypeScript extiende las capacidades actuales del lenguaje de programación JavaScript brindándonos algo de lo que JavaScript carece lo cual es un tipado estático. Esto añade una capa de seguridad si hablamos de errores comunes en el desarrollo, nos mejora el autocompletado en editores de código y como ya mencionamos, al tener un tipado más estricto, nuestro proyecto crece con mucha más robustez </w:t>
+      </w:r>
+      <w:r>
+        <w:rPr>
+          <w:lang w:val="es-PE"/>
+        </w:rPr>
+        <w:t>(Microsoft, 2024).</w:t>
+      </w:r>
+      <w:r>
+        <w:rPr>
+          <w:lang w:val="es-PE"/>
+        </w:rPr>
+        <w:t xml:space="preserve"> En combinación con Herramientas anteriormente mencionadas, como </w:t>
+      </w:r>
+      <w:r>
+        <w:rPr>
+          <w:lang w:val="es-PE"/>
+        </w:rPr>
+        <w:t>React y Next.js, TypeScript</w:t>
+      </w:r>
+      <w:r>
+        <w:rPr>
+          <w:lang w:val="es-PE"/>
+        </w:rPr>
+        <w:t>, nos permite tener un desarrollo mucho más mantenible</w:t>
+      </w:r>
+    </w:p>
+    <w:p>
+      <w:pPr>
+        <w:pStyle w:val="Ttulo3"/>
+      </w:pPr>
+      <w:r>
+        <w:t>2.2.4 Despliegue profesional con Vercel</w:t>
+      </w:r>
+    </w:p>
+    <w:p>
+      <w:pPr>
+        <w:spacing w:line="480" w:lineRule="auto"/>
+        <w:ind w:left="709" w:firstLine="720"/>
+        <w:rPr>
+          <w:rFonts w:eastAsiaTheme="minorHAnsi"/>
+          <w:lang w:val="es-ES_tradnl"/>
+        </w:rPr>
+      </w:pPr>
+      <w:r>
+        <w:rPr>
+          <w:lang w:val="es-PE"/>
+        </w:rPr>
+        <w:t xml:space="preserve">Vercel, es la plataforma oficial para poder desplegar proyectos desarrollados en Next.js. Nos ofrece muchas ventajas, entre ellas tenemos, Integración directa con GitHub, </w:t>
+      </w:r>
+      <w:r>
+        <w:rPr>
+          <w:lang w:val="es-PE"/>
+        </w:rPr>
+        <w:t>CI/CD automatizado</w:t>
+      </w:r>
+      <w:r>
+        <w:rPr>
+          <w:lang w:val="es-PE"/>
+        </w:rPr>
+        <w:t xml:space="preserve">, actualizaciones inmediatas a través de git mediante “push”, y un muy intuitivo manejo de dominios personalizados. También posee su modelo serveless, esto elimina la necesidad de configurar servidores, con esto reducimos el tiempo de puesta en producción </w:t>
+      </w:r>
+      <w:r>
+        <w:rPr>
+          <w:rFonts w:eastAsiaTheme="minorHAnsi"/>
+          <w:lang w:val="es-ES_tradnl"/>
+        </w:rPr>
+        <w:t>(Vercel, 2024).</w:t>
+      </w:r>
+    </w:p>
+    <w:p>
+      <w:pPr>
+        <w:spacing w:line="480" w:lineRule="auto"/>
+        <w:ind w:left="709" w:firstLine="720"/>
+        <w:rPr>
+          <w:rFonts w:eastAsiaTheme="minorHAnsi"/>
+          <w:lang w:val="es-ES_tradnl"/>
+        </w:rPr>
+      </w:pPr>
+    </w:p>
+    <w:p>
+      <w:pPr>
+        <w:spacing w:line="480" w:lineRule="auto"/>
+        <w:ind w:left="709" w:firstLine="720"/>
+        <w:rPr>
+          <w:rFonts w:eastAsiaTheme="minorHAnsi"/>
+          <w:lang w:val="es-ES_tradnl"/>
+        </w:rPr>
+      </w:pPr>
+    </w:p>
+    <w:p>
+      <w:pPr>
+        <w:spacing w:line="480" w:lineRule="auto"/>
+        <w:ind w:left="709" w:firstLine="720"/>
+        <w:rPr>
+          <w:rFonts w:eastAsiaTheme="minorHAnsi"/>
+          <w:lang w:val="es-ES_tradnl"/>
+        </w:rPr>
+      </w:pPr>
+    </w:p>
+    <w:p>
+      <w:pPr>
+        <w:spacing w:line="480" w:lineRule="auto"/>
+        <w:ind w:left="709" w:firstLine="720"/>
+        <w:rPr>
+          <w:rFonts w:eastAsiaTheme="minorHAnsi"/>
+          <w:lang w:val="es-ES_tradnl"/>
+        </w:rPr>
+      </w:pPr>
+    </w:p>
+    <w:p>
+      <w:pPr>
+        <w:spacing w:line="480" w:lineRule="auto"/>
+        <w:ind w:left="709" w:firstLine="720"/>
+        <w:rPr>
+          <w:lang w:val="es-PE"/>
+        </w:rPr>
+      </w:pPr>
+    </w:p>
+    <w:p>
+      <w:pPr>
+        <w:pStyle w:val="Ttulo3"/>
+      </w:pPr>
+      <w:r>
+        <w:lastRenderedPageBreak/>
+        <w:t>2.2.5 Metodología Scrum</w:t>
+      </w:r>
+    </w:p>
+    <w:p>
+      <w:pPr>
+        <w:spacing w:line="480" w:lineRule="auto"/>
+        <w:ind w:left="709" w:firstLine="720"/>
+        <w:rPr>
+          <w:lang w:val="es-PE"/>
+        </w:rPr>
+      </w:pPr>
+      <w:r>
+        <w:rPr>
+          <w:lang w:val="es-PE"/>
+        </w:rPr>
+        <w:t xml:space="preserve">Sin ninguna duda, Scrum una de las metodologías </w:t>
+      </w:r>
+      <w:r>
+        <w:rPr>
+          <w:lang w:val="es-PE"/>
+        </w:rPr>
+        <w:t xml:space="preserve">agiles </w:t>
+      </w:r>
+      <w:r>
+        <w:rPr>
+          <w:lang w:val="es-PE"/>
+        </w:rPr>
+        <w:t xml:space="preserve">más esparcidas a nivel mundial y por ende al mismo tiempo se convierte en una </w:t>
+      </w:r>
+      <w:r>
+        <w:rPr>
+          <w:lang w:val="es-PE"/>
+        </w:rPr>
+        <w:t xml:space="preserve">de las más utilizadas en el desarrollo de software. Scrum organiza todo el trabajo en Sprints e involucra roles, tales como: Scrum Master, Product Owner y equipo de desarrollo), también da lugar a reuniones claves como: dailys, stand-ups, sprint planning, reviews y retrospectives. Esta estructura de trabajo contribuye a la mejora, transparencia y capacidad de adaptación a cambios en los requisitos </w:t>
+      </w:r>
+      <w:r>
+        <w:rPr>
+          <w:rFonts w:eastAsiaTheme="minorHAnsi"/>
+          <w:lang w:val="es-ES_tradnl"/>
+        </w:rPr>
+        <w:t>(Schwaber &amp; Sutherland, 2020).</w:t>
+      </w:r>
+    </w:p>
+    <w:p>
+      <w:pPr>
+        <w:pStyle w:val="Ttulo3"/>
+      </w:pPr>
+      <w:r>
+        <w:t>2.2.6 Control de Versiones con Git y GitHub</w:t>
+      </w:r>
+    </w:p>
+    <w:p>
+      <w:pPr>
+        <w:spacing w:line="480" w:lineRule="auto"/>
+        <w:ind w:left="709" w:firstLine="720"/>
+        <w:rPr>
+          <w:lang w:val="es-PE"/>
+        </w:rPr>
+      </w:pPr>
+      <w:r>
+        <w:rPr>
+          <w:lang w:val="es-PE"/>
+        </w:rPr>
+        <w:t xml:space="preserve">En el desarrollo profesional de aplicaciones el uso de sistemas de control de versiones se ha vuelto algo sencillamente esencial. Git, es un sistema de control de versiones que permite llevar un historial de los cambios realizados a nivel de código en el proyecto, esto nos facilita la colaboración, ya que, nos permite trabajar con ramas paralelas y resolver conflictos </w:t>
+      </w:r>
+      <w:r>
+        <w:rPr>
+          <w:lang w:val="es-PE"/>
+        </w:rPr>
+        <w:t>(Chacon &amp; Straub, 2014)</w:t>
+      </w:r>
+      <w:r>
+        <w:rPr>
+          <w:lang w:val="es-PE"/>
+        </w:rPr>
+        <w:t xml:space="preserve">. GitHub, por su lado, nos brinda una plataforma donde nuestros proyectos pueden ser guardados, además de poder gestionarlos y compartidos </w:t>
+      </w:r>
+      <w:r>
+        <w:rPr>
+          <w:lang w:val="es-PE"/>
+        </w:rPr>
+        <w:t>también</w:t>
+      </w:r>
+      <w:r>
+        <w:rPr>
+          <w:lang w:val="es-PE"/>
+        </w:rPr>
+        <w:t xml:space="preserve"> nos ofrece herramientas para poder revisar nuestro código, haces seguimiento a las issues y automatización de flujos.</w:t>
+      </w:r>
+    </w:p>
+    <w:p>
+      <w:pPr>
+        <w:spacing w:line="480" w:lineRule="auto"/>
+        <w:ind w:left="709"/>
+        <w:rPr>
+          <w:lang w:val="es-PE"/>
+        </w:rPr>
+      </w:pPr>
+      <w:r>
+        <w:rPr>
+          <w:lang w:val="es-PE"/>
+        </w:rPr>
+        <w:t>En proyectos como este, GitHub</w:t>
+      </w:r>
+      <w:r>
+        <w:rPr>
+          <w:lang w:val="es-PE"/>
+        </w:rPr>
+        <w:t xml:space="preserve"> se vuelve esencial, ya que más allá de simplemente almacenar nuestro código nos permite combinar los flujos de integración y despliegue continuo con Vercel, lo cual acelera los tiempos de entrega y minimiza los errores humanos.</w:t>
+      </w:r>
+    </w:p>
+    <w:p>
+      <w:pPr>
+        <w:pStyle w:val="Ttulo3"/>
+        <w:ind w:firstLine="567"/>
+      </w:pPr>
+      <w:r>
+        <w:lastRenderedPageBreak/>
+        <w:t>2.2.6 Justificación de las tecnologías utilizadas</w:t>
+      </w:r>
+    </w:p>
+    <w:p>
+      <w:pPr>
+        <w:spacing w:line="480" w:lineRule="auto"/>
+        <w:ind w:left="709" w:firstLine="720"/>
+        <w:rPr>
+          <w:rFonts w:eastAsiaTheme="minorHAnsi"/>
+          <w:lang w:val="es-PE"/>
+        </w:rPr>
+      </w:pPr>
+      <w:r>
+        <w:rPr>
+          <w:lang w:val="es-PE"/>
+        </w:rPr>
+        <w:t xml:space="preserve">Combinar </w:t>
+      </w:r>
+      <w:r>
+        <w:rPr>
+          <w:rFonts w:eastAsiaTheme="minorHAnsi"/>
+          <w:lang w:val="es-PE"/>
+        </w:rPr>
+        <w:t>Next.js, React, TypeScript,</w:t>
+      </w:r>
+      <w:r>
+        <w:rPr>
+          <w:rFonts w:eastAsiaTheme="minorHAnsi"/>
+          <w:lang w:val="es-PE"/>
+        </w:rPr>
+        <w:t xml:space="preserve"> así como el de</w:t>
+      </w:r>
+      <w:r>
+        <w:rPr>
+          <w:rFonts w:eastAsiaTheme="minorHAnsi"/>
+          <w:lang w:val="es-PE"/>
+        </w:rPr>
+        <w:t>spliegue en Vercel y manejar una metodología ágil como Scrum, además de seguir buenas practicas en el desarrollo web profesional, permite entregar productos escalables, optimizados, veloces, sin necesidad de aplicar configuraciones complejas ni depender de demasiadas tecnologías.</w:t>
+      </w:r>
+    </w:p>
+    <w:p>
+      <w:pPr>
+        <w:pStyle w:val="Prrafodelista"/>
+        <w:spacing w:line="480" w:lineRule="auto"/>
+        <w:ind w:left="567"/>
+        <w:rPr>
+          <w:rFonts w:eastAsiaTheme="minorHAnsi"/>
+          <w:lang w:val="es-ES_tradnl"/>
+        </w:rPr>
+      </w:pPr>
+    </w:p>
+    <w:p>
+      <w:pPr>
+        <w:pStyle w:val="Prrafodelista"/>
+        <w:spacing w:line="480" w:lineRule="auto"/>
+        <w:ind w:left="567"/>
+        <w:rPr>
+          <w:rFonts w:eastAsiaTheme="minorHAnsi"/>
+          <w:lang w:val="es-ES_tradnl"/>
+        </w:rPr>
+      </w:pPr>
+    </w:p>
+    <w:p>
+      <w:pPr>
+        <w:pStyle w:val="Prrafodelista"/>
+        <w:spacing w:line="480" w:lineRule="auto"/>
+        <w:ind w:left="567"/>
+        <w:rPr>
+          <w:rFonts w:eastAsiaTheme="minorHAnsi"/>
+          <w:lang w:val="es-ES_tradnl"/>
+        </w:rPr>
+      </w:pPr>
+    </w:p>
+    <w:p>
+      <w:pPr>
+        <w:pStyle w:val="Prrafodelista"/>
+        <w:spacing w:line="480" w:lineRule="auto"/>
+        <w:ind w:left="567"/>
+        <w:rPr>
+          <w:rFonts w:eastAsiaTheme="minorHAnsi"/>
+          <w:lang w:val="es-ES_tradnl"/>
+        </w:rPr>
+      </w:pPr>
+    </w:p>
+    <w:p>
+      <w:pPr>
+        <w:pStyle w:val="Prrafodelista"/>
+        <w:spacing w:line="480" w:lineRule="auto"/>
+        <w:ind w:left="567"/>
+        <w:rPr>
+          <w:rFonts w:eastAsiaTheme="minorHAnsi"/>
+          <w:lang w:val="es-ES_tradnl"/>
+        </w:rPr>
+      </w:pPr>
+    </w:p>
+    <w:p>
+      <w:pPr>
+        <w:pStyle w:val="Prrafodelista"/>
+        <w:spacing w:line="480" w:lineRule="auto"/>
+        <w:ind w:left="567"/>
+        <w:rPr>
+          <w:rFonts w:eastAsiaTheme="minorHAnsi"/>
+          <w:lang w:val="es-ES_tradnl"/>
+        </w:rPr>
+      </w:pPr>
+    </w:p>
+    <w:p>
+      <w:pPr>
+        <w:pStyle w:val="Prrafodelista"/>
+        <w:spacing w:line="480" w:lineRule="auto"/>
+        <w:ind w:left="567"/>
+        <w:rPr>
+          <w:rFonts w:eastAsiaTheme="minorHAnsi"/>
+          <w:lang w:val="es-ES_tradnl"/>
+        </w:rPr>
+      </w:pPr>
+    </w:p>
+    <w:p>
+      <w:pPr>
+        <w:pStyle w:val="Prrafodelista"/>
+        <w:spacing w:line="480" w:lineRule="auto"/>
+        <w:ind w:left="567"/>
+        <w:rPr>
+          <w:rFonts w:eastAsiaTheme="minorHAnsi"/>
+          <w:lang w:val="es-ES_tradnl"/>
+        </w:rPr>
+      </w:pPr>
+    </w:p>
+    <w:p>
+      <w:pPr>
+        <w:pStyle w:val="Prrafodelista"/>
+        <w:spacing w:line="480" w:lineRule="auto"/>
+        <w:ind w:left="567"/>
+        <w:rPr>
+          <w:rFonts w:eastAsiaTheme="minorHAnsi"/>
+          <w:lang w:val="es-ES_tradnl"/>
+        </w:rPr>
+      </w:pPr>
+    </w:p>
+    <w:p>
+      <w:pPr>
+        <w:pStyle w:val="Prrafodelista"/>
+        <w:spacing w:line="480" w:lineRule="auto"/>
+        <w:ind w:left="567"/>
+        <w:rPr>
+          <w:rFonts w:eastAsiaTheme="minorHAnsi"/>
+          <w:lang w:val="es-ES_tradnl"/>
+        </w:rPr>
+      </w:pPr>
+    </w:p>
+    <w:p>
+      <w:pPr>
+        <w:pStyle w:val="Prrafodelista"/>
+        <w:spacing w:line="480" w:lineRule="auto"/>
+        <w:ind w:left="567"/>
+        <w:rPr>
+          <w:rFonts w:eastAsiaTheme="minorHAnsi"/>
+          <w:lang w:val="es-ES_tradnl"/>
+        </w:rPr>
+      </w:pPr>
+    </w:p>
+    <w:p>
+      <w:pPr>
         <w:pStyle w:val="Prrafodelista"/>
         <w:spacing w:line="480" w:lineRule="auto"/>
         <w:ind w:left="567"/>
@@ -7718,47 +8595,163 @@
     </w:p>
     <w:p>
       <w:pPr>
-        <w:pStyle w:val="Prrafodelista"/>
-        <w:spacing w:line="480" w:lineRule="auto"/>
-        <w:ind w:left="567"/>
-        <w:rPr>
-          <w:rFonts w:eastAsiaTheme="minorHAnsi"/>
-          <w:lang w:val="es-ES_tradnl"/>
-        </w:rPr>
-      </w:pPr>
-      <w:r>
-        <w:rPr>
-          <w:rFonts w:eastAsiaTheme="minorHAnsi"/>
-          <w:lang w:val="es-ES_tradnl"/>
-        </w:rPr>
-        <w:t>Describir detalladamente cuándo y cómo fue el proceso de ingreso a la empresa, mencionar las personas involucradas en el proyecto laboral, explicar las funciones que desempeñó y cómo se desarrolló el proyecto en cada etapa, desde los objetivos, la estrategia, metodología, modelos o herramientas utilizadas para desarrollar la solución desde la identificación del problema, diagnóstico, planificación hasta su implementación del proyecto laboral.</w:t>
-      </w:r>
-    </w:p>
-    <w:p>
-      <w:pPr>
-        <w:pStyle w:val="Prrafodelista"/>
-        <w:spacing w:line="480" w:lineRule="auto"/>
-        <w:ind w:left="567"/>
-        <w:rPr>
-          <w:rFonts w:eastAsiaTheme="minorHAnsi"/>
-          <w:lang w:val="es-PE"/>
-        </w:rPr>
-      </w:pPr>
-      <w:r>
-        <w:rPr>
-          <w:rFonts w:eastAsiaTheme="minorHAnsi"/>
-          <w:lang w:val="es-PE"/>
-        </w:rPr>
-        <w:t>Precisar las consideraciones éticas que siguió y/o se cumplieron en la experiencia.</w:t>
-      </w:r>
-    </w:p>
-    <w:p>
-      <w:pPr>
-        <w:pStyle w:val="Prrafodelista"/>
-        <w:spacing w:line="480" w:lineRule="auto"/>
-        <w:ind w:left="567"/>
-        <w:rPr>
-          <w:rFonts w:eastAsiaTheme="minorHAnsi"/>
+        <w:spacing w:line="480" w:lineRule="auto"/>
+      </w:pPr>
+      <w:r>
+        <w:t xml:space="preserve">Una vez culminadas mis prácticas profesionales en BanBif, me dispuse a buscar retos más grandes, no solo para adquirir experiencia como lo había hecho previamente </w:t>
+      </w:r>
+      <w:r>
+        <w:t>en</w:t>
+      </w:r>
+      <w:r>
+        <w:t xml:space="preserve"> la entidad bancaria, </w:t>
+      </w:r>
+      <w:r>
+        <w:t>mi objetivo era</w:t>
+      </w:r>
+      <w:r>
+        <w:t xml:space="preserve"> </w:t>
+      </w:r>
+      <w:r>
+        <w:t>propon</w:t>
+      </w:r>
+      <w:r>
+        <w:t>er</w:t>
+      </w:r>
+      <w:r>
+        <w:t xml:space="preserve"> soluciones</w:t>
+      </w:r>
+      <w:r>
+        <w:t xml:space="preserve"> y </w:t>
+      </w:r>
+      <w:r>
+        <w:t>mejora</w:t>
+      </w:r>
+      <w:r>
+        <w:t>s</w:t>
+      </w:r>
+      <w:r>
+        <w:t xml:space="preserve"> en los procesos,</w:t>
+      </w:r>
+      <w:r>
+        <w:t xml:space="preserve"> siempre a</w:t>
+      </w:r>
+      <w:r>
+        <w:t xml:space="preserve">lineado </w:t>
+      </w:r>
+      <w:r>
+        <w:t>con la rama en la que me estoy constantemente especializando</w:t>
+      </w:r>
+      <w:r>
+        <w:t>:</w:t>
+      </w:r>
+      <w:r>
+        <w:t xml:space="preserve"> el desarrollo de Software.</w:t>
+      </w:r>
+    </w:p>
+    <w:p>
+      <w:pPr>
+        <w:pStyle w:val="Ttulo2"/>
+      </w:pPr>
+      <w:r>
+        <w:t xml:space="preserve">3.1 Proceso de </w:t>
+      </w:r>
+      <w:r>
+        <w:t>selección</w:t>
+      </w:r>
+    </w:p>
+    <w:p>
+      <w:pPr>
+        <w:spacing w:line="480" w:lineRule="auto"/>
+        <w:ind w:left="709" w:firstLine="720"/>
+      </w:pPr>
+      <w:r>
+        <w:t xml:space="preserve">Algunos días antes de mi salida del banco, ya me encontraba yo </w:t>
+      </w:r>
+      <w:r>
+        <w:t>explorando</w:t>
+      </w:r>
+      <w:r>
+        <w:t xml:space="preserve"> en las diversas plataforma</w:t>
+      </w:r>
+      <w:r>
+        <w:t>s de empleo</w:t>
+      </w:r>
+      <w:r>
+        <w:t xml:space="preserve"> tales como LinkedIn, Getonboard, Bumeran, </w:t>
+      </w:r>
+      <w:r>
+        <w:t>entre otras</w:t>
+      </w:r>
+      <w:r>
+        <w:t>. Al final</w:t>
+      </w:r>
+      <w:r>
+        <w:t xml:space="preserve">, encontré una oportunidad </w:t>
+      </w:r>
+      <w:r>
+        <w:t>con la empresa Insalud Corp E.I.R.L</w:t>
+      </w:r>
+      <w:r>
+        <w:t xml:space="preserve"> la cual confió en mi para el puesto de Desarrollador Web</w:t>
+      </w:r>
+      <w:r>
+        <w:t>. Luego</w:t>
+      </w:r>
+      <w:r>
+        <w:t xml:space="preserve"> de una agradable charla con Valeria Sanches (Analista de atracción de talento) pude dar inicio a mis funciones un 14 de abril del año 2025.</w:t>
+      </w:r>
+    </w:p>
+    <w:p>
+      <w:pPr>
+        <w:spacing w:line="480" w:lineRule="auto"/>
+        <w:ind w:left="709"/>
+      </w:pPr>
+      <w:r>
+        <w:t>Al llegar pude tener un contexto más amplio</w:t>
+      </w:r>
+      <w:r>
+        <w:t xml:space="preserve"> y claro</w:t>
+      </w:r>
+      <w:r>
+        <w:t xml:space="preserve"> por el cual se estaba solicitando una persona </w:t>
+      </w:r>
+      <w:r>
+        <w:t>con mi perfil</w:t>
+      </w:r>
+      <w:r>
+        <w:t>,</w:t>
+      </w:r>
+      <w:r>
+        <w:t xml:space="preserve"> Insalud</w:t>
+      </w:r>
+      <w:r>
+        <w:t xml:space="preserve"> </w:t>
+      </w:r>
+      <w:r>
+        <w:t>se encontraba en una etapa</w:t>
+      </w:r>
+      <w:r>
+        <w:t xml:space="preserve"> </w:t>
+      </w:r>
+      <w:r>
+        <w:t>de rápido crecimiento</w:t>
+      </w:r>
+      <w:r>
+        <w:t xml:space="preserve"> y de momento contaban con un sistema interno en las diversas sedes, el cual permitía obtener todo el histórico de los pacientes atendidos. Si bien esta solución para la gestión interna resultaba bastante fiable, se había descuidado un factor importante el cual era lo que veía el cliente antes de ir a atenderse, con esto me refiero a que no contaban con una web funcional </w:t>
+      </w:r>
+      <w:r>
+        <w:lastRenderedPageBreak/>
+        <w:t>que garantice una buena captación de posibles pacientes</w:t>
+      </w:r>
+      <w:r>
+        <w:t xml:space="preserve">, ósea si contaban con una. Quie si bien captaba clientes, noera lamejior </w:t>
+      </w:r>
+    </w:p>
+    <w:p/>
+    <w:p>
+      <w:pPr>
+        <w:rPr>
           <w:lang w:val="es-ES_tradnl"/>
         </w:rPr>
       </w:pPr>
@@ -8007,6 +9000,7 @@
           <w:rFonts w:cs="Times New Roman"/>
           <w:szCs w:val="24"/>
         </w:rPr>
+        <w:lastRenderedPageBreak/>
         <w:t>Usar el</w:t>
       </w:r>
       <w:r>
@@ -8073,7 +9067,6 @@
         <w:rPr>
           <w:noProof/>
         </w:rPr>
-        <w:lastRenderedPageBreak/>
         <w:drawing>
           <wp:inline distT="0" distB="0" distL="0" distR="0" wp14:anchorId="7424647E" wp14:editId="33303E12">
             <wp:extent cx="4498848" cy="2743200"/>
@@ -8507,7 +9500,7 @@
         <w:rPr>
           <w:rFonts w:cs="Times New Roman"/>
           <w:szCs w:val="24"/>
-          <w:lang w:val="es-ES_tradnl"/>
+          <w:lang w:val="en-US"/>
         </w:rPr>
       </w:pPr>
       <w:bookmarkStart w:id="63" w:name="_Toc490827730"/>
@@ -8517,7 +9510,7 @@
         <w:rPr>
           <w:rFonts w:cs="Times New Roman"/>
           <w:szCs w:val="24"/>
-          <w:lang w:val="es-ES_tradnl"/>
+          <w:lang w:val="en-US"/>
         </w:rPr>
         <w:lastRenderedPageBreak/>
         <w:t>REFERENCIAS</w:t>
@@ -8580,7 +9573,7 @@
         <w:rPr>
           <w:rFonts w:cs="Times New Roman"/>
           <w:szCs w:val="24"/>
-          <w:lang w:val="en-US"/>
+          <w:lang w:val="pt-PT"/>
         </w:rPr>
       </w:pPr>
       <w:r>
@@ -8607,7 +9600,15 @@
           <w:szCs w:val="24"/>
           <w:lang w:val="en-US"/>
         </w:rPr>
-        <w:t xml:space="preserve"> (2nd ed.). Apress. </w:t>
+        <w:t xml:space="preserve"> (2nd ed.). </w:t>
+      </w:r>
+      <w:r>
+        <w:rPr>
+          <w:rFonts w:cs="Times New Roman"/>
+          <w:szCs w:val="24"/>
+          <w:lang w:val="pt-PT"/>
+        </w:rPr>
+        <w:t xml:space="preserve">Apress. </w:t>
       </w:r>
       <w:hyperlink r:id="rId25" w:tgtFrame="_new" w:history="1">
         <w:r>
@@ -8615,7 +9616,7 @@
             <w:rStyle w:val="Hipervnculo"/>
             <w:rFonts w:cs="Times New Roman"/>
             <w:szCs w:val="24"/>
-            <w:lang w:val="en-US"/>
+            <w:lang w:val="pt-PT"/>
           </w:rPr>
           <w:t>https://git-scm.com/book/en/v2</w:t>
         </w:r>
@@ -8627,7 +9628,6 @@
         <w:rPr>
           <w:rFonts w:cs="Times New Roman"/>
           <w:szCs w:val="24"/>
-          <w:lang w:val="en-US"/>
         </w:rPr>
       </w:pPr>
       <w:r>
@@ -8662,7 +9662,6 @@
             <w:rStyle w:val="Hipervnculo"/>
             <w:rFonts w:cs="Times New Roman"/>
             <w:szCs w:val="24"/>
-            <w:lang w:val="en-US"/>
           </w:rPr>
           <w:t>https://www.ics.uci.edu/~fielding/pubs/dissertation/fielding_dissertation.pdf</w:t>
         </w:r>
@@ -9332,7 +10331,7 @@
                 <v:stroke joinstyle="miter"/>
                 <v:path gradientshapeok="t" o:connecttype="rect"/>
               </v:shapetype>
-              <v:shape id="Cuadro de texto 2" o:spid="_x0000_s1026" type="#_x0000_t202" style="width:405.75pt;height:225pt;visibility:visible;mso-wrap-style:square;mso-left-percent:-10001;mso-top-percent:-10001;mso-position-horizontal:absolute;mso-position-horizontal-relative:char;mso-position-vertical:absolute;mso-position-vertical-relative:line;mso-left-percent:-10001;mso-top-percent:-10001;v-text-anchor:top" o:gfxdata="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">
+              <v:shape id="Cuadro de texto 2" o:spid="_x0000_s1026" type="#_x0000_t202" style="width:405.75pt;height:225pt;visibility:visible;mso-wrap-style:square;mso-left-percent:-10001;mso-top-percent:-10001;mso-position-horizontal:absolute;mso-position-horizontal-relative:char;mso-position-vertical:absolute;mso-position-vertical-relative:line;mso-left-percent:-10001;mso-top-percent:-10001;v-text-anchor:top" o:gfxdata="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">
                 <v:textbox>
                   <w:txbxContent>
                     <w:p>
@@ -9340,18 +10339,12 @@
                         <w:jc w:val="center"/>
                       </w:pPr>
                       <w:r>
-                        <w:t>Sobre los estilos</w:t>
-                      </w:r>
-                      <w:r>
-                        <w:t xml:space="preserve"> de redacción:</w:t>
+                        <w:t>Sobre los estilos de redacción:</w:t>
                       </w:r>
                     </w:p>
                     <w:p>
                       <w:r>
-                        <w:t>El formato de la tesis, las citas y las referencias se harán de acuerdo con el Manual de Publicaciones de la American Psychological Association séptima edición, los cuales se encuentran disponibles en todos los Centros de Información de UPN,</w:t>
-                      </w:r>
-                      <w:r>
-                        <w:t xml:space="preserve"> bajo la siguiente referencia:</w:t>
+                        <w:t>El formato de la tesis, las citas y las referencias se harán de acuerdo con el Manual de Publicaciones de la American Psychological Association séptima edición, los cuales se encuentran disponibles en todos los Centros de Información de UPN, bajo la siguiente referencia:</w:t>
                       </w:r>
                     </w:p>
                     <w:p>
@@ -9399,10 +10392,7 @@
                         <w:t>Nota importante: L</w:t>
                       </w:r>
                       <w:r>
-                        <w:t xml:space="preserve">a Facultad de </w:t>
-                      </w:r>
-                      <w:r>
-                        <w:t>Salud</w:t>
+                        <w:t>a Facultad de Salud</w:t>
                       </w:r>
                       <w:r>
                         <w:t xml:space="preserve"> (excepto Psicología)</w:t>
@@ -12166,6 +13156,7 @@
   <w:rsids>
     <w:rsidRoot w:val="00825F3E"/>
     <w:rsid w:val="00012092"/>
+    <w:rsid w:val="000626DB"/>
     <w:rsid w:val="000B7BBE"/>
     <w:rsid w:val="000E1DA9"/>
     <w:rsid w:val="00186C90"/>
@@ -12191,10 +13182,12 @@
     <w:rsid w:val="00D03464"/>
     <w:rsid w:val="00DA0F79"/>
     <w:rsid w:val="00DF60B1"/>
+    <w:rsid w:val="00E049F8"/>
     <w:rsid w:val="00E4564D"/>
     <w:rsid w:val="00F44686"/>
     <w:rsid w:val="00F56B80"/>
     <w:rsid w:val="00F80337"/>
+    <w:rsid w:val="00FC1822"/>
     <w:rsid w:val="00FC2249"/>
   </w:rsids>
   <m:mathPr>
@@ -13080,7 +14073,12 @@
 </file>
 
 <file path=customXml/item2.xml><?xml version="1.0" encoding="utf-8"?>
-<b:Sources xmlns:b="http://schemas.openxmlformats.org/officeDocument/2006/bibliography" xmlns="http://schemas.openxmlformats.org/officeDocument/2006/bibliography" SelectedStyle="\APASixthEditionOfficeOnline.xsl" StyleName="APA" Version="6"/>
+<?mso-contentType ?>
+<FormTemplates xmlns="http://schemas.microsoft.com/sharepoint/v3/contenttype/forms">
+  <Display>DocumentLibraryForm</Display>
+  <Edit>DocumentLibraryForm</Edit>
+  <New>DocumentLibraryForm</New>
+</FormTemplates>
 </file>
 
 <file path=customXml/item3.xml><?xml version="1.0" encoding="utf-8"?>
@@ -13281,12 +14279,7 @@
 </file>
 
 <file path=customXml/item4.xml><?xml version="1.0" encoding="utf-8"?>
-<?mso-contentType ?>
-<FormTemplates xmlns="http://schemas.microsoft.com/sharepoint/v3/contenttype/forms">
-  <Display>DocumentLibraryForm</Display>
-  <Edit>DocumentLibraryForm</Edit>
-  <New>DocumentLibraryForm</New>
-</FormTemplates>
+<b:Sources xmlns:b="http://schemas.openxmlformats.org/officeDocument/2006/bibliography" xmlns="http://schemas.openxmlformats.org/officeDocument/2006/bibliography" SelectedStyle="\APASixthEditionOfficeOnline.xsl" StyleName="APA" Version="6"/>
 </file>
 
 <file path=customXml/itemProps1.xml><?xml version="1.0" encoding="utf-8"?>
@@ -13300,9 +14293,9 @@
 </file>
 
 <file path=customXml/itemProps2.xml><?xml version="1.0" encoding="utf-8"?>
-<ds:datastoreItem xmlns:ds="http://schemas.openxmlformats.org/officeDocument/2006/customXml" ds:itemID="{620C7196-823E-4283-AAE8-721B5A8FED46}">
+<ds:datastoreItem xmlns:ds="http://schemas.openxmlformats.org/officeDocument/2006/customXml" ds:itemID="{0326FCA9-C343-4111-8332-FBD2829344BA}">
   <ds:schemaRefs>
-    <ds:schemaRef ds:uri="http://schemas.openxmlformats.org/officeDocument/2006/bibliography"/>
+    <ds:schemaRef ds:uri="http://schemas.microsoft.com/sharepoint/v3/contenttype/forms"/>
   </ds:schemaRefs>
 </ds:datastoreItem>
 </file>
@@ -13327,9 +14320,9 @@
 </file>
 
 <file path=customXml/itemProps4.xml><?xml version="1.0" encoding="utf-8"?>
-<ds:datastoreItem xmlns:ds="http://schemas.openxmlformats.org/officeDocument/2006/customXml" ds:itemID="{0326FCA9-C343-4111-8332-FBD2829344BA}">
+<ds:datastoreItem xmlns:ds="http://schemas.openxmlformats.org/officeDocument/2006/customXml" ds:itemID="{620C7196-823E-4283-AAE8-721B5A8FED46}">
   <ds:schemaRefs>
-    <ds:schemaRef ds:uri="http://schemas.microsoft.com/sharepoint/v3/contenttype/forms"/>
+    <ds:schemaRef ds:uri="http://schemas.openxmlformats.org/officeDocument/2006/bibliography"/>
   </ds:schemaRefs>
 </ds:datastoreItem>
 </file>
</xml_diff>

<commit_message>
Avance incompleto de cap 3 v2
</commit_message>
<xml_diff>
--- a/Formato para Trabajo de Suficiencia Profesional (1).docx
+++ b/Formato para Trabajo de Suficiencia Profesional (1).docx
@@ -8,7 +8,7 @@
           <w:noProof/>
         </w:rPr>
         <w:drawing>
-          <wp:anchor distT="0" distB="0" distL="114300" distR="114300" simplePos="0" relativeHeight="251658240" behindDoc="1" locked="0" layoutInCell="1" allowOverlap="1" wp14:anchorId="4B28B7B2" wp14:editId="05A21B65">
+          <wp:anchor distT="0" distB="0" distL="114300" distR="114300" simplePos="0" relativeHeight="251658240" behindDoc="1" locked="0" layoutInCell="1" allowOverlap="1" wp14:anchorId="4B28B7B2" wp14:editId="48C7FF97">
             <wp:simplePos x="0" y="0"/>
             <wp:positionH relativeFrom="margin">
               <wp:posOffset>-654050</wp:posOffset>
@@ -403,7 +403,7 @@
           <w:color w:val="404040"/>
           <w:sz w:val="31"/>
           <w:szCs w:val="31"/>
-          <w:lang w:val="pt-PT"/>
+          <w:lang w:val="es-PE"/>
         </w:rPr>
       </w:pPr>
       <w:sdt>
@@ -454,7 +454,7 @@
           <w:color w:val="404040"/>
           <w:sz w:val="20"/>
           <w:szCs w:val="20"/>
-          <w:lang w:val="pt-PT"/>
+          <w:lang w:val="es-PE"/>
         </w:rPr>
       </w:pPr>
     </w:p>
@@ -466,7 +466,7 @@
           <w:bCs/>
           <w:sz w:val="32"/>
           <w:szCs w:val="32"/>
-          <w:lang w:val="pt-PT"/>
+          <w:lang w:val="es-PE"/>
         </w:rPr>
         <w:id w:val="539475423"/>
         <w:placeholder>
@@ -490,7 +490,7 @@
               <w:rFonts w:cs="Times New Roman"/>
               <w:sz w:val="32"/>
               <w:szCs w:val="32"/>
-              <w:lang w:val="pt-PT"/>
+              <w:lang w:val="es-PE"/>
             </w:rPr>
           </w:pPr>
           <w:r>
@@ -500,7 +500,7 @@
               <w:bCs/>
               <w:sz w:val="32"/>
               <w:szCs w:val="32"/>
-              <w:lang w:val="pt-PT"/>
+              <w:lang w:val="es-PE"/>
             </w:rPr>
             <w:t>Autor:</w:t>
           </w:r>
@@ -520,7 +520,7 @@
           <w:color w:val="404040"/>
           <w:sz w:val="20"/>
           <w:szCs w:val="20"/>
-          <w:lang w:val="pt-PT"/>
+          <w:lang w:val="es-PE"/>
         </w:rPr>
       </w:pPr>
     </w:p>
@@ -7684,50 +7684,64 @@
           <w:rFonts w:eastAsiaTheme="minorHAnsi"/>
           <w:lang w:val="es-ES_tradnl"/>
         </w:rPr>
-        <w:t xml:space="preserve">Por ese motivo, hay frameworks como Next.js, lo cuales ya cuenta con buenas y rigurosas prácticas de seguridad integradas en si mismo, como lo son encabezados http seguridad, tokens de </w:t>
-      </w:r>
-      <w:r>
+        <w:t>Por ese motivo, hay frameworks como Next.js, lo cuales ya cuenta con buenas y rigurosas prácticas de seguridad integradas en si mismo, como lo son encabezados http seguridad, tokens de autenticación, jwt, etcétera. Además, esto es fortalecido con el despliegue en plataformas de despliegue segura, como Vercel (OWASP, 2021; Vercel, 2024)</w:t>
+      </w:r>
+    </w:p>
+    <w:p>
+      <w:pPr>
+        <w:pStyle w:val="Prrafodelista"/>
+        <w:spacing w:line="480" w:lineRule="auto"/>
+        <w:ind w:left="567"/>
         <w:rPr>
           <w:rFonts w:eastAsiaTheme="minorHAnsi"/>
           <w:lang w:val="es-ES_tradnl"/>
         </w:rPr>
-        <w:t>autenticación</w:t>
-      </w:r>
-      <w:r>
+      </w:pPr>
+    </w:p>
+    <w:p>
+      <w:pPr>
+        <w:pStyle w:val="Ttulo2"/>
         <w:rPr>
           <w:rFonts w:eastAsiaTheme="minorHAnsi"/>
           <w:lang w:val="es-ES_tradnl"/>
         </w:rPr>
-        <w:t xml:space="preserve">, jwt, etcétera. </w:t>
-      </w:r>
+      </w:pPr>
       <w:r>
         <w:rPr>
           <w:rFonts w:eastAsiaTheme="minorHAnsi"/>
           <w:lang w:val="es-ES_tradnl"/>
         </w:rPr>
-        <w:t>Además,</w:t>
-      </w:r>
-      <w:r>
+        <w:t>2.2. Tecnologías de Desarrollo Web Moderno</w:t>
+      </w:r>
+    </w:p>
+    <w:p>
+      <w:pPr>
+        <w:pStyle w:val="Prrafodelista"/>
+        <w:spacing w:line="480" w:lineRule="auto"/>
+        <w:ind w:left="567"/>
         <w:rPr>
           <w:rFonts w:eastAsiaTheme="minorHAnsi"/>
           <w:lang w:val="es-ES_tradnl"/>
         </w:rPr>
-        <w:t xml:space="preserve"> esto es fortalecido con el </w:t>
-      </w:r>
+      </w:pPr>
       <w:r>
         <w:rPr>
           <w:rFonts w:eastAsiaTheme="minorHAnsi"/>
           <w:lang w:val="es-ES_tradnl"/>
         </w:rPr>
-        <w:t>despliegue</w:t>
-      </w:r>
-      <w:r>
+        <w:t>A lo largo del tiempo, la creación de aplicaciones web ha ido cambiando, teniendo ahora como tendencia un enfoque más centrado en el rendimiento, más estructurado y modular. Por ello, tecnologías como Next.js, React, TypeScript, Vercel y la adopción de metodologías como Scrum conforman los pilares para los proyectos web en la actualidad.</w:t>
+      </w:r>
+    </w:p>
+    <w:p>
+      <w:pPr>
+        <w:pStyle w:val="Prrafodelista"/>
+        <w:spacing w:line="480" w:lineRule="auto"/>
+        <w:ind w:left="567"/>
         <w:rPr>
           <w:rFonts w:eastAsiaTheme="minorHAnsi"/>
           <w:lang w:val="es-ES_tradnl"/>
         </w:rPr>
-        <w:t xml:space="preserve"> en plataformas de despliegue segura, como Vercel (OWASP, 2021; Vercel, 2024)</w:t>
-      </w:r>
+      </w:pPr>
     </w:p>
     <w:p>
       <w:pPr>
@@ -7742,237 +7756,126 @@
     </w:p>
     <w:p>
       <w:pPr>
-        <w:pStyle w:val="Ttulo2"/>
+        <w:pStyle w:val="Prrafodelista"/>
+        <w:spacing w:line="480" w:lineRule="auto"/>
+        <w:ind w:left="567"/>
         <w:rPr>
           <w:rFonts w:eastAsiaTheme="minorHAnsi"/>
           <w:lang w:val="es-ES_tradnl"/>
         </w:rPr>
       </w:pPr>
-      <w:r>
+    </w:p>
+    <w:p>
+      <w:pPr>
+        <w:pStyle w:val="Ttulo3"/>
+      </w:pPr>
+    </w:p>
+    <w:p>
+      <w:pPr>
+        <w:pStyle w:val="Ttulo3"/>
+      </w:pPr>
+      <w:r>
+        <w:t>2.2.1 React y el Desarrollo basado en Componentes</w:t>
+      </w:r>
+    </w:p>
+    <w:p>
+      <w:pPr>
+        <w:pStyle w:val="Prrafodelista"/>
+        <w:spacing w:line="480" w:lineRule="auto"/>
+        <w:ind w:left="567"/>
         <w:rPr>
           <w:rFonts w:eastAsiaTheme="minorHAnsi"/>
           <w:lang w:val="es-ES_tradnl"/>
         </w:rPr>
-        <w:t>2.</w:t>
-      </w:r>
+      </w:pPr>
       <w:r>
         <w:rPr>
           <w:rFonts w:eastAsiaTheme="minorHAnsi"/>
           <w:lang w:val="es-ES_tradnl"/>
         </w:rPr>
-        <w:t>2. Tecnologías</w:t>
-      </w:r>
-      <w:r>
+        <w:t>React es una biblioteca basada en JavaScript, creada por Meta, esta nos permite construir interfaces de usuario mediante componentes reutilizables, además, maneja la capacidad de actualizar vistas de forma eficiente gracias a su modelo declarativo y al uso del DOM virtual. Todo en conjunto facilita el desarrollo de interfaces de manera escalable y mantenible. (Meta, 2023).</w:t>
+      </w:r>
+    </w:p>
+    <w:p>
+      <w:pPr>
+        <w:pStyle w:val="Ttulo3"/>
+      </w:pPr>
+      <w:r>
+        <w:t>2.2.2 Next.js como framework integral</w:t>
+      </w:r>
+    </w:p>
+    <w:p>
+      <w:pPr>
+        <w:pStyle w:val="Prrafodelista"/>
+        <w:spacing w:line="480" w:lineRule="auto"/>
+        <w:ind w:left="567"/>
         <w:rPr>
           <w:rFonts w:eastAsiaTheme="minorHAnsi"/>
           <w:lang w:val="es-ES_tradnl"/>
         </w:rPr>
-        <w:t xml:space="preserve"> de Desarrollo Web Moderno</w:t>
-      </w:r>
-    </w:p>
-    <w:p>
-      <w:pPr>
-        <w:pStyle w:val="Prrafodelista"/>
-        <w:spacing w:line="480" w:lineRule="auto"/>
-        <w:ind w:left="567"/>
+      </w:pPr>
+      <w:r>
         <w:rPr>
           <w:rFonts w:eastAsiaTheme="minorHAnsi"/>
           <w:lang w:val="es-ES_tradnl"/>
         </w:rPr>
-      </w:pPr>
+        <w:t>Next.js es un framework basado en React, desarrollado por Vercel, que ofrece un enfoque integral para construir aplicaciones web modernas. A diferencia de usar múltiples herramientas por separado, Next.js</w:t>
+      </w:r>
       <w:r>
         <w:rPr>
           <w:rFonts w:eastAsiaTheme="minorHAnsi"/>
           <w:lang w:val="es-ES_tradnl"/>
         </w:rPr>
-        <w:t xml:space="preserve">A lo largo del tiempo, la creación de aplicaciones web ha ido cambiando, teniendo ahora como tendencia un enfoque más centrado en el rendimiento, más estructurado y modular. Por ello, </w:t>
+        <w:t xml:space="preserve"> ya nos</w:t>
       </w:r>
       <w:r>
         <w:rPr>
           <w:rFonts w:eastAsiaTheme="minorHAnsi"/>
           <w:lang w:val="es-ES_tradnl"/>
         </w:rPr>
-        <w:t>tecnologías</w:t>
+        <w:t xml:space="preserve"> proporciona:</w:t>
       </w:r>
       <w:r>
         <w:rPr>
           <w:rFonts w:eastAsiaTheme="minorHAnsi"/>
           <w:lang w:val="es-ES_tradnl"/>
         </w:rPr>
-        <w:t xml:space="preserve"> como Next.js, React, TypeScript, Vercel y la adopción de metodologías como Scrum conforman los pilares para los proyectos web en la actualidad.</w:t>
-      </w:r>
-    </w:p>
-    <w:p>
-      <w:pPr>
-        <w:pStyle w:val="Prrafodelista"/>
-        <w:spacing w:line="480" w:lineRule="auto"/>
-        <w:ind w:left="567"/>
+        <w:t xml:space="preserve"> </w:t>
+      </w:r>
+      <w:r>
         <w:rPr>
           <w:rFonts w:eastAsiaTheme="minorHAnsi"/>
           <w:lang w:val="es-ES_tradnl"/>
         </w:rPr>
-      </w:pPr>
-    </w:p>
-    <w:p>
-      <w:pPr>
-        <w:pStyle w:val="Prrafodelista"/>
-        <w:spacing w:line="480" w:lineRule="auto"/>
-        <w:ind w:left="567"/>
+        <w:t>Renderizado híbrido (SSR y SSG),</w:t>
+      </w:r>
+      <w:r>
         <w:rPr>
           <w:rFonts w:eastAsiaTheme="minorHAnsi"/>
           <w:lang w:val="es-ES_tradnl"/>
         </w:rPr>
-      </w:pPr>
-    </w:p>
-    <w:p>
-      <w:pPr>
-        <w:pStyle w:val="Prrafodelista"/>
-        <w:spacing w:line="480" w:lineRule="auto"/>
-        <w:ind w:left="567"/>
+        <w:t xml:space="preserve"> Rutas</w:t>
+      </w:r>
+      <w:r>
         <w:rPr>
           <w:rFonts w:eastAsiaTheme="minorHAnsi"/>
           <w:lang w:val="es-ES_tradnl"/>
         </w:rPr>
-      </w:pPr>
-    </w:p>
-    <w:p>
-      <w:pPr>
-        <w:pStyle w:val="Ttulo3"/>
-      </w:pPr>
-    </w:p>
-    <w:p>
-      <w:pPr>
-        <w:pStyle w:val="Ttulo3"/>
-      </w:pPr>
-      <w:r>
-        <w:t>2.2.1 React y el Desarrollo basado en Componentes</w:t>
-      </w:r>
-    </w:p>
-    <w:p>
-      <w:pPr>
-        <w:pStyle w:val="Prrafodelista"/>
-        <w:spacing w:line="480" w:lineRule="auto"/>
-        <w:ind w:left="567"/>
+        <w:t xml:space="preserve"> basad</w:t>
+      </w:r>
+      <w:r>
         <w:rPr>
           <w:rFonts w:eastAsiaTheme="minorHAnsi"/>
           <w:lang w:val="es-ES_tradnl"/>
         </w:rPr>
-      </w:pPr>
+        <w:t>as</w:t>
+      </w:r>
       <w:r>
         <w:rPr>
           <w:rFonts w:eastAsiaTheme="minorHAnsi"/>
           <w:lang w:val="es-ES_tradnl"/>
         </w:rPr>
-        <w:t xml:space="preserve">React es una biblioteca basada en JavaScript, creada por Meta, esta nos permite construir interfaces de usuario mediante componentes reutilizables, </w:t>
-      </w:r>
-      <w:r>
-        <w:rPr>
-          <w:rFonts w:eastAsiaTheme="minorHAnsi"/>
-          <w:lang w:val="es-ES_tradnl"/>
-        </w:rPr>
-        <w:t>además</w:t>
-      </w:r>
-      <w:r>
-        <w:rPr>
-          <w:rFonts w:eastAsiaTheme="minorHAnsi"/>
-          <w:lang w:val="es-ES_tradnl"/>
-        </w:rPr>
-        <w:t>, maneja la capacidad de actualizar vistas de forma eficiente gracias a su modelo declarativo y al uso del DOM virtual. Todo en conjunto facilita el desarrollo de interfaces de manera escalable y mantenible. (Meta, 2023).</w:t>
-      </w:r>
-    </w:p>
-    <w:p>
-      <w:pPr>
-        <w:pStyle w:val="Ttulo3"/>
-        <w:rPr>
-          <w:lang w:val="en-US"/>
-        </w:rPr>
-      </w:pPr>
-      <w:r>
-        <w:rPr>
-          <w:lang w:val="en-US"/>
-        </w:rPr>
-        <w:t>2.2.2 Next.js como framework integral</w:t>
-      </w:r>
-    </w:p>
-    <w:p>
-      <w:pPr>
-        <w:pStyle w:val="Prrafodelista"/>
-        <w:spacing w:line="480" w:lineRule="auto"/>
-        <w:ind w:left="567"/>
-        <w:rPr>
-          <w:rFonts w:eastAsiaTheme="minorHAnsi"/>
-          <w:lang w:val="es-ES_tradnl"/>
-        </w:rPr>
-      </w:pPr>
-      <w:r>
-        <w:rPr>
-          <w:rFonts w:eastAsiaTheme="minorHAnsi"/>
-          <w:lang w:val="es-ES_tradnl"/>
-        </w:rPr>
-        <w:t>Next.js es un framework basado en React, desarrollado por Vercel, que ofrece un enfoque integral para construir aplicaciones web modernas. A diferencia de usar múltiples herramientas por separado, Next.js</w:t>
-      </w:r>
-      <w:r>
-        <w:rPr>
-          <w:rFonts w:eastAsiaTheme="minorHAnsi"/>
-          <w:lang w:val="es-ES_tradnl"/>
-        </w:rPr>
-        <w:t xml:space="preserve"> ya nos</w:t>
-      </w:r>
-      <w:r>
-        <w:rPr>
-          <w:rFonts w:eastAsiaTheme="minorHAnsi"/>
-          <w:lang w:val="es-ES_tradnl"/>
-        </w:rPr>
-        <w:t xml:space="preserve"> proporciona:</w:t>
-      </w:r>
-      <w:r>
-        <w:rPr>
-          <w:rFonts w:eastAsiaTheme="minorHAnsi"/>
-          <w:lang w:val="es-ES_tradnl"/>
-        </w:rPr>
-        <w:t xml:space="preserve"> </w:t>
-      </w:r>
-      <w:r>
-        <w:rPr>
-          <w:rFonts w:eastAsiaTheme="minorHAnsi"/>
-          <w:lang w:val="es-ES_tradnl"/>
-        </w:rPr>
-        <w:t>Renderizado híbrido (SSR y SSG),</w:t>
-      </w:r>
-      <w:r>
-        <w:rPr>
-          <w:rFonts w:eastAsiaTheme="minorHAnsi"/>
-          <w:lang w:val="es-ES_tradnl"/>
-        </w:rPr>
-        <w:t xml:space="preserve"> Rutas</w:t>
-      </w:r>
-      <w:r>
-        <w:rPr>
-          <w:rFonts w:eastAsiaTheme="minorHAnsi"/>
-          <w:lang w:val="es-ES_tradnl"/>
-        </w:rPr>
-        <w:t xml:space="preserve"> basad</w:t>
-      </w:r>
-      <w:r>
-        <w:rPr>
-          <w:rFonts w:eastAsiaTheme="minorHAnsi"/>
-          <w:lang w:val="es-ES_tradnl"/>
-        </w:rPr>
-        <w:t>as</w:t>
-      </w:r>
-      <w:r>
-        <w:rPr>
-          <w:rFonts w:eastAsiaTheme="minorHAnsi"/>
-          <w:lang w:val="es-ES_tradnl"/>
-        </w:rPr>
-        <w:t xml:space="preserve"> en </w:t>
-      </w:r>
-      <w:r>
-        <w:rPr>
-          <w:rFonts w:eastAsiaTheme="minorHAnsi"/>
-          <w:lang w:val="es-ES_tradnl"/>
-        </w:rPr>
-        <w:t xml:space="preserve">archivos, </w:t>
+        <w:t xml:space="preserve"> en archivos, </w:t>
       </w:r>
       <w:r>
         <w:rPr>
@@ -8345,14 +8248,7 @@
           <w:rFonts w:eastAsiaTheme="minorHAnsi"/>
           <w:lang w:val="es-PE"/>
         </w:rPr>
-        <w:t>Next.js, React, TypeScript,</w:t>
-      </w:r>
-      <w:r>
-        <w:rPr>
-          <w:rFonts w:eastAsiaTheme="minorHAnsi"/>
-          <w:lang w:val="es-PE"/>
-        </w:rPr>
-        <w:t xml:space="preserve"> así como el de</w:t>
+        <w:t>Next.js, React, TypeScript, así como el de</w:t>
       </w:r>
       <w:r>
         <w:rPr>
@@ -8704,49 +8600,160 @@
     </w:p>
     <w:p>
       <w:pPr>
+        <w:pStyle w:val="Ttulo3"/>
+      </w:pPr>
+      <w:r>
+        <w:t xml:space="preserve">3.2. </w:t>
+      </w:r>
+      <w:r>
+        <w:rPr>
+          <w:lang w:val="es-ES"/>
+        </w:rPr>
+        <w:t>Contexto del Proyecto y Personas Involucradas</w:t>
+      </w:r>
+      <w:r>
+        <w:tab/>
+      </w:r>
+    </w:p>
+    <w:p>
+      <w:pPr>
         <w:spacing w:line="480" w:lineRule="auto"/>
         <w:ind w:left="709"/>
-      </w:pPr>
-      <w:r>
-        <w:t>Al llegar pude tener un contexto más amplio</w:t>
-      </w:r>
-      <w:r>
-        <w:t xml:space="preserve"> y claro</w:t>
-      </w:r>
-      <w:r>
-        <w:t xml:space="preserve"> por el cual se estaba solicitando una persona </w:t>
-      </w:r>
-      <w:r>
-        <w:t>con mi perfil</w:t>
-      </w:r>
-      <w:r>
-        <w:t>,</w:t>
-      </w:r>
-      <w:r>
-        <w:t xml:space="preserve"> Insalud</w:t>
-      </w:r>
-      <w:r>
-        <w:t xml:space="preserve"> </w:t>
-      </w:r>
-      <w:r>
-        <w:t>se encontraba en una etapa</w:t>
-      </w:r>
-      <w:r>
-        <w:t xml:space="preserve"> </w:t>
-      </w:r>
-      <w:r>
-        <w:t>de rápido crecimiento</w:t>
-      </w:r>
-      <w:r>
-        <w:t xml:space="preserve"> y de momento contaban con un sistema interno en las diversas sedes, el cual permitía obtener todo el histórico de los pacientes atendidos. Si bien esta solución para la gestión interna resultaba bastante fiable, se había descuidado un factor importante el cual era lo que veía el cliente antes de ir a atenderse, con esto me refiero a que no contaban con una web funcional </w:t>
-      </w:r>
+        <w:rPr>
+          <w:lang w:val="es-PE"/>
+        </w:rPr>
+      </w:pPr>
+      <w:r>
+        <w:t>La empresa estaba en pleno crecimiento</w:t>
+      </w:r>
+      <w:r>
+        <w:t>, ya se contaba con un sistema interno desarrollado y óptimo para la gestión y recolección de los datos de los pacientes atendidos. Todo esto fue desarrollado por un analista programador y se le daba revisión y mantenimiento a lo largo de todas las jornadas, así mismo, se contaba con un analista de datos, el cual era el encargado de tomar los datos de todos los pacientes para fines de análisis.</w:t>
+      </w:r>
+    </w:p>
+    <w:p>
+      <w:pPr>
+        <w:pStyle w:val="Ttulo4"/>
+        <w:ind w:left="709"/>
+      </w:pPr>
       <w:r>
         <w:lastRenderedPageBreak/>
-        <w:t>que garantice una buena captación de posibles pacientes</w:t>
-      </w:r>
-      <w:r>
-        <w:t xml:space="preserve">, ósea si contaban con una. Quie si bien captaba clientes, noera lamejior </w:t>
-      </w:r>
+        <w:t>3.2.1.</w:t>
+      </w:r>
+      <w:r>
+        <w:tab/>
+      </w:r>
+      <w:r>
+        <w:t>Diagnóstico Inicial y Justificación del Proyecto</w:t>
+      </w:r>
+    </w:p>
+    <w:p>
+      <w:pPr>
+        <w:spacing w:line="480" w:lineRule="auto"/>
+        <w:ind w:left="1418" w:firstLine="720"/>
+      </w:pPr>
+      <w:r>
+        <w:t>A</w:t>
+      </w:r>
+      <w:r>
+        <w:t xml:space="preserve"> pesar de tener un sistema interno para la gestión de pacientes, no se contaba con una web completamente funcional para la captación de pacientes, la pagina que se tenia en ese momento estaba construida en WordPress</w:t>
+      </w:r>
+      <w:r>
+        <w:t xml:space="preserve"> y</w:t>
+      </w:r>
+      <w:r>
+        <w:t xml:space="preserve"> se tenía mucha información desactualizada, </w:t>
+      </w:r>
+      <w:r>
+        <w:t>tales como</w:t>
+      </w:r>
+      <w:r>
+        <w:t xml:space="preserve"> ofertas de trabajo vencidas, algunos doctores que ya no trabajaban para la empresa</w:t>
+      </w:r>
+      <w:r>
+        <w:t>, nuevas especialidades no publicadas, sedes no agregadas, etc.</w:t>
+      </w:r>
+    </w:p>
+    <w:p>
+      <w:pPr>
+        <w:spacing w:line="480" w:lineRule="auto"/>
+        <w:ind w:left="1418" w:firstLine="716"/>
+      </w:pPr>
+      <w:r>
+        <w:t>Estuve analizando el flujo</w:t>
+      </w:r>
+      <w:r>
+        <w:t>, apariencia y performance</w:t>
+      </w:r>
+      <w:r>
+        <w:t xml:space="preserve"> de esta web y me encontré con</w:t>
+      </w:r>
+      <w:r>
+        <w:t xml:space="preserve"> múltiples problemas, en primer lugar, las métricas de Google no eran favorables en aspectos como seo, accesibilidad y rendimiento. Esto tiene como consecuencias que los posibles clientes no lleguen de manera orgánica, </w:t>
+      </w:r>
+      <w:r>
+        <w:t xml:space="preserve">que </w:t>
+      </w:r>
+      <w:r>
+        <w:t>cierto público con necesidades especiales</w:t>
+      </w:r>
+      <w:r>
+        <w:t xml:space="preserve"> no tenga la mejor experiencia</w:t>
+      </w:r>
+      <w:r>
+        <w:t xml:space="preserve"> y </w:t>
+      </w:r>
+      <w:r>
+        <w:t>un bajo performance al momento de visualizar la web en el teléfono móvil.</w:t>
+      </w:r>
+    </w:p>
+    <w:p>
+      <w:pPr>
+        <w:spacing w:line="480" w:lineRule="auto"/>
+        <w:ind w:left="1418" w:firstLine="716"/>
+        <w:rPr>
+          <w:u w:val="single"/>
+        </w:rPr>
+      </w:pPr>
+      <w:r>
+        <w:t xml:space="preserve">Por el lado técnico, la web construida en WordPress carecía de personas que la administren, no tenia contenido nuevo desde que se creó, la gestión de plugins se </w:t>
+      </w:r>
+      <w:r>
+        <w:t xml:space="preserve">había vuelto </w:t>
+      </w:r>
+      <w:r>
+        <w:t>innecesariamente tediosa</w:t>
+      </w:r>
+      <w:r>
+        <w:t xml:space="preserve"> por la numerosa cantidad que habían</w:t>
+      </w:r>
+      <w:r>
+        <w:t xml:space="preserve">, se encontraban formularios </w:t>
+      </w:r>
+      <w:r>
+        <w:t>vinculados</w:t>
+      </w:r>
+      <w:r>
+        <w:t xml:space="preserve"> a correos a los que nadie </w:t>
+      </w:r>
+      <w:r>
+        <w:t>tenía</w:t>
+      </w:r>
+      <w:r>
+        <w:t xml:space="preserve"> seguimiento, </w:t>
+      </w:r>
+      <w:r>
+        <w:t xml:space="preserve">la personalización del sitio en lo que se refiere a estilos se veía bastante limitada debido a la poca flexibilidad del plan gratuito del plugin de Elementor, no tenía ni la más remota conexión al sistema interno de la clínica, se carecía de un versionamiento claro y establecido, se encontraba completamente aislado </w:t>
+      </w:r>
+      <w:r>
+        <w:lastRenderedPageBreak/>
+        <w:t>de los datos obtenidos del sistemas interno y una nula innovación antes de mi llegada.</w:t>
+      </w:r>
+    </w:p>
+    <w:p>
+      <w:pPr>
+        <w:spacing w:line="480" w:lineRule="auto"/>
+        <w:ind w:left="709"/>
+      </w:pPr>
     </w:p>
     <w:p/>
     <w:p>
@@ -8981,7 +8988,11 @@
         <w:t>,</w:t>
       </w:r>
       <w:r>
-        <w:t xml:space="preserve"> sin redundar en la información presentada</w:t>
+        <w:t xml:space="preserve"> sin redundar en la </w:t>
+      </w:r>
+      <w:r>
+        <w:lastRenderedPageBreak/>
+        <w:t>información presentada</w:t>
       </w:r>
       <w:r>
         <w:t>.</w:t>
@@ -9000,7 +9011,6 @@
           <w:rFonts w:cs="Times New Roman"/>
           <w:szCs w:val="24"/>
         </w:rPr>
-        <w:lastRenderedPageBreak/>
         <w:t>Usar el</w:t>
       </w:r>
       <w:r>
@@ -9204,6 +9214,7 @@
         <w:rPr>
           <w:noProof/>
         </w:rPr>
+        <w:lastRenderedPageBreak/>
         <w:drawing>
           <wp:inline distT="0" distB="0" distL="0" distR="0" wp14:anchorId="5CC9FB99" wp14:editId="4BC60C3A">
             <wp:extent cx="4888819" cy="2984500"/>
@@ -9393,6 +9404,7 @@
           <w:rFonts w:cs="Times New Roman"/>
           <w:szCs w:val="24"/>
         </w:rPr>
+        <w:lastRenderedPageBreak/>
         <w:t>CAPÍTULO V. CONCLUSIONES</w:t>
       </w:r>
       <w:bookmarkEnd w:id="60"/>
@@ -11968,13 +11980,11 @@
   <w:style w:type="paragraph" w:styleId="Ttulo4">
     <w:name w:val="heading 4"/>
     <w:basedOn w:val="Normal"/>
-    <w:next w:val="Normal"/>
     <w:link w:val="Ttulo4Car"/>
     <w:uiPriority w:val="9"/>
-    <w:semiHidden/>
     <w:unhideWhenUsed/>
     <w:qFormat/>
-    <w:rsid w:val="00453472"/>
+    <w:rsid w:val="00DA2802"/>
     <w:pPr>
       <w:keepNext/>
       <w:keepLines/>
@@ -11982,10 +11992,9 @@
       <w:outlineLvl w:val="3"/>
     </w:pPr>
     <w:rPr>
-      <w:rFonts w:asciiTheme="minorHAnsi" w:eastAsiaTheme="majorEastAsia" w:hAnsiTheme="minorHAnsi" w:cstheme="majorBidi"/>
-      <w:i/>
+      <w:rFonts w:eastAsiaTheme="majorEastAsia" w:cstheme="majorBidi"/>
+      <w:b/>
       <w:iCs/>
-      <w:color w:val="0F4761" w:themeColor="accent1" w:themeShade="BF"/>
     </w:rPr>
   </w:style>
   <w:style w:type="paragraph" w:styleId="Ttulo5">
@@ -12100,7 +12109,6 @@
   <w:style w:type="character" w:default="1" w:styleId="Fuentedeprrafopredeter">
     <w:name w:val="Default Paragraph Font"/>
     <w:uiPriority w:val="1"/>
-    <w:semiHidden/>
     <w:unhideWhenUsed/>
   </w:style>
   <w:style w:type="table" w:default="1" w:styleId="Tablanormal">
@@ -12169,13 +12177,12 @@
     <w:basedOn w:val="Fuentedeprrafopredeter"/>
     <w:link w:val="Ttulo4"/>
     <w:uiPriority w:val="9"/>
-    <w:semiHidden/>
-    <w:rsid w:val="00453472"/>
+    <w:rsid w:val="00DA2802"/>
     <w:rPr>
-      <w:rFonts w:eastAsiaTheme="majorEastAsia" w:cstheme="majorBidi"/>
-      <w:i/>
+      <w:rFonts w:ascii="Times New Roman" w:eastAsiaTheme="majorEastAsia" w:hAnsi="Times New Roman" w:cstheme="majorBidi"/>
+      <w:b/>
       <w:iCs/>
-      <w:color w:val="0F4761" w:themeColor="accent1" w:themeShade="BF"/>
+      <w:sz w:val="24"/>
       <w:lang w:val="es-ES"/>
     </w:rPr>
   </w:style>
@@ -13161,6 +13168,7 @@
     <w:rsid w:val="000E1DA9"/>
     <w:rsid w:val="00186C90"/>
     <w:rsid w:val="001A17B7"/>
+    <w:rsid w:val="00261719"/>
     <w:rsid w:val="002901BC"/>
     <w:rsid w:val="0029343B"/>
     <w:rsid w:val="002F7077"/>
@@ -13173,12 +13181,14 @@
     <w:rsid w:val="00645207"/>
     <w:rsid w:val="006A29FB"/>
     <w:rsid w:val="007146B3"/>
+    <w:rsid w:val="00753674"/>
     <w:rsid w:val="008076B1"/>
     <w:rsid w:val="00825F3E"/>
     <w:rsid w:val="00987F85"/>
     <w:rsid w:val="00AD17B1"/>
     <w:rsid w:val="00B65B0E"/>
     <w:rsid w:val="00C26525"/>
+    <w:rsid w:val="00CD4A62"/>
     <w:rsid w:val="00D03464"/>
     <w:rsid w:val="00DA0F79"/>
     <w:rsid w:val="00DF60B1"/>
@@ -14073,12 +14083,7 @@
 </file>
 
 <file path=customXml/item2.xml><?xml version="1.0" encoding="utf-8"?>
-<?mso-contentType ?>
-<FormTemplates xmlns="http://schemas.microsoft.com/sharepoint/v3/contenttype/forms">
-  <Display>DocumentLibraryForm</Display>
-  <Edit>DocumentLibraryForm</Edit>
-  <New>DocumentLibraryForm</New>
-</FormTemplates>
+<b:Sources xmlns:b="http://schemas.openxmlformats.org/officeDocument/2006/bibliography" xmlns="http://schemas.openxmlformats.org/officeDocument/2006/bibliography" SelectedStyle="\APASixthEditionOfficeOnline.xsl" StyleName="APA" Version="6"/>
 </file>
 
 <file path=customXml/item3.xml><?xml version="1.0" encoding="utf-8"?>
@@ -14279,7 +14284,12 @@
 </file>
 
 <file path=customXml/item4.xml><?xml version="1.0" encoding="utf-8"?>
-<b:Sources xmlns:b="http://schemas.openxmlformats.org/officeDocument/2006/bibliography" xmlns="http://schemas.openxmlformats.org/officeDocument/2006/bibliography" SelectedStyle="\APASixthEditionOfficeOnline.xsl" StyleName="APA" Version="6"/>
+<?mso-contentType ?>
+<FormTemplates xmlns="http://schemas.microsoft.com/sharepoint/v3/contenttype/forms">
+  <Display>DocumentLibraryForm</Display>
+  <Edit>DocumentLibraryForm</Edit>
+  <New>DocumentLibraryForm</New>
+</FormTemplates>
 </file>
 
 <file path=customXml/itemProps1.xml><?xml version="1.0" encoding="utf-8"?>
@@ -14293,9 +14303,9 @@
 </file>
 
 <file path=customXml/itemProps2.xml><?xml version="1.0" encoding="utf-8"?>
-<ds:datastoreItem xmlns:ds="http://schemas.openxmlformats.org/officeDocument/2006/customXml" ds:itemID="{0326FCA9-C343-4111-8332-FBD2829344BA}">
+<ds:datastoreItem xmlns:ds="http://schemas.openxmlformats.org/officeDocument/2006/customXml" ds:itemID="{620C7196-823E-4283-AAE8-721B5A8FED46}">
   <ds:schemaRefs>
-    <ds:schemaRef ds:uri="http://schemas.microsoft.com/sharepoint/v3/contenttype/forms"/>
+    <ds:schemaRef ds:uri="http://schemas.openxmlformats.org/officeDocument/2006/bibliography"/>
   </ds:schemaRefs>
 </ds:datastoreItem>
 </file>
@@ -14320,9 +14330,9 @@
 </file>
 
 <file path=customXml/itemProps4.xml><?xml version="1.0" encoding="utf-8"?>
-<ds:datastoreItem xmlns:ds="http://schemas.openxmlformats.org/officeDocument/2006/customXml" ds:itemID="{620C7196-823E-4283-AAE8-721B5A8FED46}">
+<ds:datastoreItem xmlns:ds="http://schemas.openxmlformats.org/officeDocument/2006/customXml" ds:itemID="{0326FCA9-C343-4111-8332-FBD2829344BA}">
   <ds:schemaRefs>
-    <ds:schemaRef ds:uri="http://schemas.openxmlformats.org/officeDocument/2006/bibliography"/>
+    <ds:schemaRef ds:uri="http://schemas.microsoft.com/sharepoint/v3/contenttype/forms"/>
   </ds:schemaRefs>
 </ds:datastoreItem>
 </file>
</xml_diff>